<commit_message>
Added description of participants.
</commit_message>
<xml_diff>
--- a/Bioskop.docx
+++ b/Bioskop.docx
@@ -1980,7 +1980,31 @@
           <w:szCs w:val="24"/>
           <w:lang w:val="sr-RS"/>
         </w:rPr>
-        <w:t>Филмотека (продавница филмова),</w:t>
+        <w:t>Филмотека (про</w:t>
+      </w:r>
+      <w:r>
+        <w:rPr>
+          <w:b w:val="false"/>
+          <w:bCs w:val="false"/>
+          <w:i w:val="false"/>
+          <w:iCs w:val="false"/>
+          <w:sz w:val="24"/>
+          <w:szCs w:val="24"/>
+          <w:lang w:val="sr-RS"/>
+        </w:rPr>
+        <w:t>стор обезбеђен за продају или издавање филмова</w:t>
+      </w:r>
+      <w:r>
+        <w:rPr>
+          <w:b w:val="false"/>
+          <w:bCs w:val="false"/>
+          <w:i w:val="false"/>
+          <w:iCs w:val="false"/>
+          <w:sz w:val="24"/>
+          <w:szCs w:val="24"/>
+          <w:lang w:val="sr-RS"/>
+        </w:rPr>
+        <w:t>),</w:t>
       </w:r>
     </w:p>
     <w:p>
@@ -2011,7 +2035,332 @@
           <w:szCs w:val="24"/>
           <w:lang w:val="sr-RS"/>
         </w:rPr>
-        <w:t>Шалтер за издавање и враћање филмова,</w:t>
+        <w:t>Кафе-бар</w:t>
+      </w:r>
+    </w:p>
+    <w:p>
+      <w:pPr>
+        <w:pStyle w:val="Normal"/>
+        <w:jc w:val="left"/>
+        <w:rPr>
+          <w:b w:val="false"/>
+          <w:bCs w:val="false"/>
+          <w:i w:val="false"/>
+          <w:iCs w:val="false"/>
+          <w:sz w:val="24"/>
+          <w:szCs w:val="24"/>
+          <w:lang w:val="sr-RS"/>
+        </w:rPr>
+      </w:pPr>
+      <w:r>
+        <w:rPr>
+          <w:b w:val="false"/>
+          <w:bCs w:val="false"/>
+          <w:i w:val="false"/>
+          <w:iCs w:val="false"/>
+          <w:sz w:val="24"/>
+          <w:szCs w:val="24"/>
+          <w:lang w:val="sr-RS"/>
+        </w:rPr>
+      </w:r>
+    </w:p>
+    <w:p>
+      <w:pPr>
+        <w:pStyle w:val="Normal"/>
+        <w:jc w:val="left"/>
+        <w:rPr>
+          <w:b w:val="false"/>
+          <w:bCs w:val="false"/>
+          <w:i w:val="false"/>
+          <w:iCs w:val="false"/>
+          <w:sz w:val="24"/>
+          <w:szCs w:val="24"/>
+          <w:lang w:val="sr-RS"/>
+        </w:rPr>
+      </w:pPr>
+      <w:r>
+        <w:rPr>
+          <w:b w:val="false"/>
+          <w:bCs w:val="false"/>
+          <w:i w:val="false"/>
+          <w:iCs w:val="false"/>
+          <w:sz w:val="24"/>
+          <w:szCs w:val="24"/>
+          <w:lang w:val="sr-RS"/>
+        </w:rPr>
+      </w:r>
+    </w:p>
+    <w:p>
+      <w:pPr>
+        <w:pStyle w:val="Normal"/>
+        <w:jc w:val="left"/>
+        <w:rPr>
+          <w:b w:val="false"/>
+          <w:bCs w:val="false"/>
+          <w:i w:val="false"/>
+          <w:iCs w:val="false"/>
+          <w:sz w:val="24"/>
+          <w:szCs w:val="24"/>
+          <w:lang w:val="sr-RS"/>
+        </w:rPr>
+      </w:pPr>
+      <w:r>
+        <w:rPr>
+          <w:b w:val="false"/>
+          <w:bCs w:val="false"/>
+          <w:i w:val="false"/>
+          <w:iCs w:val="false"/>
+          <w:sz w:val="24"/>
+          <w:szCs w:val="24"/>
+          <w:lang w:val="sr-RS"/>
+        </w:rPr>
+      </w:r>
+    </w:p>
+    <w:p>
+      <w:pPr>
+        <w:pStyle w:val="Normal"/>
+        <w:jc w:val="left"/>
+        <w:rPr>
+          <w:b w:val="false"/>
+          <w:bCs w:val="false"/>
+          <w:i w:val="false"/>
+          <w:iCs w:val="false"/>
+          <w:sz w:val="24"/>
+          <w:szCs w:val="24"/>
+          <w:lang w:val="sr-RS"/>
+        </w:rPr>
+      </w:pPr>
+      <w:r>
+        <w:rPr>
+          <w:b w:val="false"/>
+          <w:bCs w:val="false"/>
+          <w:i w:val="false"/>
+          <w:iCs w:val="false"/>
+          <w:sz w:val="24"/>
+          <w:szCs w:val="24"/>
+          <w:lang w:val="sr-RS"/>
+        </w:rPr>
+      </w:r>
+    </w:p>
+    <w:p>
+      <w:pPr>
+        <w:pStyle w:val="Normal"/>
+        <w:jc w:val="left"/>
+        <w:rPr>
+          <w:b w:val="false"/>
+          <w:bCs w:val="false"/>
+          <w:i w:val="false"/>
+          <w:iCs w:val="false"/>
+          <w:sz w:val="24"/>
+          <w:szCs w:val="24"/>
+          <w:lang w:val="sr-RS"/>
+        </w:rPr>
+      </w:pPr>
+      <w:r>
+        <w:rPr>
+          <w:b w:val="false"/>
+          <w:bCs w:val="false"/>
+          <w:i w:val="false"/>
+          <w:iCs w:val="false"/>
+          <w:sz w:val="24"/>
+          <w:szCs w:val="24"/>
+          <w:lang w:val="sr-RS"/>
+        </w:rPr>
+      </w:r>
+    </w:p>
+    <w:p>
+      <w:pPr>
+        <w:pStyle w:val="Normal"/>
+        <w:pageBreakBefore/>
+        <w:jc w:val="left"/>
+        <w:rPr>
+          <w:b w:val="false"/>
+          <w:bCs w:val="false"/>
+          <w:i w:val="false"/>
+          <w:iCs w:val="false"/>
+          <w:sz w:val="24"/>
+          <w:szCs w:val="24"/>
+          <w:lang w:val="sr-RS"/>
+        </w:rPr>
+      </w:pPr>
+      <w:r>
+        <w:rPr>
+          <w:b w:val="false"/>
+          <w:bCs w:val="false"/>
+          <w:i w:val="false"/>
+          <w:iCs w:val="false"/>
+          <w:sz w:val="24"/>
+          <w:szCs w:val="24"/>
+          <w:lang w:val="sr-RS"/>
+        </w:rPr>
+      </w:r>
+    </w:p>
+    <w:p>
+      <w:pPr>
+        <w:pStyle w:val="Normal"/>
+        <w:jc w:val="left"/>
+        <w:rPr>
+          <w:b/>
+          <w:bCs/>
+          <w:sz w:val="26"/>
+          <w:szCs w:val="26"/>
+          <w:lang w:val="sr-RS"/>
+        </w:rPr>
+      </w:pPr>
+      <w:r>
+        <w:rPr>
+          <w:b/>
+          <w:bCs/>
+          <w:sz w:val="26"/>
+          <w:szCs w:val="26"/>
+          <w:lang w:val="sr-RS"/>
+        </w:rPr>
+        <w:t>1.1.2 Предуслови за рад биоскопа</w:t>
+      </w:r>
+    </w:p>
+    <w:p>
+      <w:pPr>
+        <w:pStyle w:val="Normal"/>
+        <w:jc w:val="left"/>
+        <w:rPr>
+          <w:b/>
+          <w:bCs/>
+          <w:sz w:val="26"/>
+          <w:szCs w:val="26"/>
+          <w:lang w:val="sr-RS"/>
+        </w:rPr>
+      </w:pPr>
+      <w:r>
+        <w:rPr>
+          <w:b/>
+          <w:bCs/>
+          <w:sz w:val="26"/>
+          <w:szCs w:val="26"/>
+          <w:lang w:val="sr-RS"/>
+        </w:rPr>
+      </w:r>
+    </w:p>
+    <w:p>
+      <w:pPr>
+        <w:pStyle w:val="Normal"/>
+        <w:jc w:val="left"/>
+        <w:rPr>
+          <w:lang w:val="sr-RS"/>
+        </w:rPr>
+      </w:pPr>
+      <w:r>
+        <w:rPr/>
+        <w:tab/>
+      </w:r>
+      <w:r>
+        <w:rPr>
+          <w:lang w:val="sr-RS"/>
+        </w:rPr>
+        <w:t xml:space="preserve">Да би биоскоп могао правилно да обавља своју функцију најпре мора да има у свом поседу права за репродуковање филмова. Осим тога мора да поседује дозволу за рад, уредно запослене и пријављене директора, раднике на благајни,  раднике на пуштању филма, чистаче, радника на продаји хране, одржавању опреме и остало помоћно особље. </w:t>
+      </w:r>
+    </w:p>
+    <w:p>
+      <w:pPr>
+        <w:pStyle w:val="Normal"/>
+        <w:jc w:val="left"/>
+        <w:rPr/>
+      </w:pPr>
+      <w:r>
+        <w:rPr/>
+      </w:r>
+    </w:p>
+    <w:p>
+      <w:pPr>
+        <w:pStyle w:val="Normal"/>
+        <w:jc w:val="left"/>
+        <w:rPr>
+          <w:lang w:val="sr-RS"/>
+        </w:rPr>
+      </w:pPr>
+      <w:r>
+        <w:rPr>
+          <w:lang w:val="sr-RS"/>
+        </w:rPr>
+        <w:tab/>
+        <w:t>Потом, биоском мора да поседује у својој колекцији филмове које ће репродуковати. Филмови морају бити исправни и имати превод или бити синхронизовани на одређеном језику уколико су страног порекла. Филмовима мора у сваком тренутку исправно радити тон и слика и они морају бити правилно синхронизовани.</w:t>
+      </w:r>
+    </w:p>
+    <w:p>
+      <w:pPr>
+        <w:pStyle w:val="Normal"/>
+        <w:jc w:val="left"/>
+        <w:rPr/>
+      </w:pPr>
+      <w:r>
+        <w:rPr/>
+      </w:r>
+    </w:p>
+    <w:p>
+      <w:pPr>
+        <w:pStyle w:val="Normal"/>
+        <w:jc w:val="left"/>
+        <w:rPr>
+          <w:b/>
+          <w:bCs/>
+          <w:sz w:val="26"/>
+          <w:szCs w:val="26"/>
+          <w:lang w:val="sr-RS"/>
+        </w:rPr>
+      </w:pPr>
+      <w:r>
+        <w:rPr>
+          <w:b/>
+          <w:bCs/>
+          <w:sz w:val="26"/>
+          <w:szCs w:val="26"/>
+          <w:lang w:val="sr-RS"/>
+        </w:rPr>
+        <w:t>1.1.3 Кратак опис свих учесника и њихових задужења</w:t>
+      </w:r>
+    </w:p>
+    <w:p>
+      <w:pPr>
+        <w:pStyle w:val="Normal"/>
+        <w:jc w:val="left"/>
+        <w:rPr>
+          <w:b w:val="false"/>
+          <w:bCs w:val="false"/>
+          <w:sz w:val="24"/>
+          <w:szCs w:val="24"/>
+          <w:lang w:val="sr-RS"/>
+        </w:rPr>
+      </w:pPr>
+      <w:r>
+        <w:rPr>
+          <w:b w:val="false"/>
+          <w:bCs w:val="false"/>
+          <w:sz w:val="24"/>
+          <w:szCs w:val="24"/>
+          <w:lang w:val="sr-RS"/>
+        </w:rPr>
+      </w:r>
+    </w:p>
+    <w:p>
+      <w:pPr>
+        <w:pStyle w:val="Normal"/>
+        <w:jc w:val="left"/>
+        <w:rPr>
+          <w:b w:val="false"/>
+          <w:bCs w:val="false"/>
+          <w:sz w:val="24"/>
+          <w:szCs w:val="24"/>
+          <w:lang w:val="sr-RS"/>
+        </w:rPr>
+      </w:pPr>
+      <w:r>
+        <w:rPr>
+          <w:b w:val="false"/>
+          <w:bCs w:val="false"/>
+          <w:sz w:val="24"/>
+          <w:szCs w:val="24"/>
+          <w:lang w:val="sr-RS"/>
+        </w:rPr>
+        <w:t>Учеснике делимо у следеће категорије:</w:t>
       </w:r>
     </w:p>
     <w:p>
@@ -2019,566 +2368,811 @@
         <w:pStyle w:val="Normal"/>
         <w:numPr>
           <w:ilvl w:val="0"/>
-          <w:numId w:val="2"/>
+          <w:numId w:val="3"/>
         </w:numPr>
         <w:jc w:val="left"/>
         <w:rPr>
           <w:b w:val="false"/>
           <w:bCs w:val="false"/>
-          <w:i w:val="false"/>
-          <w:iCs w:val="false"/>
-          <w:sz w:val="24"/>
-          <w:szCs w:val="24"/>
-          <w:lang w:val="sr-RS"/>
-        </w:rPr>
-      </w:pPr>
-      <w:r>
-        <w:rPr>
-          <w:b w:val="false"/>
-          <w:bCs w:val="false"/>
-          <w:i w:val="false"/>
-          <w:iCs w:val="false"/>
-          <w:sz w:val="24"/>
-          <w:szCs w:val="24"/>
-          <w:lang w:val="sr-RS"/>
-        </w:rPr>
-        <w:t>Кафе-бар</w:t>
-      </w:r>
-    </w:p>
-    <w:p>
-      <w:pPr>
-        <w:pStyle w:val="Normal"/>
-        <w:jc w:val="left"/>
-        <w:rPr>
-          <w:b w:val="false"/>
-          <w:bCs w:val="false"/>
-          <w:i w:val="false"/>
-          <w:iCs w:val="false"/>
-          <w:sz w:val="24"/>
-          <w:szCs w:val="24"/>
-          <w:lang w:val="sr-RS"/>
-        </w:rPr>
-      </w:pPr>
-      <w:r>
-        <w:rPr>
-          <w:b w:val="false"/>
-          <w:bCs w:val="false"/>
-          <w:i w:val="false"/>
-          <w:iCs w:val="false"/>
-          <w:sz w:val="24"/>
-          <w:szCs w:val="24"/>
-          <w:lang w:val="sr-RS"/>
-        </w:rPr>
-      </w:r>
-    </w:p>
-    <w:p>
-      <w:pPr>
-        <w:pStyle w:val="Normal"/>
-        <w:jc w:val="left"/>
-        <w:rPr>
-          <w:b w:val="false"/>
-          <w:bCs w:val="false"/>
-          <w:i w:val="false"/>
-          <w:iCs w:val="false"/>
-          <w:sz w:val="24"/>
-          <w:szCs w:val="24"/>
-          <w:lang w:val="sr-RS"/>
-        </w:rPr>
-      </w:pPr>
-      <w:r>
-        <w:rPr>
-          <w:b w:val="false"/>
-          <w:bCs w:val="false"/>
-          <w:i w:val="false"/>
-          <w:iCs w:val="false"/>
-          <w:sz w:val="24"/>
-          <w:szCs w:val="24"/>
-          <w:lang w:val="sr-RS"/>
-        </w:rPr>
-      </w:r>
-    </w:p>
-    <w:p>
-      <w:pPr>
-        <w:pStyle w:val="Normal"/>
-        <w:jc w:val="left"/>
-        <w:rPr>
-          <w:b w:val="false"/>
-          <w:bCs w:val="false"/>
-          <w:i w:val="false"/>
-          <w:iCs w:val="false"/>
-          <w:sz w:val="24"/>
-          <w:szCs w:val="24"/>
-          <w:lang w:val="sr-RS"/>
-        </w:rPr>
-      </w:pPr>
-      <w:r>
-        <w:rPr>
-          <w:b w:val="false"/>
-          <w:bCs w:val="false"/>
-          <w:i w:val="false"/>
-          <w:iCs w:val="false"/>
-          <w:sz w:val="24"/>
-          <w:szCs w:val="24"/>
-          <w:lang w:val="sr-RS"/>
-        </w:rPr>
-      </w:r>
-    </w:p>
-    <w:p>
-      <w:pPr>
-        <w:pStyle w:val="Normal"/>
-        <w:jc w:val="left"/>
-        <w:rPr>
-          <w:b w:val="false"/>
-          <w:bCs w:val="false"/>
-          <w:i w:val="false"/>
-          <w:iCs w:val="false"/>
-          <w:sz w:val="24"/>
-          <w:szCs w:val="24"/>
-          <w:lang w:val="sr-RS"/>
-        </w:rPr>
-      </w:pPr>
-      <w:r>
-        <w:rPr>
-          <w:b w:val="false"/>
-          <w:bCs w:val="false"/>
-          <w:i w:val="false"/>
-          <w:iCs w:val="false"/>
-          <w:sz w:val="24"/>
-          <w:szCs w:val="24"/>
-          <w:lang w:val="sr-RS"/>
-        </w:rPr>
-      </w:r>
-    </w:p>
-    <w:p>
-      <w:pPr>
-        <w:pStyle w:val="Normal"/>
-        <w:jc w:val="left"/>
-        <w:rPr>
-          <w:b w:val="false"/>
-          <w:bCs w:val="false"/>
-          <w:i w:val="false"/>
-          <w:iCs w:val="false"/>
-          <w:sz w:val="24"/>
-          <w:szCs w:val="24"/>
-          <w:lang w:val="sr-RS"/>
-        </w:rPr>
-      </w:pPr>
-      <w:r>
-        <w:rPr>
-          <w:b w:val="false"/>
-          <w:bCs w:val="false"/>
-          <w:i w:val="false"/>
-          <w:iCs w:val="false"/>
-          <w:sz w:val="24"/>
-          <w:szCs w:val="24"/>
-          <w:lang w:val="sr-RS"/>
-        </w:rPr>
-      </w:r>
-    </w:p>
-    <w:p>
-      <w:pPr>
-        <w:pStyle w:val="Normal"/>
-        <w:pageBreakBefore/>
-        <w:jc w:val="left"/>
-        <w:rPr>
-          <w:b w:val="false"/>
-          <w:bCs w:val="false"/>
-          <w:i w:val="false"/>
-          <w:iCs w:val="false"/>
-          <w:sz w:val="24"/>
-          <w:szCs w:val="24"/>
-          <w:lang w:val="sr-RS"/>
-        </w:rPr>
-      </w:pPr>
-      <w:r>
-        <w:rPr>
-          <w:b w:val="false"/>
-          <w:bCs w:val="false"/>
-          <w:i w:val="false"/>
-          <w:iCs w:val="false"/>
-          <w:sz w:val="24"/>
-          <w:szCs w:val="24"/>
-          <w:lang w:val="sr-RS"/>
-        </w:rPr>
-      </w:r>
-    </w:p>
-    <w:p>
-      <w:pPr>
-        <w:pStyle w:val="Normal"/>
-        <w:jc w:val="left"/>
-        <w:rPr>
-          <w:b/>
-          <w:bCs/>
-          <w:sz w:val="26"/>
-          <w:szCs w:val="26"/>
-          <w:lang w:val="sr-RS"/>
-        </w:rPr>
-      </w:pPr>
-      <w:r>
-        <w:rPr>
-          <w:b/>
-          <w:bCs/>
-          <w:sz w:val="26"/>
-          <w:szCs w:val="26"/>
-          <w:lang w:val="sr-RS"/>
-        </w:rPr>
-        <w:t>1.1.2 Предуслови за рад биоскопа</w:t>
-      </w:r>
-    </w:p>
-    <w:p>
-      <w:pPr>
-        <w:pStyle w:val="Normal"/>
-        <w:jc w:val="left"/>
-        <w:rPr>
-          <w:b/>
-          <w:bCs/>
-          <w:sz w:val="26"/>
-          <w:szCs w:val="26"/>
-          <w:lang w:val="sr-RS"/>
-        </w:rPr>
-      </w:pPr>
-      <w:r>
-        <w:rPr>
-          <w:b/>
-          <w:bCs/>
-          <w:sz w:val="26"/>
-          <w:szCs w:val="26"/>
-          <w:lang w:val="sr-RS"/>
-        </w:rPr>
-      </w:r>
-    </w:p>
-    <w:p>
-      <w:pPr>
-        <w:pStyle w:val="Normal"/>
-        <w:jc w:val="left"/>
-        <w:rPr>
-          <w:lang w:val="sr-RS"/>
-        </w:rPr>
-      </w:pPr>
-      <w:r>
+          <w:sz w:val="24"/>
+          <w:szCs w:val="24"/>
+          <w:lang w:val="sr-RS"/>
+        </w:rPr>
+      </w:pPr>
+      <w:r>
+        <w:rPr>
+          <w:b w:val="false"/>
+          <w:bCs w:val="false"/>
+          <w:sz w:val="24"/>
+          <w:szCs w:val="24"/>
+          <w:lang w:val="sr-RS"/>
+        </w:rPr>
+        <w:t>Запослени у биоскопу</w:t>
+      </w:r>
+    </w:p>
+    <w:p>
+      <w:pPr>
+        <w:pStyle w:val="Normal"/>
+        <w:numPr>
+          <w:ilvl w:val="0"/>
+          <w:numId w:val="4"/>
+        </w:numPr>
+        <w:jc w:val="left"/>
+        <w:rPr>
+          <w:b w:val="false"/>
+          <w:bCs w:val="false"/>
+          <w:sz w:val="24"/>
+          <w:szCs w:val="24"/>
+          <w:lang w:val="sr-RS"/>
+        </w:rPr>
+      </w:pPr>
+      <w:r>
+        <w:rPr>
+          <w:b w:val="false"/>
+          <w:bCs w:val="false"/>
+          <w:sz w:val="24"/>
+          <w:szCs w:val="24"/>
+          <w:lang w:val="sr-RS"/>
+        </w:rPr>
+        <w:t xml:space="preserve">Руководици:  </w:t>
+      </w:r>
+    </w:p>
+    <w:p>
+      <w:pPr>
+        <w:pStyle w:val="Normal"/>
+        <w:jc w:val="left"/>
+        <w:rPr>
+          <w:b w:val="false"/>
+          <w:bCs w:val="false"/>
+          <w:sz w:val="24"/>
+          <w:szCs w:val="24"/>
+          <w:lang w:val="sr-RS"/>
+        </w:rPr>
+      </w:pPr>
+      <w:r>
+        <w:rPr>
+          <w:b w:val="false"/>
+          <w:bCs w:val="false"/>
+          <w:sz w:val="24"/>
+          <w:szCs w:val="24"/>
+          <w:lang w:val="sr-RS"/>
+        </w:rPr>
+        <w:tab/>
+        <w:tab/>
+      </w:r>
+      <w:r>
+        <w:rPr>
+          <w:b w:val="false"/>
+          <w:bCs w:val="false"/>
+          <w:sz w:val="24"/>
+          <w:szCs w:val="24"/>
+          <w:lang w:val="sr-RS"/>
+        </w:rPr>
+        <w:t>Директор</w:t>
+      </w:r>
+    </w:p>
+    <w:p>
+      <w:pPr>
+        <w:pStyle w:val="Normal"/>
+        <w:jc w:val="left"/>
+        <w:rPr>
+          <w:b w:val="false"/>
+          <w:bCs w:val="false"/>
+          <w:sz w:val="24"/>
+          <w:szCs w:val="24"/>
+          <w:lang w:val="sr-RS"/>
+        </w:rPr>
+      </w:pPr>
+      <w:r>
+        <w:rPr>
+          <w:b w:val="false"/>
+          <w:bCs w:val="false"/>
+          <w:sz w:val="24"/>
+          <w:szCs w:val="24"/>
+          <w:lang w:val="sr-RS"/>
+        </w:rPr>
+        <w:tab/>
+        <w:tab/>
+      </w:r>
+      <w:r>
+        <w:rPr>
+          <w:b w:val="false"/>
+          <w:bCs w:val="false"/>
+          <w:sz w:val="24"/>
+          <w:szCs w:val="24"/>
+          <w:lang w:val="sr-RS"/>
+        </w:rPr>
+        <w:t>Рачуновођа</w:t>
+      </w:r>
+    </w:p>
+    <w:p>
+      <w:pPr>
+        <w:pStyle w:val="Normal"/>
+        <w:numPr>
+          <w:ilvl w:val="0"/>
+          <w:numId w:val="4"/>
+        </w:numPr>
+        <w:jc w:val="left"/>
+        <w:rPr>
+          <w:b w:val="false"/>
+          <w:bCs w:val="false"/>
+          <w:sz w:val="24"/>
+          <w:szCs w:val="24"/>
+          <w:lang w:val="sr-RS"/>
+        </w:rPr>
+      </w:pPr>
+      <w:r>
+        <w:rPr>
+          <w:b w:val="false"/>
+          <w:bCs w:val="false"/>
+          <w:sz w:val="24"/>
+          <w:szCs w:val="24"/>
+          <w:lang w:val="sr-RS"/>
+        </w:rPr>
+        <w:t>Радници при продаји:</w:t>
+      </w:r>
+    </w:p>
+    <w:p>
+      <w:pPr>
+        <w:pStyle w:val="Normal"/>
+        <w:jc w:val="left"/>
+        <w:rPr>
+          <w:b w:val="false"/>
+          <w:bCs w:val="false"/>
+          <w:sz w:val="24"/>
+          <w:szCs w:val="24"/>
+          <w:lang w:val="sr-RS"/>
+        </w:rPr>
+      </w:pPr>
+      <w:r>
+        <w:rPr>
+          <w:b w:val="false"/>
+          <w:bCs w:val="false"/>
+          <w:sz w:val="24"/>
+          <w:szCs w:val="24"/>
+          <w:lang w:val="sr-RS"/>
+        </w:rPr>
+        <w:tab/>
+        <w:tab/>
+      </w:r>
+      <w:r>
+        <w:rPr>
+          <w:b w:val="false"/>
+          <w:bCs w:val="false"/>
+          <w:sz w:val="24"/>
+          <w:szCs w:val="24"/>
+          <w:lang w:val="sr-RS"/>
+        </w:rPr>
+        <w:t>Радници при продаји хране и пића</w:t>
+      </w:r>
+    </w:p>
+    <w:p>
+      <w:pPr>
+        <w:pStyle w:val="Normal"/>
+        <w:jc w:val="left"/>
+        <w:rPr>
+          <w:b w:val="false"/>
+          <w:bCs w:val="false"/>
+          <w:sz w:val="24"/>
+          <w:szCs w:val="24"/>
+          <w:lang w:val="sr-RS"/>
+        </w:rPr>
+      </w:pPr>
+      <w:r>
+        <w:rPr>
+          <w:b w:val="false"/>
+          <w:bCs w:val="false"/>
+          <w:sz w:val="24"/>
+          <w:szCs w:val="24"/>
+          <w:lang w:val="sr-RS"/>
+        </w:rPr>
+        <w:tab/>
+        <w:tab/>
+      </w:r>
+      <w:r>
+        <w:rPr>
+          <w:b w:val="false"/>
+          <w:bCs w:val="false"/>
+          <w:sz w:val="24"/>
+          <w:szCs w:val="24"/>
+          <w:lang w:val="sr-RS"/>
+        </w:rPr>
+        <w:t xml:space="preserve">Радници на благајни </w:t>
+      </w:r>
+    </w:p>
+    <w:p>
+      <w:pPr>
+        <w:pStyle w:val="Normal"/>
+        <w:numPr>
+          <w:ilvl w:val="0"/>
+          <w:numId w:val="4"/>
+        </w:numPr>
+        <w:jc w:val="left"/>
+        <w:rPr>
+          <w:b w:val="false"/>
+          <w:bCs w:val="false"/>
+          <w:sz w:val="24"/>
+          <w:szCs w:val="24"/>
+          <w:lang w:val="sr-RS"/>
+        </w:rPr>
+      </w:pPr>
+      <w:r>
+        <w:rPr>
+          <w:b w:val="false"/>
+          <w:bCs w:val="false"/>
+          <w:sz w:val="24"/>
+          <w:szCs w:val="24"/>
+          <w:lang w:val="sr-RS"/>
+        </w:rPr>
+        <w:t>Радници при филмовима:</w:t>
+      </w:r>
+    </w:p>
+    <w:p>
+      <w:pPr>
+        <w:pStyle w:val="Normal"/>
+        <w:jc w:val="left"/>
+        <w:rPr>
+          <w:b w:val="false"/>
+          <w:bCs w:val="false"/>
+          <w:sz w:val="24"/>
+          <w:szCs w:val="24"/>
+          <w:lang w:val="sr-RS"/>
+        </w:rPr>
+      </w:pPr>
+      <w:r>
+        <w:rPr>
+          <w:b w:val="false"/>
+          <w:bCs w:val="false"/>
+          <w:sz w:val="24"/>
+          <w:szCs w:val="24"/>
+          <w:lang w:val="sr-RS"/>
+        </w:rPr>
+        <w:tab/>
+        <w:tab/>
+      </w:r>
+      <w:r>
+        <w:rPr>
+          <w:b w:val="false"/>
+          <w:bCs w:val="false"/>
+          <w:sz w:val="24"/>
+          <w:szCs w:val="24"/>
+          <w:lang w:val="sr-RS"/>
+        </w:rPr>
+        <w:t>Радници на пуштању филма</w:t>
+      </w:r>
+    </w:p>
+    <w:p>
+      <w:pPr>
+        <w:pStyle w:val="Normal"/>
+        <w:jc w:val="left"/>
+        <w:rPr>
+          <w:b w:val="false"/>
+          <w:bCs w:val="false"/>
+          <w:sz w:val="24"/>
+          <w:szCs w:val="24"/>
+          <w:lang w:val="sr-RS"/>
+        </w:rPr>
+      </w:pPr>
+      <w:r>
+        <w:rPr>
+          <w:b w:val="false"/>
+          <w:bCs w:val="false"/>
+          <w:sz w:val="24"/>
+          <w:szCs w:val="24"/>
+          <w:lang w:val="sr-RS"/>
+        </w:rPr>
+        <w:tab/>
+        <w:tab/>
+      </w:r>
+      <w:r>
+        <w:rPr>
+          <w:b w:val="false"/>
+          <w:bCs w:val="false"/>
+          <w:sz w:val="24"/>
+          <w:szCs w:val="24"/>
+          <w:lang w:val="sr-RS"/>
+        </w:rPr>
+        <w:t>Радници на праћењу филмова</w:t>
+      </w:r>
+    </w:p>
+    <w:p>
+      <w:pPr>
+        <w:pStyle w:val="Normal"/>
+        <w:jc w:val="left"/>
+        <w:rPr>
+          <w:b w:val="false"/>
+          <w:bCs w:val="false"/>
+          <w:sz w:val="24"/>
+          <w:szCs w:val="24"/>
+          <w:lang w:val="sr-RS"/>
+        </w:rPr>
+      </w:pPr>
+      <w:r>
+        <w:rPr>
+          <w:b w:val="false"/>
+          <w:bCs w:val="false"/>
+          <w:sz w:val="24"/>
+          <w:szCs w:val="24"/>
+          <w:lang w:val="sr-RS"/>
+        </w:rPr>
+        <w:tab/>
+        <w:tab/>
+      </w:r>
+      <w:r>
+        <w:rPr>
+          <w:b w:val="false"/>
+          <w:bCs w:val="false"/>
+          <w:sz w:val="24"/>
+          <w:szCs w:val="24"/>
+          <w:lang w:val="sr-RS"/>
+        </w:rPr>
+        <w:t>Филмотекари</w:t>
+      </w:r>
+    </w:p>
+    <w:p>
+      <w:pPr>
+        <w:pStyle w:val="Normal"/>
+        <w:numPr>
+          <w:ilvl w:val="0"/>
+          <w:numId w:val="3"/>
+        </w:numPr>
+        <w:jc w:val="left"/>
+        <w:rPr>
+          <w:b w:val="false"/>
+          <w:bCs w:val="false"/>
+          <w:sz w:val="24"/>
+          <w:szCs w:val="24"/>
+          <w:lang w:val="sr-RS"/>
+        </w:rPr>
+      </w:pPr>
+      <w:r>
+        <w:rPr>
+          <w:b w:val="false"/>
+          <w:bCs w:val="false"/>
+          <w:sz w:val="24"/>
+          <w:szCs w:val="24"/>
+          <w:lang w:val="sr-RS"/>
+        </w:rPr>
+        <w:t>Посетиоци</w:t>
+      </w:r>
+    </w:p>
+    <w:p>
+      <w:pPr>
+        <w:pStyle w:val="Normal"/>
+        <w:jc w:val="left"/>
+        <w:rPr>
+          <w:b w:val="false"/>
+          <w:bCs w:val="false"/>
+          <w:sz w:val="24"/>
+          <w:szCs w:val="24"/>
+          <w:lang w:val="sr-RS"/>
+        </w:rPr>
+      </w:pPr>
+      <w:r>
+        <w:rPr>
+          <w:b w:val="false"/>
+          <w:bCs w:val="false"/>
+          <w:sz w:val="24"/>
+          <w:szCs w:val="24"/>
+          <w:lang w:val="sr-RS"/>
+        </w:rPr>
+        <w:tab/>
+        <w:tab/>
+      </w:r>
+      <w:r>
+        <w:rPr>
+          <w:b w:val="false"/>
+          <w:bCs w:val="false"/>
+          <w:sz w:val="24"/>
+          <w:szCs w:val="24"/>
+          <w:lang w:val="sr-RS"/>
+        </w:rPr>
+        <w:t>Чланови клуба</w:t>
+      </w:r>
+    </w:p>
+    <w:p>
+      <w:pPr>
+        <w:pStyle w:val="Normal"/>
+        <w:jc w:val="left"/>
+        <w:rPr>
+          <w:b w:val="false"/>
+          <w:bCs w:val="false"/>
+          <w:sz w:val="24"/>
+          <w:szCs w:val="24"/>
+          <w:lang w:val="sr-RS"/>
+        </w:rPr>
+      </w:pPr>
+      <w:r>
+        <w:rPr>
+          <w:b w:val="false"/>
+          <w:bCs w:val="false"/>
+          <w:sz w:val="24"/>
+          <w:szCs w:val="24"/>
+          <w:lang w:val="sr-RS"/>
+        </w:rPr>
+        <w:tab/>
+        <w:tab/>
+      </w:r>
+      <w:r>
+        <w:rPr>
+          <w:b w:val="false"/>
+          <w:bCs w:val="false"/>
+          <w:sz w:val="24"/>
+          <w:szCs w:val="24"/>
+          <w:lang w:val="sr-RS"/>
+        </w:rPr>
+        <w:t>Обични посетиоци (у тексту само посетилац)</w:t>
+      </w:r>
+    </w:p>
+    <w:p>
+      <w:pPr>
+        <w:pStyle w:val="Normal"/>
+        <w:jc w:val="left"/>
+        <w:rPr>
+          <w:b w:val="false"/>
+          <w:bCs w:val="false"/>
+          <w:sz w:val="24"/>
+          <w:szCs w:val="24"/>
+          <w:lang w:val="sr-RS"/>
+        </w:rPr>
+      </w:pPr>
+      <w:r>
+        <w:rPr>
+          <w:b w:val="false"/>
+          <w:bCs w:val="false"/>
+          <w:sz w:val="24"/>
+          <w:szCs w:val="24"/>
+          <w:lang w:val="sr-RS"/>
+        </w:rPr>
+      </w:r>
+    </w:p>
+    <w:p>
+      <w:pPr>
+        <w:pStyle w:val="Normal"/>
+        <w:jc w:val="left"/>
+        <w:rPr>
+          <w:b w:val="false"/>
+          <w:bCs w:val="false"/>
+          <w:sz w:val="24"/>
+          <w:szCs w:val="24"/>
+          <w:lang w:val="sr-RS"/>
+        </w:rPr>
+      </w:pPr>
+      <w:r>
+        <w:rPr>
+          <w:b w:val="false"/>
+          <w:bCs w:val="false"/>
+          <w:sz w:val="24"/>
+          <w:szCs w:val="24"/>
+          <w:lang w:val="sr-RS"/>
+        </w:rPr>
+      </w:r>
+    </w:p>
+    <w:p>
+      <w:pPr>
+        <w:pStyle w:val="Normal"/>
+        <w:jc w:val="left"/>
+        <w:rPr>
+          <w:b w:val="false"/>
+          <w:bCs w:val="false"/>
+          <w:sz w:val="24"/>
+          <w:szCs w:val="24"/>
+          <w:lang w:val="sr-RS"/>
+        </w:rPr>
+      </w:pPr>
+      <w:r>
+        <w:rPr>
+          <w:b w:val="false"/>
+          <w:bCs w:val="false"/>
+          <w:sz w:val="24"/>
+          <w:szCs w:val="24"/>
+          <w:lang w:val="sr-RS"/>
+        </w:rPr>
+      </w:r>
+    </w:p>
+    <w:p>
+      <w:pPr>
+        <w:pStyle w:val="Normal"/>
+        <w:jc w:val="left"/>
+        <w:rPr>
+          <w:lang w:val="sr-RS"/>
+        </w:rPr>
+      </w:pPr>
+      <w:r>
+        <w:rPr>
+          <w:lang w:val="sr-RS"/>
+        </w:rPr>
+        <w:tab/>
+        <w:t>Директор се бави управљањем биоскопом. Његово основно задужење је да се побрине да се пословање биоскопа врши на легалан начин и да контролише да сви радници у биоскопу раде свој посао на савесан и правилан начин. Прати стање у биоскопу, набавку нових филмова, уговара нове уговоре, ...</w:t>
+      </w:r>
+    </w:p>
+    <w:p>
+      <w:pPr>
+        <w:pStyle w:val="Normal"/>
+        <w:jc w:val="left"/>
+        <w:rPr>
+          <w:lang w:val="sr-RS"/>
+        </w:rPr>
+      </w:pPr>
+      <w:r>
+        <w:rPr>
+          <w:lang w:val="sr-RS"/>
+        </w:rPr>
+        <w:tab/>
+      </w:r>
+    </w:p>
+    <w:p>
+      <w:pPr>
+        <w:pStyle w:val="Normal"/>
+        <w:jc w:val="left"/>
+        <w:rPr>
+          <w:lang w:val="sr-RS"/>
+        </w:rPr>
+      </w:pPr>
+      <w:r>
+        <w:rPr>
+          <w:lang w:val="sr-RS"/>
+        </w:rPr>
+        <w:tab/>
+        <w:t>Рачуновођа се бави прављењем дневних, месечних и годишњих извештаја о продаји карата, промету у биоскопској продавници, филмотеци, платама запослених, боловањима, трудничким одморима,итд.  На основу тога формира извештаје које даље прослеђује директору, како би имао увид у стање у ком се биоскоп налази, како би по потреби могао да преузме одређене кораке.</w:t>
+      </w:r>
+    </w:p>
+    <w:p>
+      <w:pPr>
+        <w:pStyle w:val="Normal"/>
+        <w:jc w:val="left"/>
         <w:rPr/>
-        <w:tab/>
-      </w:r>
-      <w:r>
-        <w:rPr>
-          <w:lang w:val="sr-RS"/>
-        </w:rPr>
-        <w:t xml:space="preserve">Да би биоскоп могао правилно да обавља своју функцију најпре мора да има у свом поседу права за репродуковање филмова. Осим тога мора да поседује дозволу за рад, уредно запослене и пријављене директора, раднике на благајни,  раднике на пуштању филма, чистаче, радника на продаји хране, одржавању опреме и остало помоћно особље. </w:t>
-      </w:r>
-    </w:p>
-    <w:p>
-      <w:pPr>
-        <w:pStyle w:val="Normal"/>
-        <w:jc w:val="left"/>
+      </w:pPr>
+      <w:r>
         <w:rPr/>
-      </w:pPr>
-      <w:r>
+      </w:r>
+    </w:p>
+    <w:p>
+      <w:pPr>
+        <w:pStyle w:val="Normal"/>
+        <w:jc w:val="left"/>
+        <w:rPr>
+          <w:lang w:val="sr-RS"/>
+        </w:rPr>
+      </w:pPr>
+      <w:r>
+        <w:rPr>
+          <w:lang w:val="sr-RS"/>
+        </w:rPr>
+        <w:tab/>
+        <w:t>Посетилац биоскопа је особа која у биоскоп долази ради гледања филма или ради изнајмљивања, куповине или враћања филма уколико постоји таква могућност.  Посетилац биоскопа може резервисати карту телефоном  или преко сајта, али је не мора резервисати уопште. Када дође у биоскоп, најпре иде на благајну где купује карту (било да ју је резервисао или је купује на лицу места)  за жељени филм и врши плаћање.</w:t>
+      </w:r>
+    </w:p>
+    <w:p>
+      <w:pPr>
+        <w:pStyle w:val="Normal"/>
+        <w:jc w:val="left"/>
         <w:rPr/>
-      </w:r>
-    </w:p>
-    <w:p>
-      <w:pPr>
-        <w:pStyle w:val="Normal"/>
-        <w:jc w:val="left"/>
-        <w:rPr>
-          <w:lang w:val="sr-RS"/>
-        </w:rPr>
-      </w:pPr>
-      <w:r>
-        <w:rPr>
-          <w:lang w:val="sr-RS"/>
-        </w:rPr>
-        <w:tab/>
-        <w:t>Потом, биоском мора да поседује у својој колекцији филмове које ће репродуковати. Филмови морају бити исправни и имати превод или бити синхронизовани на одређеном језику уколико су страног порекла. Филмовима мора у сваком тренутку исправно радити тон и слика и они морају бити правилно синхронизовани.</w:t>
-      </w:r>
-    </w:p>
-    <w:p>
-      <w:pPr>
-        <w:pStyle w:val="Normal"/>
-        <w:jc w:val="left"/>
+      </w:pPr>
+      <w:r>
         <w:rPr/>
-      </w:pPr>
-      <w:r>
+      </w:r>
+    </w:p>
+    <w:p>
+      <w:pPr>
+        <w:pStyle w:val="Normal"/>
+        <w:jc w:val="left"/>
+        <w:rPr>
+          <w:lang w:val="sr-RS"/>
+        </w:rPr>
+      </w:pPr>
+      <w:r>
+        <w:rPr>
+          <w:lang w:val="sr-RS"/>
+        </w:rPr>
+        <w:tab/>
+        <w:t>Радници на благајни врше телефонску резервацију карата, као и продају карата посетиоцу. Они, такође, информишу посетиоце о времену репродукције филмова, доступности филмова у филмотеци, ценама карата, и слично.</w:t>
+      </w:r>
+    </w:p>
+    <w:p>
+      <w:pPr>
+        <w:pStyle w:val="Normal"/>
+        <w:jc w:val="left"/>
         <w:rPr/>
-      </w:r>
-    </w:p>
-    <w:p>
-      <w:pPr>
-        <w:pStyle w:val="Normal"/>
-        <w:jc w:val="left"/>
-        <w:rPr>
-          <w:b/>
-          <w:bCs/>
-          <w:sz w:val="26"/>
-          <w:szCs w:val="26"/>
-          <w:lang w:val="sr-RS"/>
-        </w:rPr>
-      </w:pPr>
-      <w:r>
-        <w:rPr>
-          <w:b/>
-          <w:bCs/>
-          <w:sz w:val="26"/>
-          <w:szCs w:val="26"/>
-          <w:lang w:val="sr-RS"/>
-        </w:rPr>
-        <w:t>1.1.3 Кратак опис свих учесника и њихових задужења кроз опис рада биоскопа</w:t>
-      </w:r>
-    </w:p>
-    <w:p>
-      <w:pPr>
-        <w:pStyle w:val="Normal"/>
-        <w:jc w:val="left"/>
-        <w:rPr>
-          <w:b/>
-          <w:bCs/>
-          <w:sz w:val="26"/>
-          <w:szCs w:val="26"/>
-          <w:lang w:val="sr-RS"/>
-        </w:rPr>
-      </w:pPr>
-      <w:r>
-        <w:rPr>
-          <w:b/>
-          <w:bCs/>
-          <w:sz w:val="26"/>
-          <w:szCs w:val="26"/>
-          <w:lang w:val="sr-RS"/>
-        </w:rPr>
-      </w:r>
-    </w:p>
-    <w:p>
-      <w:pPr>
-        <w:pStyle w:val="Normal"/>
-        <w:jc w:val="left"/>
-        <w:rPr>
-          <w:lang w:val="sr-RS"/>
-        </w:rPr>
-      </w:pPr>
-      <w:r>
-        <w:rPr>
-          <w:lang w:val="sr-RS"/>
-        </w:rPr>
-        <w:tab/>
-        <w:t>Директор се бави управљањем биоскопом. Његово основно задужење је да се побрине да се пословање биоскопа врши на легалан начин и да контролише да сви радници у биоскопу раде свој посао на савесан и правилан начин. Прати стање у биоскопу, набавку нових филмова, уговара нове уговоре, ...</w:t>
-      </w:r>
-    </w:p>
-    <w:p>
-      <w:pPr>
-        <w:pStyle w:val="Normal"/>
-        <w:jc w:val="left"/>
-        <w:rPr>
-          <w:lang w:val="sr-RS"/>
-        </w:rPr>
-      </w:pPr>
-      <w:r>
-        <w:rPr>
-          <w:lang w:val="sr-RS"/>
-        </w:rPr>
-        <w:tab/>
-      </w:r>
-    </w:p>
-    <w:p>
-      <w:pPr>
-        <w:pStyle w:val="Normal"/>
-        <w:jc w:val="left"/>
-        <w:rPr>
-          <w:lang w:val="sr-RS"/>
-        </w:rPr>
-      </w:pPr>
-      <w:r>
-        <w:rPr>
-          <w:lang w:val="sr-RS"/>
-        </w:rPr>
-        <w:tab/>
-        <w:t>Рачуновођа се бави прављењем дневних, месечних и годишњих извештаја о продаји карата, промету у биоскопској продавници, филмотеци, платама запослених, боловањима, трудничким одморима,итд.  На основу тога формира извештаје које даље прослеђује директору, како би имао увид у стање у ком се биоскоп налази, како би по потреби могао да преузме одређене кораке.</w:t>
-      </w:r>
-    </w:p>
-    <w:p>
-      <w:pPr>
-        <w:pStyle w:val="Normal"/>
-        <w:jc w:val="left"/>
+      </w:pPr>
+      <w:r>
         <w:rPr/>
-      </w:pPr>
-      <w:r>
+      </w:r>
+    </w:p>
+    <w:p>
+      <w:pPr>
+        <w:pStyle w:val="Normal"/>
+        <w:jc w:val="left"/>
+        <w:rPr>
+          <w:lang w:val="sr-RS"/>
+        </w:rPr>
+      </w:pPr>
+      <w:r>
+        <w:rPr>
+          <w:lang w:val="sr-RS"/>
+        </w:rPr>
+        <w:tab/>
+        <w:t xml:space="preserve">Радници на продаји хране врше продају различитих врста хране и пића уколико посетилац жели да купи нешто. Они, такође, опслужују госте кафе-бара уколико исти постоји. </w:t>
+      </w:r>
+    </w:p>
+    <w:p>
+      <w:pPr>
+        <w:pStyle w:val="Normal"/>
+        <w:jc w:val="left"/>
+        <w:rPr>
+          <w:lang w:val="sr-RS"/>
+        </w:rPr>
+      </w:pPr>
+      <w:r>
+        <w:rPr>
+          <w:lang w:val="sr-RS"/>
+        </w:rPr>
+        <w:t>О</w:t>
+      </w:r>
+      <w:r>
+        <w:rPr>
+          <w:lang w:val="sr-RS"/>
+        </w:rPr>
+        <w:t>ни испостављају извештај о промету рачуновођи.</w:t>
+      </w:r>
+    </w:p>
+    <w:p>
+      <w:pPr>
+        <w:pStyle w:val="Normal"/>
+        <w:jc w:val="left"/>
         <w:rPr/>
-      </w:r>
-    </w:p>
-    <w:p>
-      <w:pPr>
-        <w:pStyle w:val="Normal"/>
-        <w:jc w:val="left"/>
-        <w:rPr>
-          <w:lang w:val="sr-RS"/>
-        </w:rPr>
-      </w:pPr>
-      <w:r>
-        <w:rPr>
-          <w:lang w:val="sr-RS"/>
-        </w:rPr>
-        <w:tab/>
-        <w:t>Посетилац биоскопа је особа која у биоскоп долази ради гледања филма или ради изнајмљивања, куповине или враћања филма уколико постоји таква могућност.  Посетилац биоскопа може резервисати карту телефоном  или преко сајта, али је не мора резервисати уопште. Када дође у биоскоп, најпре иде на благајну где купује карту (било да ју је резервисао или је купује на лицу места)  за жељени филм и врши плаћање.</w:t>
-      </w:r>
-    </w:p>
-    <w:p>
-      <w:pPr>
-        <w:pStyle w:val="Normal"/>
-        <w:jc w:val="left"/>
+      </w:pPr>
+      <w:r>
         <w:rPr/>
-      </w:pPr>
-      <w:r>
+      </w:r>
+    </w:p>
+    <w:p>
+      <w:pPr>
+        <w:pStyle w:val="Normal"/>
+        <w:jc w:val="left"/>
+        <w:rPr>
+          <w:lang w:val="sr-RS"/>
+        </w:rPr>
+      </w:pPr>
+      <w:r>
+        <w:rPr>
+          <w:lang w:val="sr-RS"/>
+        </w:rPr>
+        <w:tab/>
+        <w:t>Помоћни радници отварају и затварају врата сале по потреби, и помажу да се посетиоци сместе на места уколико су она нумерисана. Они у случају 3Д пројекција врше и поделу и сакупљање 3Д наочара. Помоћни радници имају и још једно задужење, они током репродуковања филма прате стање у сали и имају овлашћење да из сале избаце сваког посетиоца који се понаша недолично, омета или снима филм камером или мобилним телефоном.</w:t>
+      </w:r>
+    </w:p>
+    <w:p>
+      <w:pPr>
+        <w:pStyle w:val="Normal"/>
+        <w:jc w:val="left"/>
         <w:rPr/>
-      </w:r>
-    </w:p>
-    <w:p>
-      <w:pPr>
-        <w:pStyle w:val="Normal"/>
-        <w:jc w:val="left"/>
-        <w:rPr>
-          <w:lang w:val="sr-RS"/>
-        </w:rPr>
-      </w:pPr>
-      <w:r>
-        <w:rPr>
-          <w:lang w:val="sr-RS"/>
-        </w:rPr>
-        <w:tab/>
-        <w:t>Радници на благајни врше телефонску резервацију карата, као и продају карата посетиоцу. Они, такође, информишу посетиоце о времену репродукције филмова, доступности филмова у филмотеци, ценама карата, и слично.</w:t>
-      </w:r>
-    </w:p>
-    <w:p>
-      <w:pPr>
-        <w:pStyle w:val="Normal"/>
-        <w:jc w:val="left"/>
+      </w:pPr>
+      <w:r>
         <w:rPr/>
-      </w:pPr>
-      <w:r>
+      </w:r>
+    </w:p>
+    <w:p>
+      <w:pPr>
+        <w:pStyle w:val="Normal"/>
+        <w:jc w:val="left"/>
+        <w:rPr>
+          <w:lang w:val="sr-RS"/>
+        </w:rPr>
+      </w:pPr>
+      <w:r>
+        <w:rPr>
+          <w:lang w:val="sr-RS"/>
+        </w:rPr>
+        <w:tab/>
+        <w:t>Радници на пуштању филма чекају да се сви посетиоци уредно сместе на своја седишта која могу, али не морају бити нумерисана. Након што се сви сместе и врата сале се затворе, радници на пуштању филма најпре гасе светла, потом пуштају рекламе, ако оне постоје, а потом и филм и старају се о томе да све од опреме ради добро као и да нема прекида у репродукцији. Посетиоци током трајања филма седе на својим местима гледају филм и конзумирају храну и пиће купљено у биоскопској продавници. Када се филм заврши, радници на пуштању филма пале светла. Посетиоци тада могу да устану са својих места и полако крену ка излазним вратима која су отворена од стране помоћних радника.</w:t>
+      </w:r>
+    </w:p>
+    <w:p>
+      <w:pPr>
+        <w:pStyle w:val="Normal"/>
+        <w:jc w:val="left"/>
         <w:rPr/>
-      </w:r>
-    </w:p>
-    <w:p>
-      <w:pPr>
-        <w:pStyle w:val="Normal"/>
-        <w:jc w:val="left"/>
-        <w:rPr>
-          <w:lang w:val="sr-RS"/>
-        </w:rPr>
-      </w:pPr>
-      <w:r>
-        <w:rPr>
-          <w:lang w:val="sr-RS"/>
-        </w:rPr>
-        <w:tab/>
-        <w:t xml:space="preserve">Радници на продаји хране врше продају различитих врста хране и пића уколико посетилац жели да купи нешто. Они, такође, опслужују госте кафе-бара уколико исти постоји. </w:t>
-      </w:r>
-    </w:p>
-    <w:p>
-      <w:pPr>
-        <w:pStyle w:val="Normal"/>
-        <w:jc w:val="left"/>
+      </w:pPr>
+      <w:r>
         <w:rPr/>
-      </w:pPr>
-      <w:r>
+      </w:r>
+    </w:p>
+    <w:p>
+      <w:pPr>
+        <w:pStyle w:val="Normal"/>
+        <w:jc w:val="left"/>
+        <w:rPr>
+          <w:lang w:val="sr-RS"/>
+        </w:rPr>
+      </w:pPr>
+      <w:r>
+        <w:rPr>
+          <w:lang w:val="sr-RS"/>
+        </w:rPr>
+        <w:tab/>
+        <w:t>Р</w:t>
+      </w:r>
+      <w:r>
+        <w:rPr>
+          <w:lang w:val="sr-RS"/>
+        </w:rPr>
+        <w:t>адници на праћењу филмова прате изласке најновијих филмова и брину се о томе да је репертоар биоскопа увек у току са светским премијерама, као и да се филмови репродукују у одговарајуће време. Не би смело да се деси да се филмови који су прилагођени дечијим узрастима репродкују у касним вечерњним терминима, или да се само филмови за одрасле, попут насилних филмова, репродукују у терминима када долазе деца.</w:t>
+      </w:r>
+    </w:p>
+    <w:p>
+      <w:pPr>
+        <w:pStyle w:val="Normal"/>
+        <w:jc w:val="left"/>
         <w:rPr/>
-      </w:r>
-    </w:p>
-    <w:p>
-      <w:pPr>
-        <w:pStyle w:val="Normal"/>
-        <w:jc w:val="left"/>
-        <w:rPr>
-          <w:lang w:val="sr-RS"/>
-        </w:rPr>
-      </w:pPr>
-      <w:r>
-        <w:rPr>
-          <w:lang w:val="sr-RS"/>
-        </w:rPr>
-        <w:tab/>
-        <w:t>Помоћни радници отварају и затварају врата сале по потреби, и помажу да се посетиоци сместе на места уколико су она нумерисана. Они у случају 3Д пројекција врше и поделу и сакупљање 3Д наочара. Помоћни радници имају и још једно задужење, они током репродуковања филма прате стање у сали и имају овлашћење да из сале избаце сваког посетиоца који се понаша недолично, омета или снима филм камером или мобилним телефоном.</w:t>
-      </w:r>
-    </w:p>
-    <w:p>
-      <w:pPr>
-        <w:pStyle w:val="Normal"/>
-        <w:jc w:val="left"/>
+      </w:pPr>
+      <w:r>
         <w:rPr/>
-      </w:pPr>
-      <w:r>
+      </w:r>
+    </w:p>
+    <w:p>
+      <w:pPr>
+        <w:pStyle w:val="Normal"/>
+        <w:jc w:val="left"/>
+        <w:rPr>
+          <w:lang w:val="sr-RS"/>
+        </w:rPr>
+      </w:pPr>
+      <w:r>
+        <w:rPr>
+          <w:lang w:val="sr-RS"/>
+        </w:rPr>
+        <w:tab/>
+        <w:t>Пре него што посетиоци крену да напуштају салу чистачи доносе велику канту у коју посетиоци могу да одложе своје отпатке, како би очували чистоћу и ред у сали. Након што сви посетиоци напусте салу, чистачи пролазе кроз све редове и детаљно чисте ред по ред седишта, као и испод њих, скупљајући успут отпатке који су преостали. Чистачи су задужени и да се брину о чистоћи тоалета, ходника, и осталих просторија биоскопа.</w:t>
+      </w:r>
+    </w:p>
+    <w:p>
+      <w:pPr>
+        <w:pStyle w:val="Normal"/>
+        <w:jc w:val="left"/>
         <w:rPr/>
-      </w:r>
-    </w:p>
-    <w:p>
-      <w:pPr>
-        <w:pStyle w:val="Normal"/>
-        <w:jc w:val="left"/>
-        <w:rPr>
-          <w:lang w:val="sr-RS"/>
-        </w:rPr>
-      </w:pPr>
-      <w:r>
-        <w:rPr>
-          <w:lang w:val="sr-RS"/>
-        </w:rPr>
-        <w:tab/>
-        <w:t>Радници на пуштању филма чекају да се сви посетиоци уредно сместе на своја седишта која могу, али не морају бити нумерисана. Након што се сви сместе и врата сале се затворе, радници на пуштању филма најпре гасе светла, потом пуштају рекламе, ако оне постоје, а потом и филм и старају се о томе да све од опреме ради добро као и да нема прекида у репродукцији. Посетиоци током трајања филма седе на својим местима гледају филм и конзумирају храну и пиће купљено у биоскопској продавници. Када се филм заврши, радници на пуштању филма пале светла. Посетиоци тада могу да устану са својих места и полако крену ка излазним вратима која су отворена од стране помоћних радника.</w:t>
-      </w:r>
-    </w:p>
-    <w:p>
-      <w:pPr>
-        <w:pStyle w:val="Normal"/>
-        <w:jc w:val="left"/>
+      </w:pPr>
+      <w:r>
         <w:rPr/>
-      </w:pPr>
-      <w:r>
-        <w:rPr/>
-      </w:r>
-    </w:p>
-    <w:p>
-      <w:pPr>
-        <w:pStyle w:val="Normal"/>
-        <w:jc w:val="left"/>
-        <w:rPr>
-          <w:lang w:val="sr-RS"/>
-        </w:rPr>
-      </w:pPr>
-      <w:r>
-        <w:rPr>
-          <w:lang w:val="sr-RS"/>
-        </w:rPr>
-        <w:t>Р</w:t>
-      </w:r>
-      <w:r>
-        <w:rPr>
-          <w:lang w:val="sr-RS"/>
-        </w:rPr>
-        <w:t>адници на праћењу филмова прате изласке најновијих филмова и брину се о томе да је репертоар биоскопа увек у току са светским премијерама, као и да се филмови репродукују у одговарајуће време. Не би смело да се деси да се филмови који су прилагођени дечијим узрастима репродкују у касним вечерњним терминима, или да се само филмови за одрасле, попут насилних филмова, репродукују у терминима када долазе деца.</w:t>
-      </w:r>
-    </w:p>
-    <w:p>
-      <w:pPr>
-        <w:pStyle w:val="Normal"/>
-        <w:jc w:val="left"/>
-        <w:rPr/>
-      </w:pPr>
-      <w:r>
-        <w:rPr/>
-      </w:r>
-    </w:p>
-    <w:p>
-      <w:pPr>
-        <w:pStyle w:val="Normal"/>
-        <w:jc w:val="left"/>
-        <w:rPr>
-          <w:lang w:val="sr-RS"/>
-        </w:rPr>
-      </w:pPr>
-      <w:r>
-        <w:rPr>
-          <w:lang w:val="sr-RS"/>
-        </w:rPr>
-        <w:tab/>
-        <w:t>Пре него што посетиоци крену да напуштају салу чистачи доносе велику канту у коју посетиоци могу да одложе своје отпатке, како би очували чистоћу и ред у сали. Након што сви посетиоци напусте салу, чистачи пролазе кроз све редове и детаљно чисте ред по ред седишта, као и испод њих, скупљајући успут отпатке који су преостали. Чистачи су задужени и да се брину о чистоћи тоалета, ходника, и осталих просторија биоскопа.</w:t>
+      </w:r>
+    </w:p>
+    <w:p>
+      <w:pPr>
+        <w:pStyle w:val="Normal"/>
+        <w:jc w:val="left"/>
+        <w:rPr>
+          <w:lang w:val="sr-RS"/>
+        </w:rPr>
+      </w:pPr>
+      <w:r>
+        <w:rPr>
+          <w:lang w:val="sr-RS"/>
+        </w:rPr>
+        <w:tab/>
+      </w:r>
+      <w:r>
+        <w:rPr>
+          <w:lang w:val="sr-RS"/>
+        </w:rPr>
+        <w:t xml:space="preserve">Посетиоци осим посете филму могу изнајмити филм </w:t>
+      </w:r>
+      <w:r>
+        <w:rPr>
+          <w:lang w:val="sr-RS"/>
+        </w:rPr>
+        <w:t>или га купити</w:t>
+      </w:r>
+      <w:r>
+        <w:rPr>
+          <w:lang w:val="sr-RS"/>
+        </w:rPr>
+        <w:t xml:space="preserve"> у филмотеци. </w:t>
+      </w:r>
+      <w:r>
+        <w:rPr>
+          <w:lang w:val="sr-RS"/>
+        </w:rPr>
+        <w:t>Они у сврху изнајмљивања филма поседују чланске карте чиме постају „чланови клуба“. Члановима клуба је омогућено да изнајмљују филмове, резервишу карте онлајн или купе карте са попустом. Комуникацију са посетиоцима који су, или желе да постану, чланови клуба, као и са онима који желе да купе филм врше филмотекари.</w:t>
       </w:r>
     </w:p>
     <w:p>
@@ -2783,6 +3377,222 @@
           <w:sz w:val="32"/>
           <w:szCs w:val="32"/>
         </w:rPr>
+      </w:r>
+    </w:p>
+    <w:p>
+      <w:pPr>
+        <w:pStyle w:val="Normal"/>
+        <w:pageBreakBefore/>
+        <w:jc w:val="left"/>
+        <w:rPr>
+          <w:b/>
+          <w:bCs/>
+          <w:sz w:val="32"/>
+          <w:szCs w:val="32"/>
+          <w:lang w:val="sr-RS"/>
+        </w:rPr>
+      </w:pPr>
+      <w:r>
+        <w:rPr>
+          <w:b/>
+          <w:bCs/>
+          <w:sz w:val="32"/>
+          <w:szCs w:val="32"/>
+          <w:lang w:val="en-US"/>
+        </w:rPr>
+        <w:t xml:space="preserve">2. </w:t>
+      </w:r>
+      <w:r>
+        <w:rPr>
+          <w:b/>
+          <w:bCs/>
+          <w:sz w:val="32"/>
+          <w:szCs w:val="32"/>
+          <w:lang w:val="sr-RS"/>
+        </w:rPr>
+        <w:t>Случајеви употребе</w:t>
+      </w:r>
+    </w:p>
+    <w:p>
+      <w:pPr>
+        <w:pStyle w:val="Normal"/>
+        <w:jc w:val="left"/>
+        <w:rPr>
+          <w:b/>
+          <w:bCs/>
+          <w:sz w:val="32"/>
+          <w:szCs w:val="32"/>
+          <w:lang w:val="en-US"/>
+        </w:rPr>
+      </w:pPr>
+      <w:r>
+        <w:rPr>
+          <w:b/>
+          <w:bCs/>
+          <w:sz w:val="32"/>
+          <w:szCs w:val="32"/>
+          <w:lang w:val="en-US"/>
+        </w:rPr>
+      </w:r>
+    </w:p>
+    <w:p>
+      <w:pPr>
+        <w:pStyle w:val="Normal"/>
+        <w:jc w:val="left"/>
+        <w:rPr>
+          <w:b/>
+          <w:bCs/>
+          <w:sz w:val="32"/>
+          <w:szCs w:val="32"/>
+          <w:lang w:val="sr-RS"/>
+        </w:rPr>
+      </w:pPr>
+      <w:r>
+        <w:rPr>
+          <w:b/>
+          <w:bCs/>
+          <w:sz w:val="32"/>
+          <w:szCs w:val="32"/>
+          <w:lang w:val="sr-RS"/>
+        </w:rPr>
+        <w:t>2.1 Купопродаја</w:t>
+      </w:r>
+    </w:p>
+    <w:p>
+      <w:pPr>
+        <w:pStyle w:val="Normal"/>
+        <w:jc w:val="left"/>
+        <w:rPr>
+          <w:b/>
+          <w:bCs/>
+          <w:sz w:val="32"/>
+          <w:szCs w:val="32"/>
+          <w:lang w:val="en-US"/>
+        </w:rPr>
+      </w:pPr>
+      <w:r>
+        <w:rPr>
+          <w:b/>
+          <w:bCs/>
+          <w:sz w:val="32"/>
+          <w:szCs w:val="32"/>
+          <w:lang w:val="en-US"/>
+        </w:rPr>
+      </w:r>
+    </w:p>
+    <w:p>
+      <w:pPr>
+        <w:pStyle w:val="Normal"/>
+        <w:jc w:val="left"/>
+        <w:rPr>
+          <w:b/>
+          <w:bCs/>
+          <w:sz w:val="32"/>
+          <w:szCs w:val="32"/>
+          <w:lang w:val="en-US"/>
+        </w:rPr>
+      </w:pPr>
+      <w:r>
+        <w:rPr>
+          <w:b/>
+          <w:bCs/>
+          <w:sz w:val="32"/>
+          <w:szCs w:val="32"/>
+          <w:lang w:val="en-US"/>
+        </w:rPr>
+      </w:r>
+    </w:p>
+    <w:p>
+      <w:pPr>
+        <w:pStyle w:val="Normal"/>
+        <w:jc w:val="left"/>
+        <w:rPr>
+          <w:b/>
+          <w:bCs/>
+          <w:sz w:val="32"/>
+          <w:szCs w:val="32"/>
+          <w:lang w:val="sr-RS"/>
+        </w:rPr>
+      </w:pPr>
+      <w:r>
+        <w:rPr>
+          <w:b/>
+          <w:bCs/>
+          <w:sz w:val="32"/>
+          <w:szCs w:val="32"/>
+          <w:lang w:val="sr-RS"/>
+        </w:rPr>
+        <w:t>2.1.1 Купопродаја карата</w:t>
+      </w:r>
+    </w:p>
+    <w:p>
+      <w:pPr>
+        <w:pStyle w:val="Normal"/>
+        <w:jc w:val="left"/>
+        <w:rPr>
+          <w:b/>
+          <w:bCs/>
+          <w:sz w:val="32"/>
+          <w:szCs w:val="32"/>
+          <w:lang w:val="en-US"/>
+        </w:rPr>
+      </w:pPr>
+      <w:r>
+        <w:rPr>
+          <w:b/>
+          <w:bCs/>
+          <w:sz w:val="32"/>
+          <w:szCs w:val="32"/>
+          <w:lang w:val="en-US"/>
+        </w:rPr>
+      </w:r>
+    </w:p>
+    <w:p>
+      <w:pPr>
+        <w:pStyle w:val="Normal"/>
+        <w:jc w:val="left"/>
+        <w:rPr>
+          <w:b/>
+          <w:bCs/>
+          <w:sz w:val="32"/>
+          <w:szCs w:val="32"/>
+          <w:lang w:val="sr-RS"/>
+        </w:rPr>
+      </w:pPr>
+      <w:r>
+        <w:rPr>
+          <w:b/>
+          <w:bCs/>
+          <w:sz w:val="32"/>
+          <w:szCs w:val="32"/>
+          <w:lang w:val="sr-RS"/>
+        </w:rPr>
+        <w:tab/>
+        <w:t>2.1.2 Купопродаја филмова</w:t>
+      </w:r>
+    </w:p>
+    <w:p>
+      <w:pPr>
+        <w:pStyle w:val="Normal"/>
+        <w:jc w:val="left"/>
+        <w:rPr>
+          <w:b/>
+          <w:bCs/>
+          <w:sz w:val="32"/>
+          <w:szCs w:val="32"/>
+          <w:lang w:val="sr-RS"/>
+        </w:rPr>
+      </w:pPr>
+      <w:r>
+        <w:rPr>
+          <w:b/>
+          <w:bCs/>
+          <w:sz w:val="32"/>
+          <w:szCs w:val="32"/>
+          <w:lang w:val="sr-RS"/>
+        </w:rPr>
+        <w:tab/>
+        <w:t>2.1.3 Купопродаја хране и пића</w:t>
       </w:r>
     </w:p>
     <w:sectPr>
@@ -3077,6 +3887,262 @@
   <w:abstractNum w:abstractNumId="3">
     <w:lvl w:ilvl="0">
       <w:start w:val="1"/>
+      <w:numFmt w:val="decimal"/>
+      <w:lvlText w:val="%1."/>
+      <w:lvlJc w:val="left"/>
+      <w:pPr>
+        <w:tabs>
+          <w:tab w:val="num" w:pos="720"/>
+        </w:tabs>
+        <w:ind w:left="720" w:hanging="360"/>
+      </w:pPr>
+      <w:rPr/>
+    </w:lvl>
+    <w:lvl w:ilvl="1">
+      <w:start w:val="1"/>
+      <w:numFmt w:val="decimal"/>
+      <w:lvlText w:val="%2."/>
+      <w:lvlJc w:val="left"/>
+      <w:pPr>
+        <w:tabs>
+          <w:tab w:val="num" w:pos="1080"/>
+        </w:tabs>
+        <w:ind w:left="1080" w:hanging="360"/>
+      </w:pPr>
+      <w:rPr/>
+    </w:lvl>
+    <w:lvl w:ilvl="2">
+      <w:start w:val="1"/>
+      <w:numFmt w:val="decimal"/>
+      <w:lvlText w:val="%3."/>
+      <w:lvlJc w:val="left"/>
+      <w:pPr>
+        <w:tabs>
+          <w:tab w:val="num" w:pos="1440"/>
+        </w:tabs>
+        <w:ind w:left="1440" w:hanging="360"/>
+      </w:pPr>
+      <w:rPr/>
+    </w:lvl>
+    <w:lvl w:ilvl="3">
+      <w:start w:val="1"/>
+      <w:numFmt w:val="decimal"/>
+      <w:lvlText w:val="%4."/>
+      <w:lvlJc w:val="left"/>
+      <w:pPr>
+        <w:tabs>
+          <w:tab w:val="num" w:pos="1800"/>
+        </w:tabs>
+        <w:ind w:left="1800" w:hanging="360"/>
+      </w:pPr>
+      <w:rPr/>
+    </w:lvl>
+    <w:lvl w:ilvl="4">
+      <w:start w:val="1"/>
+      <w:numFmt w:val="decimal"/>
+      <w:lvlText w:val="%5."/>
+      <w:lvlJc w:val="left"/>
+      <w:pPr>
+        <w:tabs>
+          <w:tab w:val="num" w:pos="2160"/>
+        </w:tabs>
+        <w:ind w:left="2160" w:hanging="360"/>
+      </w:pPr>
+      <w:rPr/>
+    </w:lvl>
+    <w:lvl w:ilvl="5">
+      <w:start w:val="1"/>
+      <w:numFmt w:val="decimal"/>
+      <w:lvlText w:val="%6."/>
+      <w:lvlJc w:val="left"/>
+      <w:pPr>
+        <w:tabs>
+          <w:tab w:val="num" w:pos="2520"/>
+        </w:tabs>
+        <w:ind w:left="2520" w:hanging="360"/>
+      </w:pPr>
+      <w:rPr/>
+    </w:lvl>
+    <w:lvl w:ilvl="6">
+      <w:start w:val="1"/>
+      <w:numFmt w:val="decimal"/>
+      <w:lvlText w:val="%7."/>
+      <w:lvlJc w:val="left"/>
+      <w:pPr>
+        <w:tabs>
+          <w:tab w:val="num" w:pos="2880"/>
+        </w:tabs>
+        <w:ind w:left="2880" w:hanging="360"/>
+      </w:pPr>
+      <w:rPr/>
+    </w:lvl>
+    <w:lvl w:ilvl="7">
+      <w:start w:val="1"/>
+      <w:numFmt w:val="decimal"/>
+      <w:lvlText w:val="%8."/>
+      <w:lvlJc w:val="left"/>
+      <w:pPr>
+        <w:tabs>
+          <w:tab w:val="num" w:pos="3240"/>
+        </w:tabs>
+        <w:ind w:left="3240" w:hanging="360"/>
+      </w:pPr>
+      <w:rPr/>
+    </w:lvl>
+    <w:lvl w:ilvl="8">
+      <w:start w:val="1"/>
+      <w:numFmt w:val="decimal"/>
+      <w:lvlText w:val="%9."/>
+      <w:lvlJc w:val="left"/>
+      <w:pPr>
+        <w:tabs>
+          <w:tab w:val="num" w:pos="3600"/>
+        </w:tabs>
+        <w:ind w:left="3600" w:hanging="360"/>
+      </w:pPr>
+      <w:rPr/>
+    </w:lvl>
+  </w:abstractNum>
+  <w:abstractNum w:abstractNumId="4">
+    <w:lvl w:ilvl="0">
+      <w:start w:val="1"/>
+      <w:numFmt w:val="bullet"/>
+      <w:lvlText w:val=""/>
+      <w:lvlJc w:val="left"/>
+      <w:pPr>
+        <w:tabs>
+          <w:tab w:val="num" w:pos="720"/>
+        </w:tabs>
+        <w:ind w:left="720" w:hanging="360"/>
+      </w:pPr>
+      <w:rPr>
+        <w:rFonts w:ascii="Symbol" w:hAnsi="Symbol" w:cs="Symbol" w:hint="default"/>
+      </w:rPr>
+    </w:lvl>
+    <w:lvl w:ilvl="1">
+      <w:start w:val="1"/>
+      <w:numFmt w:val="bullet"/>
+      <w:lvlText w:val="◦"/>
+      <w:lvlJc w:val="left"/>
+      <w:pPr>
+        <w:tabs>
+          <w:tab w:val="num" w:pos="1080"/>
+        </w:tabs>
+        <w:ind w:left="1080" w:hanging="360"/>
+      </w:pPr>
+      <w:rPr>
+        <w:rFonts w:ascii="OpenSymbol" w:hAnsi="OpenSymbol" w:cs="OpenSymbol" w:hint="default"/>
+      </w:rPr>
+    </w:lvl>
+    <w:lvl w:ilvl="2">
+      <w:start w:val="1"/>
+      <w:numFmt w:val="bullet"/>
+      <w:lvlText w:val="▪"/>
+      <w:lvlJc w:val="left"/>
+      <w:pPr>
+        <w:tabs>
+          <w:tab w:val="num" w:pos="1440"/>
+        </w:tabs>
+        <w:ind w:left="1440" w:hanging="360"/>
+      </w:pPr>
+      <w:rPr>
+        <w:rFonts w:ascii="OpenSymbol" w:hAnsi="OpenSymbol" w:cs="OpenSymbol" w:hint="default"/>
+      </w:rPr>
+    </w:lvl>
+    <w:lvl w:ilvl="3">
+      <w:start w:val="1"/>
+      <w:numFmt w:val="bullet"/>
+      <w:lvlText w:val=""/>
+      <w:lvlJc w:val="left"/>
+      <w:pPr>
+        <w:tabs>
+          <w:tab w:val="num" w:pos="1800"/>
+        </w:tabs>
+        <w:ind w:left="1800" w:hanging="360"/>
+      </w:pPr>
+      <w:rPr>
+        <w:rFonts w:ascii="Symbol" w:hAnsi="Symbol" w:cs="Symbol" w:hint="default"/>
+      </w:rPr>
+    </w:lvl>
+    <w:lvl w:ilvl="4">
+      <w:start w:val="1"/>
+      <w:numFmt w:val="bullet"/>
+      <w:lvlText w:val="◦"/>
+      <w:lvlJc w:val="left"/>
+      <w:pPr>
+        <w:tabs>
+          <w:tab w:val="num" w:pos="2160"/>
+        </w:tabs>
+        <w:ind w:left="2160" w:hanging="360"/>
+      </w:pPr>
+      <w:rPr>
+        <w:rFonts w:ascii="OpenSymbol" w:hAnsi="OpenSymbol" w:cs="OpenSymbol" w:hint="default"/>
+      </w:rPr>
+    </w:lvl>
+    <w:lvl w:ilvl="5">
+      <w:start w:val="1"/>
+      <w:numFmt w:val="bullet"/>
+      <w:lvlText w:val="▪"/>
+      <w:lvlJc w:val="left"/>
+      <w:pPr>
+        <w:tabs>
+          <w:tab w:val="num" w:pos="2520"/>
+        </w:tabs>
+        <w:ind w:left="2520" w:hanging="360"/>
+      </w:pPr>
+      <w:rPr>
+        <w:rFonts w:ascii="OpenSymbol" w:hAnsi="OpenSymbol" w:cs="OpenSymbol" w:hint="default"/>
+      </w:rPr>
+    </w:lvl>
+    <w:lvl w:ilvl="6">
+      <w:start w:val="1"/>
+      <w:numFmt w:val="bullet"/>
+      <w:lvlText w:val=""/>
+      <w:lvlJc w:val="left"/>
+      <w:pPr>
+        <w:tabs>
+          <w:tab w:val="num" w:pos="2880"/>
+        </w:tabs>
+        <w:ind w:left="2880" w:hanging="360"/>
+      </w:pPr>
+      <w:rPr>
+        <w:rFonts w:ascii="Symbol" w:hAnsi="Symbol" w:cs="Symbol" w:hint="default"/>
+      </w:rPr>
+    </w:lvl>
+    <w:lvl w:ilvl="7">
+      <w:start w:val="1"/>
+      <w:numFmt w:val="bullet"/>
+      <w:lvlText w:val="◦"/>
+      <w:lvlJc w:val="left"/>
+      <w:pPr>
+        <w:tabs>
+          <w:tab w:val="num" w:pos="3240"/>
+        </w:tabs>
+        <w:ind w:left="3240" w:hanging="360"/>
+      </w:pPr>
+      <w:rPr>
+        <w:rFonts w:ascii="OpenSymbol" w:hAnsi="OpenSymbol" w:cs="OpenSymbol" w:hint="default"/>
+      </w:rPr>
+    </w:lvl>
+    <w:lvl w:ilvl="8">
+      <w:start w:val="1"/>
+      <w:numFmt w:val="bullet"/>
+      <w:lvlText w:val="▪"/>
+      <w:lvlJc w:val="left"/>
+      <w:pPr>
+        <w:tabs>
+          <w:tab w:val="num" w:pos="3600"/>
+        </w:tabs>
+        <w:ind w:left="3600" w:hanging="360"/>
+      </w:pPr>
+      <w:rPr>
+        <w:rFonts w:ascii="OpenSymbol" w:hAnsi="OpenSymbol" w:cs="OpenSymbol" w:hint="default"/>
+      </w:rPr>
+    </w:lvl>
+  </w:abstractNum>
+  <w:abstractNum w:abstractNumId="5">
+    <w:lvl w:ilvl="0">
+      <w:start w:val="1"/>
       <w:numFmt w:val="none"/>
       <w:suff w:val="nothing"/>
       <w:lvlText w:val=""/>
@@ -3201,6 +4267,12 @@
   </w:num>
   <w:num w:numId="3">
     <w:abstractNumId w:val="3"/>
+  </w:num>
+  <w:num w:numId="4">
+    <w:abstractNumId w:val="4"/>
+  </w:num>
+  <w:num w:numId="5">
+    <w:abstractNumId w:val="5"/>
   </w:num>
 </w:numbering>
 </file>
@@ -3241,6 +4313,10 @@
     <w:rPr>
       <w:rFonts w:ascii="OpenSymbol" w:hAnsi="OpenSymbol" w:eastAsia="OpenSymbol" w:cs="OpenSymbol"/>
     </w:rPr>
+  </w:style>
+  <w:style w:type="character" w:styleId="NumberingSymbols">
+    <w:name w:val="Numbering Symbols"/>
+    <w:rPr/>
   </w:style>
   <w:style w:type="paragraph" w:styleId="Heading">
     <w:name w:val="Heading"/>

</xml_diff>

<commit_message>
Updated some use case info.
</commit_message>
<xml_diff>
--- a/Bioskop.docx
+++ b/Bioskop.docx
@@ -848,6 +848,7 @@
         <w:rPr>
           <w:b/>
           <w:bCs/>
+          <w:color w:val="FF3333"/>
           <w:sz w:val="40"/>
           <w:szCs w:val="40"/>
         </w:rPr>
@@ -856,6 +857,7 @@
         <w:rPr>
           <w:b/>
           <w:bCs/>
+          <w:color w:val="FF3333"/>
           <w:sz w:val="40"/>
           <w:szCs w:val="40"/>
         </w:rPr>
@@ -868,17 +870,22 @@
         <w:rPr>
           <w:b/>
           <w:bCs/>
+          <w:color w:val="FF3333"/>
           <w:sz w:val="40"/>
           <w:szCs w:val="40"/>
-        </w:rPr>
-      </w:pPr>
-      <w:r>
-        <w:rPr>
-          <w:b/>
-          <w:bCs/>
+          <w:lang w:val="sr-RS"/>
+        </w:rPr>
+      </w:pPr>
+      <w:r>
+        <w:rPr>
+          <w:b/>
+          <w:bCs/>
+          <w:color w:val="FF3333"/>
           <w:sz w:val="40"/>
           <w:szCs w:val="40"/>
-        </w:rPr>
+          <w:lang w:val="sr-RS"/>
+        </w:rPr>
+        <w:t>Садржај ће бити формиран касније</w:t>
       </w:r>
     </w:p>
     <w:p>
@@ -2619,15 +2626,6 @@
         </w:rPr>
         <w:tab/>
         <w:tab/>
-      </w:r>
-      <w:r>
-        <w:rPr>
-          <w:b w:val="false"/>
-          <w:bCs w:val="false"/>
-          <w:sz w:val="24"/>
-          <w:szCs w:val="24"/>
-          <w:lang w:val="sr-RS"/>
-        </w:rPr>
         <w:t>Помоћни радници</w:t>
       </w:r>
     </w:p>
@@ -2974,19 +2972,7 @@
           <w:lang w:val="sr-RS"/>
         </w:rPr>
         <w:tab/>
-        <w:t xml:space="preserve">Помоћни радници отварају и затварају врата сале по потреби, и помажу да се посетиоци сместе на места уколико су она нумерисана. Они у случају 3Д пројекција врше и поделу и сакупљање 3Д наочара. Помоћни радници имају </w:t>
-      </w:r>
-      <w:r>
-        <w:rPr>
-          <w:lang w:val="sr-RS"/>
-        </w:rPr>
-        <w:t>додатно</w:t>
-      </w:r>
-      <w:r>
-        <w:rPr>
-          <w:lang w:val="sr-RS"/>
-        </w:rPr>
-        <w:t xml:space="preserve"> задужење, они током репродуковања филма прате стање у сали и имају овлашћење да из сале избаце сваког посетиоца који се понаша недолично, омета или снима филм камером или мобилним телефоном.</w:t>
+        <w:t>Помоћни радници отварају и затварају врата сале по потреби, и помажу да се посетиоци сместе на места уколико су она нумерисана. Они у случају 3Д пројекција врше и поделу и сакупљање 3Д наочара. Помоћни радници имају додатно задужење, они током репродуковања филма прате стање у сали и имају овлашћење да из сале избаце сваког посетиоца који се понаша недолично, омета или снима филм камером или мобилним телефоном.</w:t>
       </w:r>
     </w:p>
     <w:p>
@@ -3012,42 +2998,7 @@
           <w:lang w:val="sr-RS"/>
         </w:rPr>
         <w:tab/>
-      </w:r>
-      <w:r>
-        <w:rPr>
-          <w:lang w:val="sr-RS"/>
-        </w:rPr>
-        <w:t>Осим свега наведеног, помоћни радници</w:t>
-      </w:r>
-      <w:r>
-        <w:rPr>
-          <w:lang w:val="sr-RS"/>
-        </w:rPr>
-        <w:t xml:space="preserve"> чекају да се сви посетиоци уредно сместе на своја седишта која могу, али не морају бити нумерисана. Након што се сви сместе и врата сале се затворе, </w:t>
-      </w:r>
-      <w:r>
-        <w:rPr>
-          <w:lang w:val="sr-RS"/>
-        </w:rPr>
-        <w:t xml:space="preserve">помоћни радници </w:t>
-      </w:r>
-      <w:r>
-        <w:rPr>
-          <w:lang w:val="sr-RS"/>
-        </w:rPr>
-        <w:t>најпре гасе светла, потом пуштају рекламе, ако оне постоје, а потом и филм и старају се о томе да све од опреме ради добро као и да нема прекида у репродукцији. Посетиоци током трајања филма седе на својим местима гледају филм и конзумирају храну и пиће купљено у биоскопској продавници. Када се филм заврши,</w:t>
-      </w:r>
-      <w:r>
-        <w:rPr>
-          <w:lang w:val="sr-RS"/>
-        </w:rPr>
-        <w:t xml:space="preserve"> помоћни радници</w:t>
-      </w:r>
-      <w:r>
-        <w:rPr>
-          <w:lang w:val="sr-RS"/>
-        </w:rPr>
-        <w:t xml:space="preserve"> пале светла. Посетиоци тада могу да устану са својих места и полако крену ка излазним вратима која су отворена од стране помоћних радника.</w:t>
+        <w:t>Осим свега наведеног, помоћни радници чекају да се сви посетиоци уредно сместе на своја седишта која могу, али не морају бити нумерисана. Након што се сви сместе и врата сале се затворе, помоћни радници најпре гасе светла, потом пуштају рекламе, ако оне постоје, а потом и филм и старају се о томе да све од опреме ради добро као и да нема прекида у репродукцији. Посетиоци током трајања филма седе на својим местима гледају филм и конзумирају храну и пиће купљено у биоскопској продавници. Када се филм заврши, помоћни радници пале светла. Посетиоци тада могу да устану са својих места и полако крену ка излазним вратима која су отворена од стране помоћних радника.</w:t>
       </w:r>
     </w:p>
     <w:p>
@@ -3073,25 +3024,7 @@
           <w:lang w:val="sr-RS"/>
         </w:rPr>
         <w:tab/>
-        <w:t xml:space="preserve">Радници на праћењу филмова прате изласке најновијих филмова и брину се о томе да је репертоар биоскопа увек у току са светским премијерама, као и да се филмови репродукују у одговарајуће време. Не би смело да се деси да се филмови који су прилагођени дечијим узрастима репродкују у касним вечерњним терминима, или да се само филмови </w:t>
-      </w:r>
-      <w:r>
-        <w:rPr>
-          <w:lang w:val="sr-RS"/>
-        </w:rPr>
-        <w:t>неприлагођени деци</w:t>
-      </w:r>
-      <w:r>
-        <w:rPr>
-          <w:lang w:val="sr-RS"/>
-        </w:rPr>
-        <w:t xml:space="preserve">, попут насилних филмова, репродукују у терминима када долазе деца. </w:t>
-      </w:r>
-      <w:r>
-        <w:rPr>
-          <w:lang w:val="sr-RS"/>
-        </w:rPr>
-        <w:t>Сугеришу директору склапање нових уговора.</w:t>
+        <w:t>Радници на праћењу филмова прате изласке најновијих филмова и брину се о томе да је репертоар биоскопа увек у току са светским премијерама, као и да се филмови репродукују у одговарајуће време. Не би смело да се деси да се филмови који су прилагођени дечијим узрастима репродкују у касним вечерњним терминима, или да се само филмови неприлагођени деци, попут насилних филмова, репродукују у терминима када долазе деца. Сугеришу директору склапање нових уговора.</w:t>
       </w:r>
     </w:p>
     <w:p>
@@ -3159,6 +3092,17 @@
     <w:p>
       <w:pPr>
         <w:pStyle w:val="Normal"/>
+        <w:pageBreakBefore/>
+        <w:jc w:val="left"/>
+        <w:rPr/>
+      </w:pPr>
+      <w:r>
+        <w:rPr/>
+      </w:r>
+    </w:p>
+    <w:p>
+      <w:pPr>
+        <w:pStyle w:val="Normal"/>
         <w:jc w:val="left"/>
         <w:rPr>
           <w:b/>
@@ -3307,27 +3251,7 @@
           <w:szCs w:val="24"/>
           <w:lang w:val="sr-RS"/>
         </w:rPr>
-        <w:t xml:space="preserve">Целина система, као и уочене групе послова су анализирани </w:t>
-      </w:r>
-      <w:r>
-        <w:rPr>
-          <w:b w:val="false"/>
-          <w:bCs w:val="false"/>
-          <w:sz w:val="24"/>
-          <w:szCs w:val="24"/>
-          <w:lang w:val="sr-RS"/>
-        </w:rPr>
-        <w:t>д</w:t>
-      </w:r>
-      <w:r>
-        <w:rPr>
-          <w:b w:val="false"/>
-          <w:bCs w:val="false"/>
-          <w:sz w:val="24"/>
-          <w:szCs w:val="24"/>
-          <w:lang w:val="sr-RS"/>
-        </w:rPr>
-        <w:t>ијаграмима случајева употребе.</w:t>
+        <w:t>Целина система, као и уочене групе послова су анализирани дијаграмима случајева употребе.</w:t>
       </w:r>
     </w:p>
     <w:p>
@@ -3395,18 +3319,38 @@
       </w:r>
       <w:r>
         <w:pict>
-          <v:rect style="position:absolute;width:357.15pt;height:663.35pt;mso-wrap-distance-left:0pt;mso-wrap-distance-right:0pt;mso-wrap-distance-top:0pt;mso-wrap-distance-bottom:0pt;margin-top:-3.8pt;margin-left:70.05pt">
+          <v:rect fillcolor="#FFFFFF" strokecolor="#000000" strokeweight="0pt" style="position:absolute;width:357.15pt;height:663.35pt;mso-wrap-distance-left:0pt;mso-wrap-distance-right:0pt;mso-wrap-distance-top:0pt;mso-wrap-distance-bottom:0pt;margin-top:-3.8pt;margin-left:70.05pt">
             <v:textbox inset="0in,0in,0in,0in">
               <w:txbxContent>
                 <w:p>
                   <w:pPr>
-                    <w:pStyle w:val="Style14"/>
+                    <w:pStyle w:val="Style11"/>
                     <w:spacing w:before="120" w:after="120"/>
                     <w:rPr/>
                   </w:pPr>
                   <w:r>
                     <w:rPr/>
                     <w:t xml:space="preserve">Слика </w:t>
+                  </w:r>
+                  <w:r>
+                    <w:rPr/>
+                    <w:fldChar w:fldCharType="begin"/>
+                  </w:r>
+                  <w:r>
+                    <w:instrText> SEQ ""Слика"" \*Arabic </w:instrText>
+                  </w:r>
+                  <w:r>
+                    <w:fldChar w:fldCharType="separate"/>
+                  </w:r>
+                  <w:r>
+                    <w:t>1</w:t>
+                  </w:r>
+                  <w:r>
+                    <w:fldChar w:fldCharType="end"/>
+                  </w:r>
+                  <w:r>
+                    <w:rPr/>
+                    <w:t xml:space="preserve">: Дијаграм случајева употребе </w:t>
                     <w:drawing>
                       <wp:anchor behindDoc="0" distT="0" distB="0" distL="0" distR="0" simplePos="0" locked="0" layoutInCell="1" allowOverlap="1" relativeHeight="1">
                         <wp:simplePos x="0" y="0"/>
@@ -3460,12 +3404,340 @@
                       </wp:anchor>
                     </w:drawing>
                   </w:r>
+                </w:p>
+              </w:txbxContent>
+            </v:textbox>
+            <w10:wrap type="square"/>
+          </v:rect>
+        </w:pict>
+      </w:r>
+    </w:p>
+    <w:p>
+      <w:pPr>
+        <w:pStyle w:val="Normal"/>
+        <w:pageBreakBefore/>
+        <w:jc w:val="left"/>
+        <w:rPr>
+          <w:b/>
+          <w:bCs/>
+          <w:sz w:val="44"/>
+          <w:szCs w:val="44"/>
+          <w:lang w:val="sr-RS"/>
+        </w:rPr>
+      </w:pPr>
+      <w:r>
+        <w:rPr>
+          <w:b/>
+          <w:bCs/>
+          <w:sz w:val="44"/>
+          <w:szCs w:val="44"/>
+          <w:lang w:val="sr-RS"/>
+        </w:rPr>
+        <w:t>2. Случајеви употребе</w:t>
+      </w:r>
+    </w:p>
+    <w:p>
+      <w:pPr>
+        <w:pStyle w:val="Normal"/>
+        <w:jc w:val="left"/>
+        <w:rPr>
+          <w:b/>
+          <w:bCs/>
+          <w:sz w:val="40"/>
+          <w:szCs w:val="40"/>
+          <w:lang w:val="sr-RS"/>
+        </w:rPr>
+      </w:pPr>
+      <w:r>
+        <w:rPr>
+          <w:b/>
+          <w:bCs/>
+          <w:sz w:val="40"/>
+          <w:szCs w:val="40"/>
+          <w:lang w:val="sr-RS"/>
+        </w:rPr>
+      </w:r>
+    </w:p>
+    <w:p>
+      <w:pPr>
+        <w:pStyle w:val="Normal"/>
+        <w:jc w:val="left"/>
+        <w:rPr>
+          <w:b w:val="false"/>
+          <w:bCs w:val="false"/>
+          <w:sz w:val="24"/>
+          <w:szCs w:val="24"/>
+          <w:lang w:val="sr-RS"/>
+        </w:rPr>
+      </w:pPr>
+      <w:r>
+        <w:rPr>
+          <w:b w:val="false"/>
+          <w:bCs w:val="false"/>
+          <w:sz w:val="24"/>
+          <w:szCs w:val="24"/>
+          <w:lang w:val="sr-RS"/>
+        </w:rPr>
+        <w:t>Сваки од наведених случајева употребе биће посебно разматран и по потреби рашчлањен на мање случајеве употребе. За сваки од њих ће бити представљен дијаграм случајева употребе како би се јасно приказали актери, случајеви употребе и њихова повезаност.</w:t>
+      </w:r>
+    </w:p>
+    <w:p>
+      <w:pPr>
+        <w:pStyle w:val="Normal"/>
+        <w:jc w:val="left"/>
+        <w:rPr>
+          <w:b/>
+          <w:bCs/>
+          <w:sz w:val="40"/>
+          <w:szCs w:val="40"/>
+          <w:lang w:val="sr-RS"/>
+        </w:rPr>
+      </w:pPr>
+      <w:r>
+        <w:rPr>
+          <w:b/>
+          <w:bCs/>
+          <w:sz w:val="40"/>
+          <w:szCs w:val="40"/>
+          <w:lang w:val="sr-RS"/>
+        </w:rPr>
+      </w:r>
+    </w:p>
+    <w:p>
+      <w:pPr>
+        <w:pStyle w:val="Normal"/>
+        <w:jc w:val="left"/>
+        <w:rPr>
+          <w:b/>
+          <w:bCs/>
+          <w:sz w:val="36"/>
+          <w:szCs w:val="36"/>
+          <w:lang w:val="sr-RS"/>
+        </w:rPr>
+      </w:pPr>
+      <w:r>
+        <w:rPr>
+          <w:b/>
+          <w:bCs/>
+          <w:sz w:val="36"/>
+          <w:szCs w:val="36"/>
+          <w:lang w:val="sr-RS"/>
+        </w:rPr>
+        <w:t>2.1 Купопродаја</w:t>
+      </w:r>
+    </w:p>
+    <w:p>
+      <w:pPr>
+        <w:pStyle w:val="Normal"/>
+        <w:jc w:val="left"/>
+        <w:rPr>
+          <w:b/>
+          <w:bCs/>
+          <w:sz w:val="30"/>
+          <w:szCs w:val="30"/>
+          <w:lang w:val="sr-RS"/>
+        </w:rPr>
+      </w:pPr>
+      <w:r>
+        <w:rPr>
+          <w:b/>
+          <w:bCs/>
+          <w:sz w:val="30"/>
+          <w:szCs w:val="30"/>
+          <w:lang w:val="sr-RS"/>
+        </w:rPr>
+      </w:r>
+    </w:p>
+    <w:p>
+      <w:pPr>
+        <w:pStyle w:val="Normal"/>
+        <w:jc w:val="left"/>
+        <w:rPr>
+          <w:b w:val="false"/>
+          <w:bCs w:val="false"/>
+          <w:sz w:val="24"/>
+          <w:szCs w:val="24"/>
+          <w:lang w:val="sr-RS"/>
+        </w:rPr>
+      </w:pPr>
+      <w:r>
+        <w:rPr>
+          <w:b w:val="false"/>
+          <w:bCs w:val="false"/>
+          <w:sz w:val="24"/>
+          <w:szCs w:val="24"/>
+          <w:lang w:val="sr-RS"/>
+        </w:rPr>
+        <w:t>Купопродаја је скуп више мањих случајева употребе који обухвата :</w:t>
+      </w:r>
+    </w:p>
+    <w:p>
+      <w:pPr>
+        <w:pStyle w:val="Normal"/>
+        <w:numPr>
+          <w:ilvl w:val="0"/>
+          <w:numId w:val="5"/>
+        </w:numPr>
+        <w:jc w:val="left"/>
+        <w:rPr>
+          <w:b w:val="false"/>
+          <w:bCs w:val="false"/>
+          <w:sz w:val="24"/>
+          <w:szCs w:val="24"/>
+          <w:lang w:val="sr-RS"/>
+        </w:rPr>
+      </w:pPr>
+      <w:r>
+        <w:rPr>
+          <w:b w:val="false"/>
+          <w:bCs w:val="false"/>
+          <w:sz w:val="24"/>
+          <w:szCs w:val="24"/>
+          <w:lang w:val="sr-RS"/>
+        </w:rPr>
+        <w:t>Купопродају карата</w:t>
+      </w:r>
+    </w:p>
+    <w:p>
+      <w:pPr>
+        <w:pStyle w:val="Normal"/>
+        <w:numPr>
+          <w:ilvl w:val="0"/>
+          <w:numId w:val="5"/>
+        </w:numPr>
+        <w:jc w:val="left"/>
+        <w:rPr>
+          <w:b w:val="false"/>
+          <w:bCs w:val="false"/>
+          <w:sz w:val="24"/>
+          <w:szCs w:val="24"/>
+          <w:lang w:val="sr-RS"/>
+        </w:rPr>
+      </w:pPr>
+      <w:r>
+        <w:rPr>
+          <w:b w:val="false"/>
+          <w:bCs w:val="false"/>
+          <w:sz w:val="24"/>
+          <w:szCs w:val="24"/>
+          <w:lang w:val="sr-RS"/>
+        </w:rPr>
+        <w:t>Купопродају хране и пића</w:t>
+      </w:r>
+    </w:p>
+    <w:p>
+      <w:pPr>
+        <w:pStyle w:val="Normal"/>
+        <w:numPr>
+          <w:ilvl w:val="0"/>
+          <w:numId w:val="5"/>
+        </w:numPr>
+        <w:jc w:val="left"/>
+        <w:rPr>
+          <w:b w:val="false"/>
+          <w:bCs w:val="false"/>
+          <w:sz w:val="24"/>
+          <w:szCs w:val="24"/>
+          <w:lang w:val="sr-RS"/>
+        </w:rPr>
+      </w:pPr>
+      <w:r>
+        <w:rPr>
+          <w:b w:val="false"/>
+          <w:bCs w:val="false"/>
+          <w:sz w:val="24"/>
+          <w:szCs w:val="24"/>
+          <w:lang w:val="sr-RS"/>
+        </w:rPr>
+        <w:t>Купопродају филмова</w:t>
+      </w:r>
+    </w:p>
+    <w:p>
+      <w:pPr>
+        <w:pStyle w:val="Normal"/>
+        <w:jc w:val="left"/>
+        <w:rPr>
+          <w:b w:val="false"/>
+          <w:bCs w:val="false"/>
+          <w:sz w:val="24"/>
+          <w:szCs w:val="24"/>
+          <w:lang w:val="sr-RS"/>
+        </w:rPr>
+      </w:pPr>
+      <w:r>
+        <w:rPr>
+          <w:b w:val="false"/>
+          <w:bCs w:val="false"/>
+          <w:sz w:val="24"/>
+          <w:szCs w:val="24"/>
+          <w:lang w:val="sr-RS"/>
+        </w:rPr>
+      </w:r>
+    </w:p>
+    <w:p>
+      <w:pPr>
+        <w:pStyle w:val="Normal"/>
+        <w:jc w:val="left"/>
+        <w:rPr>
+          <w:b w:val="false"/>
+          <w:bCs w:val="false"/>
+          <w:sz w:val="24"/>
+          <w:szCs w:val="24"/>
+          <w:lang w:val="sr-RS"/>
+        </w:rPr>
+      </w:pPr>
+      <w:r>
+        <w:rPr>
+          <w:b w:val="false"/>
+          <w:bCs w:val="false"/>
+          <w:sz w:val="24"/>
+          <w:szCs w:val="24"/>
+          <w:lang w:val="sr-RS"/>
+        </w:rPr>
+      </w:r>
+    </w:p>
+    <w:p>
+      <w:pPr>
+        <w:pStyle w:val="Normal"/>
+        <w:jc w:val="left"/>
+        <w:rPr>
+          <w:b w:val="false"/>
+          <w:bCs w:val="false"/>
+          <w:sz w:val="24"/>
+          <w:szCs w:val="24"/>
+          <w:lang w:val="sr-RS"/>
+        </w:rPr>
+      </w:pPr>
+      <w:r>
+        <w:rPr>
+          <w:b w:val="false"/>
+          <w:bCs w:val="false"/>
+          <w:sz w:val="24"/>
+          <w:szCs w:val="24"/>
+          <w:lang w:val="sr-RS"/>
+        </w:rPr>
+      </w:r>
+      <w:r>
+        <w:pict>
+          <v:rect fillcolor="#FFFFFF" strokecolor="#000000" strokeweight="0pt" style="position:absolute;width:362.25pt;height:285pt;mso-wrap-distance-left:0pt;mso-wrap-distance-right:0pt;mso-wrap-distance-top:0pt;mso-wrap-distance-bottom:0pt;margin-top:0pt;margin-left:68.2pt">
+            <v:textbox inset="0in,0in,0in,0in">
+              <w:txbxContent>
+                <w:p>
+                  <w:pPr>
+                    <w:pStyle w:val="Style11"/>
+                    <w:spacing w:before="120" w:after="120"/>
+                    <w:rPr/>
+                  </w:pPr>
+                  <w:r>
+                    <w:rPr/>
+                    <w:t xml:space="preserve">Слика </w:t>
+                  </w:r>
                   <w:r>
                     <w:rPr/>
                     <w:fldChar w:fldCharType="begin"/>
                   </w:r>
                   <w:r>
-                    <w:instrText> SEQ "Слика" \*Arabic </w:instrText>
+                    <w:instrText> SEQ ""Слика"" \*Arabic </w:instrText>
                   </w:r>
                   <w:r>
                     <w:fldChar w:fldCharType="separate"/>
@@ -3478,335 +3750,7 @@
                   </w:r>
                   <w:r>
                     <w:rPr/>
-                    <w:t xml:space="preserve">: Дијаграм случајева употребе </w:t>
-                  </w:r>
-                </w:p>
-              </w:txbxContent>
-            </v:textbox>
-            <w10:wrap type="square" side="largest"/>
-          </v:rect>
-        </w:pict>
-      </w:r>
-    </w:p>
-    <w:p>
-      <w:pPr>
-        <w:pStyle w:val="Normal"/>
-        <w:pageBreakBefore/>
-        <w:jc w:val="left"/>
-        <w:rPr>
-          <w:b/>
-          <w:bCs/>
-          <w:sz w:val="44"/>
-          <w:szCs w:val="44"/>
-          <w:lang w:val="sr-RS"/>
-        </w:rPr>
-      </w:pPr>
-      <w:r>
-        <w:rPr>
-          <w:b/>
-          <w:bCs/>
-          <w:sz w:val="44"/>
-          <w:szCs w:val="44"/>
-          <w:lang w:val="sr-RS"/>
-        </w:rPr>
-        <w:t>2. Случајеви употребе</w:t>
-      </w:r>
-    </w:p>
-    <w:p>
-      <w:pPr>
-        <w:pStyle w:val="Normal"/>
-        <w:jc w:val="left"/>
-        <w:rPr>
-          <w:b/>
-          <w:bCs/>
-          <w:sz w:val="40"/>
-          <w:szCs w:val="40"/>
-          <w:lang w:val="sr-RS"/>
-        </w:rPr>
-      </w:pPr>
-      <w:r>
-        <w:rPr>
-          <w:b/>
-          <w:bCs/>
-          <w:sz w:val="40"/>
-          <w:szCs w:val="40"/>
-          <w:lang w:val="sr-RS"/>
-        </w:rPr>
-      </w:r>
-    </w:p>
-    <w:p>
-      <w:pPr>
-        <w:pStyle w:val="Normal"/>
-        <w:jc w:val="left"/>
-        <w:rPr>
-          <w:b w:val="false"/>
-          <w:bCs w:val="false"/>
-          <w:sz w:val="24"/>
-          <w:szCs w:val="24"/>
-          <w:lang w:val="sr-RS"/>
-        </w:rPr>
-      </w:pPr>
-      <w:r>
-        <w:rPr>
-          <w:b w:val="false"/>
-          <w:bCs w:val="false"/>
-          <w:sz w:val="24"/>
-          <w:szCs w:val="24"/>
-          <w:lang w:val="sr-RS"/>
-        </w:rPr>
-        <w:t>Сваки од наведених случајева употребе биће посебно разматран и по потреби рашчлањен на мање случајеве употребе. За сваки од њих ће бити представљен дијаграм случајева употребе како би се јасно приказали актери, случајеви употребе и њихова повезаност.</w:t>
-      </w:r>
-    </w:p>
-    <w:p>
-      <w:pPr>
-        <w:pStyle w:val="Normal"/>
-        <w:jc w:val="left"/>
-        <w:rPr>
-          <w:b/>
-          <w:bCs/>
-          <w:sz w:val="40"/>
-          <w:szCs w:val="40"/>
-          <w:lang w:val="sr-RS"/>
-        </w:rPr>
-      </w:pPr>
-      <w:r>
-        <w:rPr>
-          <w:b/>
-          <w:bCs/>
-          <w:sz w:val="40"/>
-          <w:szCs w:val="40"/>
-          <w:lang w:val="sr-RS"/>
-        </w:rPr>
-      </w:r>
-    </w:p>
-    <w:p>
-      <w:pPr>
-        <w:pStyle w:val="Normal"/>
-        <w:jc w:val="left"/>
-        <w:rPr>
-          <w:b/>
-          <w:bCs/>
-          <w:sz w:val="36"/>
-          <w:szCs w:val="36"/>
-          <w:lang w:val="sr-RS"/>
-        </w:rPr>
-      </w:pPr>
-      <w:r>
-        <w:rPr>
-          <w:b/>
-          <w:bCs/>
-          <w:sz w:val="36"/>
-          <w:szCs w:val="36"/>
-          <w:lang w:val="sr-RS"/>
-        </w:rPr>
-        <w:t>2.1 Купопродаја</w:t>
-      </w:r>
-    </w:p>
-    <w:p>
-      <w:pPr>
-        <w:pStyle w:val="Normal"/>
-        <w:jc w:val="left"/>
-        <w:rPr>
-          <w:b/>
-          <w:bCs/>
-          <w:sz w:val="30"/>
-          <w:szCs w:val="30"/>
-          <w:lang w:val="sr-RS"/>
-        </w:rPr>
-      </w:pPr>
-      <w:r>
-        <w:rPr>
-          <w:b/>
-          <w:bCs/>
-          <w:sz w:val="30"/>
-          <w:szCs w:val="30"/>
-          <w:lang w:val="sr-RS"/>
-        </w:rPr>
-      </w:r>
-    </w:p>
-    <w:p>
-      <w:pPr>
-        <w:pStyle w:val="Normal"/>
-        <w:jc w:val="left"/>
-        <w:rPr>
-          <w:b w:val="false"/>
-          <w:bCs w:val="false"/>
-          <w:sz w:val="24"/>
-          <w:szCs w:val="24"/>
-          <w:lang w:val="sr-RS"/>
-        </w:rPr>
-      </w:pPr>
-      <w:r>
-        <w:rPr>
-          <w:b w:val="false"/>
-          <w:bCs w:val="false"/>
-          <w:sz w:val="24"/>
-          <w:szCs w:val="24"/>
-          <w:lang w:val="sr-RS"/>
-        </w:rPr>
-        <w:t>Купопродаја је скуп више мањих случајева употребе који обухвата :</w:t>
-      </w:r>
-    </w:p>
-    <w:p>
-      <w:pPr>
-        <w:pStyle w:val="Normal"/>
-        <w:numPr>
-          <w:ilvl w:val="0"/>
-          <w:numId w:val="5"/>
-        </w:numPr>
-        <w:jc w:val="left"/>
-        <w:rPr>
-          <w:b w:val="false"/>
-          <w:bCs w:val="false"/>
-          <w:sz w:val="24"/>
-          <w:szCs w:val="24"/>
-          <w:lang w:val="sr-RS"/>
-        </w:rPr>
-      </w:pPr>
-      <w:r>
-        <w:rPr>
-          <w:b w:val="false"/>
-          <w:bCs w:val="false"/>
-          <w:sz w:val="24"/>
-          <w:szCs w:val="24"/>
-          <w:lang w:val="sr-RS"/>
-        </w:rPr>
-        <w:t>Купопродају карата</w:t>
-      </w:r>
-    </w:p>
-    <w:p>
-      <w:pPr>
-        <w:pStyle w:val="Normal"/>
-        <w:numPr>
-          <w:ilvl w:val="0"/>
-          <w:numId w:val="5"/>
-        </w:numPr>
-        <w:jc w:val="left"/>
-        <w:rPr>
-          <w:b w:val="false"/>
-          <w:bCs w:val="false"/>
-          <w:sz w:val="24"/>
-          <w:szCs w:val="24"/>
-          <w:lang w:val="sr-RS"/>
-        </w:rPr>
-      </w:pPr>
-      <w:r>
-        <w:rPr>
-          <w:b w:val="false"/>
-          <w:bCs w:val="false"/>
-          <w:sz w:val="24"/>
-          <w:szCs w:val="24"/>
-          <w:lang w:val="sr-RS"/>
-        </w:rPr>
-        <w:t>Купопродају хране и пића</w:t>
-      </w:r>
-    </w:p>
-    <w:p>
-      <w:pPr>
-        <w:pStyle w:val="Normal"/>
-        <w:numPr>
-          <w:ilvl w:val="0"/>
-          <w:numId w:val="5"/>
-        </w:numPr>
-        <w:jc w:val="left"/>
-        <w:rPr>
-          <w:b w:val="false"/>
-          <w:bCs w:val="false"/>
-          <w:sz w:val="24"/>
-          <w:szCs w:val="24"/>
-          <w:lang w:val="sr-RS"/>
-        </w:rPr>
-      </w:pPr>
-      <w:r>
-        <w:rPr>
-          <w:b w:val="false"/>
-          <w:bCs w:val="false"/>
-          <w:sz w:val="24"/>
-          <w:szCs w:val="24"/>
-          <w:lang w:val="sr-RS"/>
-        </w:rPr>
-        <w:t>Купопродају филмова</w:t>
-      </w:r>
-    </w:p>
-    <w:p>
-      <w:pPr>
-        <w:pStyle w:val="Normal"/>
-        <w:jc w:val="left"/>
-        <w:rPr>
-          <w:b w:val="false"/>
-          <w:bCs w:val="false"/>
-          <w:sz w:val="24"/>
-          <w:szCs w:val="24"/>
-          <w:lang w:val="sr-RS"/>
-        </w:rPr>
-      </w:pPr>
-      <w:r>
-        <w:rPr>
-          <w:b w:val="false"/>
-          <w:bCs w:val="false"/>
-          <w:sz w:val="24"/>
-          <w:szCs w:val="24"/>
-          <w:lang w:val="sr-RS"/>
-        </w:rPr>
-      </w:r>
-    </w:p>
-    <w:p>
-      <w:pPr>
-        <w:pStyle w:val="Normal"/>
-        <w:jc w:val="left"/>
-        <w:rPr>
-          <w:b w:val="false"/>
-          <w:bCs w:val="false"/>
-          <w:sz w:val="24"/>
-          <w:szCs w:val="24"/>
-          <w:lang w:val="sr-RS"/>
-        </w:rPr>
-      </w:pPr>
-      <w:r>
-        <w:rPr>
-          <w:b w:val="false"/>
-          <w:bCs w:val="false"/>
-          <w:sz w:val="24"/>
-          <w:szCs w:val="24"/>
-          <w:lang w:val="sr-RS"/>
-        </w:rPr>
-      </w:r>
-    </w:p>
-    <w:p>
-      <w:pPr>
-        <w:pStyle w:val="Normal"/>
-        <w:jc w:val="left"/>
-        <w:rPr>
-          <w:b w:val="false"/>
-          <w:bCs w:val="false"/>
-          <w:sz w:val="24"/>
-          <w:szCs w:val="24"/>
-          <w:lang w:val="sr-RS"/>
-        </w:rPr>
-      </w:pPr>
-      <w:r>
-        <w:rPr>
-          <w:b w:val="false"/>
-          <w:bCs w:val="false"/>
-          <w:sz w:val="24"/>
-          <w:szCs w:val="24"/>
-          <w:lang w:val="sr-RS"/>
-        </w:rPr>
-      </w:r>
-      <w:r>
-        <w:pict>
-          <v:rect style="position:absolute;width:362.25pt;height:285pt;mso-wrap-distance-left:0pt;mso-wrap-distance-right:0pt;mso-wrap-distance-top:0pt;mso-wrap-distance-bottom:0pt;margin-top:0pt;margin-left:68.2pt">
-            <v:textbox inset="0in,0in,0in,0in">
-              <w:txbxContent>
-                <w:p>
-                  <w:pPr>
-                    <w:pStyle w:val="Style14"/>
-                    <w:spacing w:before="120" w:after="120"/>
-                    <w:rPr/>
-                  </w:pPr>
-                  <w:r>
-                    <w:rPr/>
-                    <w:t xml:space="preserve">Слика </w:t>
+                    <w:t>: Дијаграм случајева употребе купопродаја</w:t>
                     <w:drawing>
                       <wp:anchor behindDoc="0" distT="0" distB="0" distL="0" distR="0" simplePos="0" locked="0" layoutInCell="1" allowOverlap="1" relativeHeight="3">
                         <wp:simplePos x="0" y="0"/>
@@ -3860,30 +3804,10 @@
                       </wp:anchor>
                     </w:drawing>
                   </w:r>
-                  <w:r>
-                    <w:rPr/>
-                    <w:fldChar w:fldCharType="begin"/>
-                  </w:r>
-                  <w:r>
-                    <w:instrText> SEQ "Слика" \*Arabic </w:instrText>
-                  </w:r>
-                  <w:r>
-                    <w:fldChar w:fldCharType="separate"/>
-                  </w:r>
-                  <w:r>
-                    <w:t>2</w:t>
-                  </w:r>
-                  <w:r>
-                    <w:fldChar w:fldCharType="end"/>
-                  </w:r>
-                  <w:r>
-                    <w:rPr/>
-                    <w:t>: Дијаграм случајева употребе купопродаја</w:t>
-                  </w:r>
                 </w:p>
               </w:txbxContent>
             </v:textbox>
-            <w10:wrap type="square" side="largest"/>
+            <w10:wrap type="square"/>
           </v:rect>
         </w:pict>
       </w:r>
@@ -4291,19 +4215,30 @@
         <w:rPr>
           <w:b w:val="false"/>
           <w:bCs w:val="false"/>
-          <w:sz w:val="30"/>
-          <w:szCs w:val="30"/>
-          <w:lang w:val="sr-RS"/>
-        </w:rPr>
-      </w:pPr>
-      <w:r>
-        <w:rPr>
-          <w:b w:val="false"/>
-          <w:bCs w:val="false"/>
-          <w:sz w:val="30"/>
-          <w:szCs w:val="30"/>
-          <w:lang w:val="sr-RS"/>
-        </w:rPr>
+          <w:sz w:val="24"/>
+          <w:szCs w:val="24"/>
+          <w:lang w:val="sr-RS"/>
+        </w:rPr>
+      </w:pPr>
+      <w:r>
+        <w:rPr>
+          <w:b w:val="false"/>
+          <w:bCs w:val="false"/>
+          <w:sz w:val="24"/>
+          <w:szCs w:val="24"/>
+          <w:lang w:val="sr-RS"/>
+        </w:rPr>
+        <w:t xml:space="preserve">Свака продаја, било да су то биоскопске карте, храна и пиће или филмови, заводи се у информациони систем. Карте се заводе у систем ручним уносом, за унос хране и пића користи се скенер производа. Информациони систем сакупља подаке, касније те податке одговарајући радници користе за формирање извештаја. Извештаји се креирају интеракцијом са информационим системом и њиме се шаљу рачуновођи (овај случај употребе биће посебно обрађен). Приликом продаје, систем обрачунава цену производа и </w:t>
+      </w:r>
+      <w:r>
+        <w:rPr>
+          <w:b w:val="false"/>
+          <w:bCs w:val="false"/>
+          <w:sz w:val="24"/>
+          <w:szCs w:val="24"/>
+          <w:lang w:val="sr-RS"/>
+        </w:rPr>
+        <w:t>уписује ту продају у базу.</w:t>
       </w:r>
     </w:p>
     <w:p>
@@ -4533,7 +4468,6 @@
           <w:lang w:val="sr-RS"/>
         </w:rPr>
       </w:pPr>
-      <w:bookmarkStart w:id="1" w:name="__DdeLink__143_1389277773"/>
       <w:r>
         <w:rPr>
           <w:b/>
@@ -4579,7 +4513,6 @@
           <w:lang w:val="sr-RS"/>
         </w:rPr>
       </w:pPr>
-      <w:bookmarkStart w:id="2" w:name="__DdeLink__159_1389277773"/>
       <w:r>
         <w:rPr>
           <w:b w:val="false"/>
@@ -5020,10 +4953,10 @@
           <w:lang w:val="sr-RS"/>
         </w:rPr>
       </w:pPr>
-      <w:bookmarkStart w:id="3" w:name="__DdeLink__143_1389277773"/>
-      <w:bookmarkStart w:id="4" w:name="__DdeLink__159_1389277773"/>
-      <w:bookmarkEnd w:id="3"/>
-      <w:bookmarkEnd w:id="4"/>
+      <w:bookmarkStart w:id="1" w:name="__DdeLink__143_1389277773"/>
+      <w:bookmarkStart w:id="2" w:name="__DdeLink__159_1389277773"/>
+      <w:bookmarkEnd w:id="1"/>
+      <w:bookmarkEnd w:id="2"/>
       <w:r>
         <w:rPr>
           <w:b w:val="false"/>
@@ -5394,8 +5327,8 @@
         </w:rPr>
         <w:t xml:space="preserve">Уколико </w:t>
       </w:r>
-      <w:bookmarkStart w:id="5" w:name="__DdeLink__145_1389277773"/>
-      <w:bookmarkEnd w:id="5"/>
+      <w:bookmarkStart w:id="3" w:name="__DdeLink__145_1389277773"/>
+      <w:bookmarkEnd w:id="3"/>
       <w:r>
         <w:rPr>
           <w:lang w:val="sr-RS"/>
@@ -5452,19 +5385,7 @@
           <w:lang w:val="sr-RS"/>
         </w:rPr>
         <w:tab/>
-        <w:t>2.</w:t>
-      </w:r>
-      <w:r>
-        <w:rPr>
-          <w:lang w:val="sr-RS"/>
-        </w:rPr>
-        <w:t>Иначе</w:t>
-      </w:r>
-      <w:r>
-        <w:rPr>
-          <w:lang w:val="sr-RS"/>
-        </w:rPr>
-        <w:t>, прелази се на корак 7</w:t>
+        <w:t>2.Иначе, прелази се на корак 7</w:t>
       </w:r>
     </w:p>
     <w:p>
@@ -5481,18 +5402,7 @@
           <w:lang w:val="sr-RS"/>
         </w:rPr>
         <w:tab/>
-        <w:t xml:space="preserve">       </w:t>
-      </w:r>
-      <w:r>
-        <w:rPr>
-          <w:lang w:val="sr-RS"/>
-        </w:rPr>
-        <w:t>7. Благајник саопштава посетиоцу ид резервације</w:t>
-      </w:r>
-      <w:r>
-        <w:rPr>
-          <w:lang w:val="sr-RS"/>
-        </w:rPr>
+        <w:t xml:space="preserve">       7. Благајник саопштава посетиоцу ид резервације</w:t>
         <w:tab/>
       </w:r>
     </w:p>
@@ -5559,28 +5469,18 @@
         </w:rPr>
         <w:t xml:space="preserve">Пад система : </w:t>
       </w:r>
-      <w:bookmarkStart w:id="6" w:name="__DdeLink__153_1389277773"/>
-      <w:r>
-        <w:rPr>
-          <w:b w:val="false"/>
-          <w:bCs w:val="false"/>
-          <w:sz w:val="24"/>
-          <w:szCs w:val="24"/>
-          <w:lang w:val="sr-RS"/>
-        </w:rPr>
-        <w:t xml:space="preserve">У било ком тренутку, систем може да падне, </w:t>
-      </w:r>
-      <w:r>
-        <w:rPr>
-          <w:b w:val="false"/>
-          <w:bCs w:val="false"/>
-          <w:sz w:val="24"/>
-          <w:szCs w:val="24"/>
-          <w:lang w:val="sr-RS"/>
-        </w:rPr>
-        <w:t xml:space="preserve">тада благајник саопштава посетиоцу да је систем пао и да би требало да позове касније. </w:t>
-      </w:r>
-      <w:bookmarkEnd w:id="6"/>
+      <w:bookmarkStart w:id="4" w:name="__DdeLink__153_1389277773"/>
+      <w:r>
+        <w:rPr>
+          <w:b w:val="false"/>
+          <w:bCs w:val="false"/>
+          <w:sz w:val="24"/>
+          <w:szCs w:val="24"/>
+          <w:lang w:val="sr-RS"/>
+        </w:rPr>
+        <w:t xml:space="preserve">У било ком тренутку, систем може да падне, тада благајник саопштава посетиоцу да је систем пао и да би требало да позове касније. </w:t>
+      </w:r>
+      <w:bookmarkEnd w:id="4"/>
       <w:r>
         <w:rPr>
           <w:b w:val="false"/>
@@ -5616,27 +5516,7 @@
           <w:szCs w:val="24"/>
           <w:lang w:val="sr-RS"/>
         </w:rPr>
-        <w:t xml:space="preserve">Одустајање од резервације : У сваком тренутку пре корака 7, </w:t>
-      </w:r>
-      <w:r>
-        <w:rPr>
-          <w:b w:val="false"/>
-          <w:bCs w:val="false"/>
-          <w:sz w:val="24"/>
-          <w:szCs w:val="24"/>
-          <w:lang w:val="sr-RS"/>
-        </w:rPr>
-        <w:t xml:space="preserve">посетилац </w:t>
-      </w:r>
-      <w:r>
-        <w:rPr>
-          <w:b w:val="false"/>
-          <w:bCs w:val="false"/>
-          <w:sz w:val="24"/>
-          <w:szCs w:val="24"/>
-          <w:lang w:val="sr-RS"/>
-        </w:rPr>
-        <w:t>има право да одустане од резервације. Завршава се случај употребе.</w:t>
+        <w:t>Одустајање од резервације : У сваком тренутку пре корака 7, посетилац има право да одустане од резервације. Завршава се случај употребе.</w:t>
       </w:r>
     </w:p>
     <w:p>
@@ -5741,7 +5621,6 @@
           <w:lang w:val="sr-RS"/>
         </w:rPr>
       </w:pPr>
-      <w:bookmarkStart w:id="7" w:name="__DdeLink__141_1389277773"/>
       <w:r>
         <w:rPr>
           <w:b w:val="false"/>
@@ -5811,7 +5690,7 @@
           <w:lang w:val="sr-RS"/>
         </w:rPr>
       </w:pPr>
-      <w:bookmarkStart w:id="8" w:name="__DdeLink__141_1389277773"/>
+      <w:bookmarkStart w:id="5" w:name="__DdeLink__141_1389277773"/>
       <w:r>
         <w:rPr>
           <w:b w:val="false"/>
@@ -5822,7 +5701,7 @@
         </w:rPr>
         <w:t xml:space="preserve">Предуслови: </w:t>
       </w:r>
-      <w:bookmarkEnd w:id="8"/>
+      <w:bookmarkEnd w:id="5"/>
       <w:r>
         <w:rPr>
           <w:b w:val="false"/>
@@ -5960,8 +5839,8 @@
         </w:rPr>
         <w:t>Иначе, п</w:t>
       </w:r>
-      <w:bookmarkStart w:id="9" w:name="__DdeLink__151_1389277773"/>
-      <w:bookmarkEnd w:id="9"/>
+      <w:bookmarkStart w:id="6" w:name="__DdeLink__151_1389277773"/>
+      <w:bookmarkEnd w:id="6"/>
       <w:r>
         <w:rPr>
           <w:b w:val="false"/>
@@ -5997,37 +5876,7 @@
           <w:szCs w:val="24"/>
           <w:lang w:val="sr-RS"/>
         </w:rPr>
-        <w:t xml:space="preserve">Благајник уноси у систем информације које му је посетилац саопштио и обавештава га о томе да ли има карата и да ли </w:t>
-      </w:r>
-      <w:r>
-        <w:rPr>
-          <w:b w:val="false"/>
-          <w:bCs w:val="false"/>
-          <w:sz w:val="24"/>
-          <w:szCs w:val="24"/>
-          <w:lang w:val="sr-RS"/>
-        </w:rPr>
-        <w:t xml:space="preserve">су </w:t>
-      </w:r>
-      <w:r>
-        <w:rPr>
-          <w:b w:val="false"/>
-          <w:bCs w:val="false"/>
-          <w:sz w:val="24"/>
-          <w:szCs w:val="24"/>
-          <w:lang w:val="sr-RS"/>
-        </w:rPr>
-        <w:t>места које посетилац жели слободн</w:t>
-      </w:r>
-      <w:r>
-        <w:rPr>
-          <w:b w:val="false"/>
-          <w:bCs w:val="false"/>
-          <w:sz w:val="24"/>
-          <w:szCs w:val="24"/>
-          <w:lang w:val="sr-RS"/>
-        </w:rPr>
-        <w:t>а</w:t>
+        <w:t>Благајник уноси у систем информације које му је посетилац саопштио и обавештава га о томе да ли има карата и да ли су места које посетилац жели слободна</w:t>
       </w:r>
     </w:p>
     <w:p>
@@ -6162,17 +6011,7 @@
           <w:szCs w:val="24"/>
           <w:lang w:val="sr-RS"/>
         </w:rPr>
-        <w:t xml:space="preserve">Благајник </w:t>
-      </w:r>
-      <w:r>
-        <w:rPr>
-          <w:b w:val="false"/>
-          <w:bCs w:val="false"/>
-          <w:sz w:val="24"/>
-          <w:szCs w:val="24"/>
-          <w:lang w:val="sr-RS"/>
-        </w:rPr>
-        <w:t xml:space="preserve">од посетиоца тражи чланску картицу </w:t>
+        <w:t xml:space="preserve">Благајник од посетиоца тражи чланску картицу </w:t>
       </w:r>
     </w:p>
     <w:p>
@@ -6456,28 +6295,18 @@
         </w:rPr>
         <w:t xml:space="preserve">2. Пад система : </w:t>
       </w:r>
-      <w:bookmarkStart w:id="10" w:name="__DdeLink__155_1389277773"/>
-      <w:r>
-        <w:rPr>
-          <w:b w:val="false"/>
-          <w:bCs w:val="false"/>
-          <w:sz w:val="24"/>
-          <w:szCs w:val="24"/>
-          <w:lang w:val="sr-RS"/>
-        </w:rPr>
-        <w:t xml:space="preserve">У било ком тренутку, систем може да падне, </w:t>
-      </w:r>
-      <w:r>
-        <w:rPr>
-          <w:b w:val="false"/>
-          <w:bCs w:val="false"/>
-          <w:sz w:val="24"/>
-          <w:szCs w:val="24"/>
-          <w:lang w:val="sr-RS"/>
-        </w:rPr>
-        <w:t xml:space="preserve">тада благајник саопштава посетиоцу да је систем пао и карту му издаје ручно писану на папиру за карте, а ту продају записује на евиденциони лист. </w:t>
-      </w:r>
-      <w:bookmarkEnd w:id="10"/>
+      <w:bookmarkStart w:id="7" w:name="__DdeLink__155_1389277773"/>
+      <w:r>
+        <w:rPr>
+          <w:b w:val="false"/>
+          <w:bCs w:val="false"/>
+          <w:sz w:val="24"/>
+          <w:szCs w:val="24"/>
+          <w:lang w:val="sr-RS"/>
+        </w:rPr>
+        <w:t xml:space="preserve">У било ком тренутку, систем може да падне, тада благајник саопштава посетиоцу да је систем пао и карту му издаје ручно писану на папиру за карте, а ту продају записује на евиденциони лист. </w:t>
+      </w:r>
+      <w:bookmarkEnd w:id="7"/>
       <w:r>
         <w:rPr>
           <w:b w:val="false"/>
@@ -6524,8 +6353,8 @@
           <w:lang w:val="sr-RS"/>
         </w:rPr>
       </w:pPr>
-      <w:bookmarkStart w:id="11" w:name="__DdeLink__161_1389277773"/>
-      <w:bookmarkEnd w:id="11"/>
+      <w:bookmarkStart w:id="8" w:name="__DdeLink__161_1389277773"/>
+      <w:bookmarkEnd w:id="8"/>
       <w:r>
         <w:rPr>
           <w:b/>
@@ -6534,43 +6363,67 @@
           <w:szCs w:val="30"/>
           <w:lang w:val="sr-RS"/>
         </w:rPr>
-        <w:t>2.1.</w:t>
-      </w:r>
-      <w:r>
-        <w:rPr>
-          <w:b/>
-          <w:bCs/>
+        <w:t>2.1.2 Случај употребе : Купопродаја хране и пића</w:t>
+      </w:r>
+    </w:p>
+    <w:p>
+      <w:pPr>
+        <w:pStyle w:val="Normal"/>
+        <w:jc w:val="left"/>
+        <w:rPr>
+          <w:b w:val="false"/>
+          <w:bCs w:val="false"/>
           <w:sz w:val="30"/>
           <w:szCs w:val="30"/>
           <w:lang w:val="sr-RS"/>
         </w:rPr>
-        <w:t>2</w:t>
-      </w:r>
-      <w:r>
-        <w:rPr>
-          <w:b/>
-          <w:bCs/>
+      </w:pPr>
+      <w:r>
+        <w:rPr>
+          <w:b w:val="false"/>
+          <w:bCs w:val="false"/>
           <w:sz w:val="30"/>
           <w:szCs w:val="30"/>
           <w:lang w:val="sr-RS"/>
         </w:rPr>
-        <w:t xml:space="preserve"> Случај употребе : Купопродаја </w:t>
-      </w:r>
-      <w:r>
-        <w:rPr>
-          <w:b/>
-          <w:bCs/>
+      </w:r>
+    </w:p>
+    <w:p>
+      <w:pPr>
+        <w:pStyle w:val="Normal"/>
+        <w:jc w:val="left"/>
+        <w:rPr>
+          <w:b w:val="false"/>
+          <w:bCs w:val="false"/>
+          <w:sz w:val="24"/>
+          <w:szCs w:val="24"/>
+          <w:lang w:val="sr-RS"/>
+        </w:rPr>
+      </w:pPr>
+      <w:r>
+        <w:rPr>
+          <w:b w:val="false"/>
+          <w:bCs w:val="false"/>
+          <w:sz w:val="24"/>
+          <w:szCs w:val="24"/>
+          <w:lang w:val="sr-RS"/>
+        </w:rPr>
+        <w:t>Купопродаја хране и пића је случај употребе у ком је посетиоцима омогућено да непосредно пре почетка филма купе одређене производе. Сваки од производа је заведен у систему под одређеним идентификационим бројем и поседује свој назив. Посетиоци који су чланови клуба могу имати додатне погодности при куповини у биоскопској продавници. За све производе биоскоп гарантује свежину и ваљаност. Радници при храни и пићу врше наплату производа које заводе у систем.</w:t>
+      </w:r>
+    </w:p>
+    <w:p>
+      <w:pPr>
+        <w:pStyle w:val="Normal"/>
+        <w:jc w:val="left"/>
+        <w:rPr>
+          <w:b w:val="false"/>
+          <w:bCs w:val="false"/>
           <w:sz w:val="30"/>
           <w:szCs w:val="30"/>
           <w:lang w:val="sr-RS"/>
         </w:rPr>
-        <w:t>хране и пића</w:t>
-      </w:r>
-    </w:p>
-    <w:p>
-      <w:pPr>
-        <w:pStyle w:val="Normal"/>
-        <w:jc w:val="left"/>
+      </w:pPr>
+      <w:r>
         <w:rPr>
           <w:b w:val="false"/>
           <w:bCs w:val="false"/>
@@ -6578,225 +6431,121 @@
           <w:szCs w:val="30"/>
           <w:lang w:val="sr-RS"/>
         </w:rPr>
-      </w:pPr>
-      <w:r>
-        <w:rPr>
-          <w:b w:val="false"/>
-          <w:bCs w:val="false"/>
-          <w:sz w:val="30"/>
-          <w:szCs w:val="30"/>
-          <w:lang w:val="sr-RS"/>
-        </w:rPr>
-      </w:r>
-    </w:p>
-    <w:p>
-      <w:pPr>
-        <w:pStyle w:val="Normal"/>
-        <w:jc w:val="left"/>
-        <w:rPr>
-          <w:b w:val="false"/>
-          <w:bCs w:val="false"/>
-          <w:sz w:val="24"/>
-          <w:szCs w:val="24"/>
-          <w:lang w:val="sr-RS"/>
-        </w:rPr>
-      </w:pPr>
-      <w:r>
-        <w:rPr>
-          <w:b w:val="false"/>
-          <w:bCs w:val="false"/>
-          <w:sz w:val="24"/>
-          <w:szCs w:val="24"/>
-          <w:lang w:val="sr-RS"/>
-        </w:rPr>
-        <w:t>Купопродаја хране и пића је случај употребе у ком је посетиоцима омогућено да непосредно пре почетка филма купе одређене производе. Сваки од производа је заведен у систему под одређеним идентификационим бројем и поседује свој назив. Посетиоци који су чланови клуба могу имати додатне погодности при куповини у биоскопској продавници. За све производе биоскоп гарантује свежину и ваљаност. Радници при храни и пићу врше наплату производа које заводе у систем.</w:t>
-      </w:r>
-    </w:p>
-    <w:p>
-      <w:pPr>
-        <w:pStyle w:val="Normal"/>
-        <w:jc w:val="left"/>
-        <w:rPr>
-          <w:b w:val="false"/>
-          <w:bCs w:val="false"/>
-          <w:sz w:val="30"/>
-          <w:szCs w:val="30"/>
-          <w:lang w:val="sr-RS"/>
-        </w:rPr>
-      </w:pPr>
-      <w:r>
-        <w:rPr>
-          <w:b w:val="false"/>
-          <w:bCs w:val="false"/>
-          <w:sz w:val="30"/>
-          <w:szCs w:val="30"/>
-          <w:lang w:val="sr-RS"/>
-        </w:rPr>
-      </w:r>
-    </w:p>
-    <w:p>
-      <w:pPr>
-        <w:pStyle w:val="Normal"/>
-        <w:jc w:val="left"/>
-        <w:rPr>
-          <w:b w:val="false"/>
-          <w:bCs w:val="false"/>
-          <w:sz w:val="24"/>
-          <w:szCs w:val="24"/>
-          <w:lang w:val="sr-RS"/>
-        </w:rPr>
-      </w:pPr>
-      <w:r>
-        <w:rPr>
-          <w:b w:val="false"/>
-          <w:bCs w:val="false"/>
-          <w:sz w:val="24"/>
-          <w:szCs w:val="24"/>
-          <w:lang w:val="sr-RS"/>
-        </w:rPr>
-        <w:t xml:space="preserve">Учесници: </w:t>
-      </w:r>
-      <w:r>
-        <w:rPr>
-          <w:b w:val="false"/>
-          <w:bCs w:val="false"/>
-          <w:sz w:val="24"/>
-          <w:szCs w:val="24"/>
-          <w:lang w:val="sr-RS"/>
-        </w:rPr>
-        <w:t>Посетилац, радници при храни и пићу</w:t>
-      </w:r>
-    </w:p>
-    <w:p>
-      <w:pPr>
-        <w:pStyle w:val="Normal"/>
-        <w:jc w:val="left"/>
-        <w:rPr>
-          <w:b w:val="false"/>
-          <w:bCs w:val="false"/>
-          <w:sz w:val="24"/>
-          <w:szCs w:val="24"/>
-          <w:lang w:val="sr-RS"/>
-        </w:rPr>
-      </w:pPr>
-      <w:r>
-        <w:rPr>
-          <w:b w:val="false"/>
-          <w:bCs w:val="false"/>
-          <w:sz w:val="24"/>
-          <w:szCs w:val="24"/>
-          <w:lang w:val="sr-RS"/>
-        </w:rPr>
-        <w:t xml:space="preserve">Улаз: </w:t>
-      </w:r>
-      <w:r>
-        <w:rPr>
-          <w:b w:val="false"/>
-          <w:bCs w:val="false"/>
-          <w:sz w:val="24"/>
-          <w:szCs w:val="24"/>
-          <w:lang w:val="sr-RS"/>
-        </w:rPr>
-        <w:t>Количина хране и пића по избору посетиоца</w:t>
-      </w:r>
-    </w:p>
-    <w:p>
-      <w:pPr>
-        <w:pStyle w:val="Normal"/>
-        <w:jc w:val="left"/>
-        <w:rPr>
-          <w:b w:val="false"/>
-          <w:bCs w:val="false"/>
-          <w:sz w:val="24"/>
-          <w:szCs w:val="24"/>
-          <w:lang w:val="sr-RS"/>
-        </w:rPr>
-      </w:pPr>
-      <w:r>
-        <w:rPr>
-          <w:b w:val="false"/>
-          <w:bCs w:val="false"/>
-          <w:sz w:val="24"/>
-          <w:szCs w:val="24"/>
-          <w:lang w:val="sr-RS"/>
-        </w:rPr>
-        <w:t xml:space="preserve">Излаз: </w:t>
-      </w:r>
-      <w:r>
-        <w:rPr>
-          <w:b w:val="false"/>
-          <w:bCs w:val="false"/>
-          <w:sz w:val="24"/>
-          <w:szCs w:val="24"/>
-          <w:lang w:val="sr-RS"/>
-        </w:rPr>
-        <w:t>Цена</w:t>
-      </w:r>
-    </w:p>
-    <w:p>
-      <w:pPr>
-        <w:pStyle w:val="Normal"/>
-        <w:jc w:val="left"/>
-        <w:rPr>
-          <w:b w:val="false"/>
-          <w:bCs w:val="false"/>
-          <w:sz w:val="24"/>
-          <w:szCs w:val="24"/>
-          <w:lang w:val="sr-RS"/>
-        </w:rPr>
-      </w:pPr>
-      <w:r>
-        <w:rPr>
-          <w:b w:val="false"/>
-          <w:bCs w:val="false"/>
-          <w:sz w:val="24"/>
-          <w:szCs w:val="24"/>
-          <w:lang w:val="sr-RS"/>
-        </w:rPr>
-        <w:t xml:space="preserve">Предуслови: </w:t>
-      </w:r>
-      <w:r>
-        <w:rPr>
-          <w:b w:val="false"/>
-          <w:bCs w:val="false"/>
-          <w:sz w:val="24"/>
-          <w:szCs w:val="24"/>
-          <w:lang w:val="sr-RS"/>
-        </w:rPr>
-        <w:t>биоскоп је опремљен снабдевеном продавницом хране и пића, радници су присутни на свом месту, систем ради, и постоје посетиоци који желе производе</w:t>
-      </w:r>
-    </w:p>
-    <w:p>
-      <w:pPr>
-        <w:pStyle w:val="Normal"/>
-        <w:jc w:val="left"/>
-        <w:rPr>
-          <w:b w:val="false"/>
-          <w:bCs w:val="false"/>
-          <w:sz w:val="24"/>
-          <w:szCs w:val="24"/>
-          <w:lang w:val="sr-RS"/>
-        </w:rPr>
-      </w:pPr>
-      <w:r>
-        <w:rPr>
-          <w:b w:val="false"/>
-          <w:bCs w:val="false"/>
-          <w:sz w:val="24"/>
-          <w:szCs w:val="24"/>
-          <w:lang w:val="sr-RS"/>
-        </w:rPr>
-        <w:t xml:space="preserve">Постуслови: </w:t>
-      </w:r>
-      <w:r>
-        <w:rPr>
-          <w:b w:val="false"/>
-          <w:bCs w:val="false"/>
-          <w:sz w:val="24"/>
-          <w:szCs w:val="24"/>
-          <w:lang w:val="sr-RS"/>
-        </w:rPr>
-        <w:t>Посетилац је купио храну и пиће и они су успешно наплаћени</w:t>
+      </w:r>
+    </w:p>
+    <w:p>
+      <w:pPr>
+        <w:pStyle w:val="Normal"/>
+        <w:jc w:val="left"/>
+        <w:rPr>
+          <w:b w:val="false"/>
+          <w:bCs w:val="false"/>
+          <w:sz w:val="24"/>
+          <w:szCs w:val="24"/>
+          <w:lang w:val="sr-RS"/>
+        </w:rPr>
+      </w:pPr>
+      <w:r>
+        <w:rPr>
+          <w:b w:val="false"/>
+          <w:bCs w:val="false"/>
+          <w:sz w:val="24"/>
+          <w:szCs w:val="24"/>
+          <w:lang w:val="sr-RS"/>
+        </w:rPr>
+        <w:t>Учесници: Посетилац, радници при храни и пићу</w:t>
+      </w:r>
+    </w:p>
+    <w:p>
+      <w:pPr>
+        <w:pStyle w:val="Normal"/>
+        <w:jc w:val="left"/>
+        <w:rPr>
+          <w:b w:val="false"/>
+          <w:bCs w:val="false"/>
+          <w:sz w:val="24"/>
+          <w:szCs w:val="24"/>
+          <w:lang w:val="sr-RS"/>
+        </w:rPr>
+      </w:pPr>
+      <w:r>
+        <w:rPr>
+          <w:b w:val="false"/>
+          <w:bCs w:val="false"/>
+          <w:sz w:val="24"/>
+          <w:szCs w:val="24"/>
+          <w:lang w:val="sr-RS"/>
+        </w:rPr>
+        <w:t>Улаз: Количина хране и пића по избору посетиоца</w:t>
+      </w:r>
+    </w:p>
+    <w:p>
+      <w:pPr>
+        <w:pStyle w:val="Normal"/>
+        <w:jc w:val="left"/>
+        <w:rPr>
+          <w:b w:val="false"/>
+          <w:bCs w:val="false"/>
+          <w:sz w:val="24"/>
+          <w:szCs w:val="24"/>
+          <w:lang w:val="sr-RS"/>
+        </w:rPr>
+      </w:pPr>
+      <w:r>
+        <w:rPr>
+          <w:b w:val="false"/>
+          <w:bCs w:val="false"/>
+          <w:sz w:val="24"/>
+          <w:szCs w:val="24"/>
+          <w:lang w:val="sr-RS"/>
+        </w:rPr>
+        <w:t>Излаз: Цена</w:t>
+      </w:r>
+    </w:p>
+    <w:p>
+      <w:pPr>
+        <w:pStyle w:val="Normal"/>
+        <w:jc w:val="left"/>
+        <w:rPr>
+          <w:b w:val="false"/>
+          <w:bCs w:val="false"/>
+          <w:sz w:val="24"/>
+          <w:szCs w:val="24"/>
+          <w:lang w:val="sr-RS"/>
+        </w:rPr>
+      </w:pPr>
+      <w:r>
+        <w:rPr>
+          <w:b w:val="false"/>
+          <w:bCs w:val="false"/>
+          <w:sz w:val="24"/>
+          <w:szCs w:val="24"/>
+          <w:lang w:val="sr-RS"/>
+        </w:rPr>
+        <w:t>Предуслови: биоскоп је опремљен снабдевеном продавницом хране и пића, радници су присутни на свом месту, систем ради, и постоје посетиоци који желе производе</w:t>
+      </w:r>
+    </w:p>
+    <w:p>
+      <w:pPr>
+        <w:pStyle w:val="Normal"/>
+        <w:jc w:val="left"/>
+        <w:rPr>
+          <w:b w:val="false"/>
+          <w:bCs w:val="false"/>
+          <w:sz w:val="24"/>
+          <w:szCs w:val="24"/>
+          <w:lang w:val="sr-RS"/>
+        </w:rPr>
+      </w:pPr>
+      <w:r>
+        <w:rPr>
+          <w:b w:val="false"/>
+          <w:bCs w:val="false"/>
+          <w:sz w:val="24"/>
+          <w:szCs w:val="24"/>
+          <w:lang w:val="sr-RS"/>
+        </w:rPr>
+        <w:t>Постуслови: Посетилац је купио храну и пиће и они су успешно наплаћени</w:t>
       </w:r>
     </w:p>
     <w:p>
@@ -7252,17 +7001,7 @@
           <w:szCs w:val="24"/>
           <w:lang w:val="sr-RS"/>
         </w:rPr>
-        <w:t xml:space="preserve">Алтернативни ток : </w:t>
-      </w:r>
-      <w:r>
-        <w:rPr>
-          <w:b w:val="false"/>
-          <w:bCs w:val="false"/>
-          <w:sz w:val="24"/>
-          <w:szCs w:val="24"/>
-          <w:lang w:val="sr-RS"/>
-        </w:rPr>
-        <w:t>Нема.</w:t>
+        <w:t>Алтернативни ток : Нема.</w:t>
       </w:r>
     </w:p>
     <w:p>
@@ -7286,43 +7025,67 @@
           <w:szCs w:val="30"/>
           <w:lang w:val="sr-RS"/>
         </w:rPr>
-        <w:t>2.1.</w:t>
-      </w:r>
-      <w:r>
-        <w:rPr>
-          <w:b/>
-          <w:bCs/>
+        <w:t>2.1.3 Случај употребе : Купопродаја филмова</w:t>
+      </w:r>
+    </w:p>
+    <w:p>
+      <w:pPr>
+        <w:pStyle w:val="Normal"/>
+        <w:jc w:val="left"/>
+        <w:rPr>
+          <w:b w:val="false"/>
+          <w:bCs w:val="false"/>
           <w:sz w:val="30"/>
           <w:szCs w:val="30"/>
           <w:lang w:val="sr-RS"/>
         </w:rPr>
-        <w:t>3</w:t>
-      </w:r>
-      <w:r>
-        <w:rPr>
-          <w:b/>
-          <w:bCs/>
+      </w:pPr>
+      <w:r>
+        <w:rPr>
+          <w:b w:val="false"/>
+          <w:bCs w:val="false"/>
           <w:sz w:val="30"/>
           <w:szCs w:val="30"/>
           <w:lang w:val="sr-RS"/>
         </w:rPr>
-        <w:t xml:space="preserve"> Случај употребе : Купопродаја </w:t>
-      </w:r>
-      <w:r>
-        <w:rPr>
-          <w:b/>
-          <w:bCs/>
+      </w:r>
+    </w:p>
+    <w:p>
+      <w:pPr>
+        <w:pStyle w:val="Normal"/>
+        <w:jc w:val="left"/>
+        <w:rPr>
+          <w:b w:val="false"/>
+          <w:bCs w:val="false"/>
+          <w:sz w:val="24"/>
+          <w:szCs w:val="24"/>
+          <w:lang w:val="sr-RS"/>
+        </w:rPr>
+      </w:pPr>
+      <w:r>
+        <w:rPr>
+          <w:b w:val="false"/>
+          <w:bCs w:val="false"/>
+          <w:sz w:val="24"/>
+          <w:szCs w:val="24"/>
+          <w:lang w:val="sr-RS"/>
+        </w:rPr>
+        <w:t>Купопродаја филмова је случај употребе система где се од система захтева да поседује базу података са свим филмовима који су у продаји, њиховим ценама, називима и осталим релевантним информацијама. Посетиоци из колекције, која је изложена у филмотеци, бирају филм, или више њих, и имају могућност да их купе. Ако је посетилац члан клуба, и ако је таква политика биоскопа, посетиоцу се може одобрити попуст на цену филма. Систем врши обрачун попуста према утврђеном критеријуму. Радници при продаји филмова врше наплату производа и пружају по потреби додатне информације.</w:t>
+      </w:r>
+    </w:p>
+    <w:p>
+      <w:pPr>
+        <w:pStyle w:val="Normal"/>
+        <w:jc w:val="left"/>
+        <w:rPr>
+          <w:b w:val="false"/>
+          <w:bCs w:val="false"/>
           <w:sz w:val="30"/>
           <w:szCs w:val="30"/>
           <w:lang w:val="sr-RS"/>
         </w:rPr>
-        <w:t>филмова</w:t>
-      </w:r>
-    </w:p>
-    <w:p>
-      <w:pPr>
-        <w:pStyle w:val="Normal"/>
-        <w:jc w:val="left"/>
+      </w:pPr>
+      <w:r>
         <w:rPr>
           <w:b w:val="false"/>
           <w:bCs w:val="false"/>
@@ -7330,225 +7093,121 @@
           <w:szCs w:val="30"/>
           <w:lang w:val="sr-RS"/>
         </w:rPr>
-      </w:pPr>
-      <w:r>
-        <w:rPr>
-          <w:b w:val="false"/>
-          <w:bCs w:val="false"/>
-          <w:sz w:val="30"/>
-          <w:szCs w:val="30"/>
-          <w:lang w:val="sr-RS"/>
-        </w:rPr>
-      </w:r>
-    </w:p>
-    <w:p>
-      <w:pPr>
-        <w:pStyle w:val="Normal"/>
-        <w:jc w:val="left"/>
-        <w:rPr>
-          <w:b w:val="false"/>
-          <w:bCs w:val="false"/>
-          <w:sz w:val="24"/>
-          <w:szCs w:val="24"/>
-          <w:lang w:val="sr-RS"/>
-        </w:rPr>
-      </w:pPr>
-      <w:r>
-        <w:rPr>
-          <w:b w:val="false"/>
-          <w:bCs w:val="false"/>
-          <w:sz w:val="24"/>
-          <w:szCs w:val="24"/>
-          <w:lang w:val="sr-RS"/>
-        </w:rPr>
-        <w:t>Купопродаја филмова је случај употребе система где се од система захтева да поседује базу података са свим филмовима који су у продаји, њиховим ценама, називима и осталим релевантним информацијама. Посетиоци из колекције, која је изложена у филмотеци, бирају филм, или више њих, и имају могућност да их купе. Ако је посетилац члан клуба, и ако је таква политика биоскопа, посетиоцу се може одобрити попуст на цену филма. Систем врши обрачун попуста према утврђеном критеријуму. Радници при продаји филмова врше наплату производа и пружају по потреби додатне информације.</w:t>
-      </w:r>
-    </w:p>
-    <w:p>
-      <w:pPr>
-        <w:pStyle w:val="Normal"/>
-        <w:jc w:val="left"/>
-        <w:rPr>
-          <w:b w:val="false"/>
-          <w:bCs w:val="false"/>
-          <w:sz w:val="30"/>
-          <w:szCs w:val="30"/>
-          <w:lang w:val="sr-RS"/>
-        </w:rPr>
-      </w:pPr>
-      <w:r>
-        <w:rPr>
-          <w:b w:val="false"/>
-          <w:bCs w:val="false"/>
-          <w:sz w:val="30"/>
-          <w:szCs w:val="30"/>
-          <w:lang w:val="sr-RS"/>
-        </w:rPr>
-      </w:r>
-    </w:p>
-    <w:p>
-      <w:pPr>
-        <w:pStyle w:val="Normal"/>
-        <w:jc w:val="left"/>
-        <w:rPr>
-          <w:b w:val="false"/>
-          <w:bCs w:val="false"/>
-          <w:sz w:val="24"/>
-          <w:szCs w:val="24"/>
-          <w:lang w:val="sr-RS"/>
-        </w:rPr>
-      </w:pPr>
-      <w:r>
-        <w:rPr>
-          <w:b w:val="false"/>
-          <w:bCs w:val="false"/>
-          <w:sz w:val="24"/>
-          <w:szCs w:val="24"/>
-          <w:lang w:val="sr-RS"/>
-        </w:rPr>
-        <w:t xml:space="preserve">Учесници: </w:t>
-      </w:r>
-      <w:r>
-        <w:rPr>
-          <w:b w:val="false"/>
-          <w:bCs w:val="false"/>
-          <w:sz w:val="24"/>
-          <w:szCs w:val="24"/>
-          <w:lang w:val="sr-RS"/>
-        </w:rPr>
-        <w:t>Посетилац, радници при продаји филмова</w:t>
-      </w:r>
-    </w:p>
-    <w:p>
-      <w:pPr>
-        <w:pStyle w:val="Normal"/>
-        <w:jc w:val="left"/>
-        <w:rPr>
-          <w:b w:val="false"/>
-          <w:bCs w:val="false"/>
-          <w:sz w:val="24"/>
-          <w:szCs w:val="24"/>
-          <w:lang w:val="sr-RS"/>
-        </w:rPr>
-      </w:pPr>
-      <w:r>
-        <w:rPr>
-          <w:b w:val="false"/>
-          <w:bCs w:val="false"/>
-          <w:sz w:val="24"/>
-          <w:szCs w:val="24"/>
-          <w:lang w:val="sr-RS"/>
-        </w:rPr>
-        <w:t xml:space="preserve">Улаз: </w:t>
-      </w:r>
-      <w:r>
-        <w:rPr>
-          <w:b w:val="false"/>
-          <w:bCs w:val="false"/>
-          <w:sz w:val="24"/>
-          <w:szCs w:val="24"/>
-          <w:lang w:val="sr-RS"/>
-        </w:rPr>
-        <w:t>Филмови, ид картице клуба ако је посетилац поседује</w:t>
-      </w:r>
-    </w:p>
-    <w:p>
-      <w:pPr>
-        <w:pStyle w:val="Normal"/>
-        <w:jc w:val="left"/>
-        <w:rPr>
-          <w:b w:val="false"/>
-          <w:bCs w:val="false"/>
-          <w:sz w:val="24"/>
-          <w:szCs w:val="24"/>
-          <w:lang w:val="sr-RS"/>
-        </w:rPr>
-      </w:pPr>
-      <w:r>
-        <w:rPr>
-          <w:b w:val="false"/>
-          <w:bCs w:val="false"/>
-          <w:sz w:val="24"/>
-          <w:szCs w:val="24"/>
-          <w:lang w:val="sr-RS"/>
-        </w:rPr>
-        <w:t xml:space="preserve">Излаз: </w:t>
-      </w:r>
-      <w:r>
-        <w:rPr>
-          <w:b w:val="false"/>
-          <w:bCs w:val="false"/>
-          <w:sz w:val="24"/>
-          <w:szCs w:val="24"/>
-          <w:lang w:val="sr-RS"/>
-        </w:rPr>
-        <w:t>Цена</w:t>
-      </w:r>
-    </w:p>
-    <w:p>
-      <w:pPr>
-        <w:pStyle w:val="Normal"/>
-        <w:jc w:val="left"/>
-        <w:rPr>
-          <w:b w:val="false"/>
-          <w:bCs w:val="false"/>
-          <w:sz w:val="24"/>
-          <w:szCs w:val="24"/>
-          <w:lang w:val="sr-RS"/>
-        </w:rPr>
-      </w:pPr>
-      <w:r>
-        <w:rPr>
-          <w:b w:val="false"/>
-          <w:bCs w:val="false"/>
-          <w:sz w:val="24"/>
-          <w:szCs w:val="24"/>
-          <w:lang w:val="sr-RS"/>
-        </w:rPr>
-        <w:t xml:space="preserve">Предуслови: </w:t>
-      </w:r>
-      <w:r>
-        <w:rPr>
-          <w:b w:val="false"/>
-          <w:bCs w:val="false"/>
-          <w:sz w:val="24"/>
-          <w:szCs w:val="24"/>
-          <w:lang w:val="sr-RS"/>
-        </w:rPr>
-        <w:t>биоскоп је опремљен снабдевеном продавницом филмова, сваки филм има цену и налази се у бази, радници су присутни на свом месту, систем ради, и постоје посетиоци који желе производе</w:t>
-      </w:r>
-    </w:p>
-    <w:p>
-      <w:pPr>
-        <w:pStyle w:val="Normal"/>
-        <w:jc w:val="left"/>
-        <w:rPr>
-          <w:b w:val="false"/>
-          <w:bCs w:val="false"/>
-          <w:sz w:val="24"/>
-          <w:szCs w:val="24"/>
-          <w:lang w:val="sr-RS"/>
-        </w:rPr>
-      </w:pPr>
-      <w:r>
-        <w:rPr>
-          <w:b w:val="false"/>
-          <w:bCs w:val="false"/>
-          <w:sz w:val="24"/>
-          <w:szCs w:val="24"/>
-          <w:lang w:val="sr-RS"/>
-        </w:rPr>
-        <w:t xml:space="preserve">Постуслови: </w:t>
-      </w:r>
-      <w:r>
-        <w:rPr>
-          <w:b w:val="false"/>
-          <w:bCs w:val="false"/>
-          <w:sz w:val="24"/>
-          <w:szCs w:val="24"/>
-          <w:lang w:val="sr-RS"/>
-        </w:rPr>
-        <w:t>Посетилац је купио филм и он је успешно наплаћен</w:t>
+      </w:r>
+    </w:p>
+    <w:p>
+      <w:pPr>
+        <w:pStyle w:val="Normal"/>
+        <w:jc w:val="left"/>
+        <w:rPr>
+          <w:b w:val="false"/>
+          <w:bCs w:val="false"/>
+          <w:sz w:val="24"/>
+          <w:szCs w:val="24"/>
+          <w:lang w:val="sr-RS"/>
+        </w:rPr>
+      </w:pPr>
+      <w:r>
+        <w:rPr>
+          <w:b w:val="false"/>
+          <w:bCs w:val="false"/>
+          <w:sz w:val="24"/>
+          <w:szCs w:val="24"/>
+          <w:lang w:val="sr-RS"/>
+        </w:rPr>
+        <w:t>Учесници: Посетилац, радници при продаји филмова</w:t>
+      </w:r>
+    </w:p>
+    <w:p>
+      <w:pPr>
+        <w:pStyle w:val="Normal"/>
+        <w:jc w:val="left"/>
+        <w:rPr>
+          <w:b w:val="false"/>
+          <w:bCs w:val="false"/>
+          <w:sz w:val="24"/>
+          <w:szCs w:val="24"/>
+          <w:lang w:val="sr-RS"/>
+        </w:rPr>
+      </w:pPr>
+      <w:r>
+        <w:rPr>
+          <w:b w:val="false"/>
+          <w:bCs w:val="false"/>
+          <w:sz w:val="24"/>
+          <w:szCs w:val="24"/>
+          <w:lang w:val="sr-RS"/>
+        </w:rPr>
+        <w:t>Улаз: Филмови, ид картице клуба ако је посетилац поседује</w:t>
+      </w:r>
+    </w:p>
+    <w:p>
+      <w:pPr>
+        <w:pStyle w:val="Normal"/>
+        <w:jc w:val="left"/>
+        <w:rPr>
+          <w:b w:val="false"/>
+          <w:bCs w:val="false"/>
+          <w:sz w:val="24"/>
+          <w:szCs w:val="24"/>
+          <w:lang w:val="sr-RS"/>
+        </w:rPr>
+      </w:pPr>
+      <w:r>
+        <w:rPr>
+          <w:b w:val="false"/>
+          <w:bCs w:val="false"/>
+          <w:sz w:val="24"/>
+          <w:szCs w:val="24"/>
+          <w:lang w:val="sr-RS"/>
+        </w:rPr>
+        <w:t>Излаз: Цена</w:t>
+      </w:r>
+    </w:p>
+    <w:p>
+      <w:pPr>
+        <w:pStyle w:val="Normal"/>
+        <w:jc w:val="left"/>
+        <w:rPr>
+          <w:b w:val="false"/>
+          <w:bCs w:val="false"/>
+          <w:sz w:val="24"/>
+          <w:szCs w:val="24"/>
+          <w:lang w:val="sr-RS"/>
+        </w:rPr>
+      </w:pPr>
+      <w:r>
+        <w:rPr>
+          <w:b w:val="false"/>
+          <w:bCs w:val="false"/>
+          <w:sz w:val="24"/>
+          <w:szCs w:val="24"/>
+          <w:lang w:val="sr-RS"/>
+        </w:rPr>
+        <w:t>Предуслови: биоскоп је опремљен снабдевеном продавницом филмова, сваки филм има цену и налази се у бази, радници су присутни на свом месту, систем ради, и постоје посетиоци који желе производе</w:t>
+      </w:r>
+    </w:p>
+    <w:p>
+      <w:pPr>
+        <w:pStyle w:val="Normal"/>
+        <w:jc w:val="left"/>
+        <w:rPr>
+          <w:b w:val="false"/>
+          <w:bCs w:val="false"/>
+          <w:sz w:val="24"/>
+          <w:szCs w:val="24"/>
+          <w:lang w:val="sr-RS"/>
+        </w:rPr>
+      </w:pPr>
+      <w:r>
+        <w:rPr>
+          <w:b w:val="false"/>
+          <w:bCs w:val="false"/>
+          <w:sz w:val="24"/>
+          <w:szCs w:val="24"/>
+          <w:lang w:val="sr-RS"/>
+        </w:rPr>
+        <w:t>Постуслови: Посетилац је купио филм и он је успешно наплаћен</w:t>
       </w:r>
     </w:p>
     <w:p>
@@ -7887,8 +7546,8 @@
           <w:lang w:val="sr-RS"/>
         </w:rPr>
       </w:pPr>
-      <w:bookmarkStart w:id="12" w:name="__DdeLink__161_1389277773"/>
-      <w:bookmarkEnd w:id="12"/>
+      <w:bookmarkStart w:id="9" w:name="__DdeLink__161_13892777731"/>
+      <w:bookmarkEnd w:id="9"/>
       <w:r>
         <w:rPr>
           <w:b w:val="false"/>
@@ -8479,7 +8138,6 @@
         </w:tabs>
         <w:ind w:left="720" w:hanging="360"/>
       </w:pPr>
-      <w:rPr/>
     </w:lvl>
     <w:lvl w:ilvl="1">
       <w:start w:val="1"/>
@@ -8492,7 +8150,6 @@
         </w:tabs>
         <w:ind w:left="1080" w:hanging="360"/>
       </w:pPr>
-      <w:rPr/>
     </w:lvl>
     <w:lvl w:ilvl="2">
       <w:start w:val="1"/>
@@ -8505,7 +8162,6 @@
         </w:tabs>
         <w:ind w:left="1440" w:hanging="360"/>
       </w:pPr>
-      <w:rPr/>
     </w:lvl>
     <w:lvl w:ilvl="3">
       <w:start w:val="1"/>
@@ -8518,7 +8174,6 @@
         </w:tabs>
         <w:ind w:left="1800" w:hanging="360"/>
       </w:pPr>
-      <w:rPr/>
     </w:lvl>
     <w:lvl w:ilvl="4">
       <w:start w:val="1"/>
@@ -8531,7 +8186,6 @@
         </w:tabs>
         <w:ind w:left="2160" w:hanging="360"/>
       </w:pPr>
-      <w:rPr/>
     </w:lvl>
     <w:lvl w:ilvl="5">
       <w:start w:val="1"/>
@@ -8544,7 +8198,6 @@
         </w:tabs>
         <w:ind w:left="2520" w:hanging="360"/>
       </w:pPr>
-      <w:rPr/>
     </w:lvl>
     <w:lvl w:ilvl="6">
       <w:start w:val="1"/>
@@ -8557,7 +8210,6 @@
         </w:tabs>
         <w:ind w:left="2880" w:hanging="360"/>
       </w:pPr>
-      <w:rPr/>
     </w:lvl>
     <w:lvl w:ilvl="7">
       <w:start w:val="1"/>
@@ -8570,7 +8222,6 @@
         </w:tabs>
         <w:ind w:left="3240" w:hanging="360"/>
       </w:pPr>
-      <w:rPr/>
     </w:lvl>
     <w:lvl w:ilvl="8">
       <w:start w:val="1"/>
@@ -8583,7 +8234,6 @@
         </w:tabs>
         <w:ind w:left="3600" w:hanging="360"/>
       </w:pPr>
-      <w:rPr/>
     </w:lvl>
   </w:abstractNum>
   <w:abstractNum w:abstractNumId="6">
@@ -8598,7 +8248,6 @@
         </w:tabs>
         <w:ind w:left="720" w:hanging="360"/>
       </w:pPr>
-      <w:rPr/>
     </w:lvl>
     <w:lvl w:ilvl="1">
       <w:start w:val="1"/>
@@ -8611,7 +8260,6 @@
         </w:tabs>
         <w:ind w:left="1080" w:hanging="360"/>
       </w:pPr>
-      <w:rPr/>
     </w:lvl>
     <w:lvl w:ilvl="2">
       <w:start w:val="1"/>
@@ -8624,7 +8272,6 @@
         </w:tabs>
         <w:ind w:left="1440" w:hanging="360"/>
       </w:pPr>
-      <w:rPr/>
     </w:lvl>
     <w:lvl w:ilvl="3">
       <w:start w:val="1"/>
@@ -8637,7 +8284,6 @@
         </w:tabs>
         <w:ind w:left="1800" w:hanging="360"/>
       </w:pPr>
-      <w:rPr/>
     </w:lvl>
     <w:lvl w:ilvl="4">
       <w:start w:val="1"/>
@@ -8650,7 +8296,6 @@
         </w:tabs>
         <w:ind w:left="2160" w:hanging="360"/>
       </w:pPr>
-      <w:rPr/>
     </w:lvl>
     <w:lvl w:ilvl="5">
       <w:start w:val="1"/>
@@ -8663,7 +8308,6 @@
         </w:tabs>
         <w:ind w:left="2520" w:hanging="360"/>
       </w:pPr>
-      <w:rPr/>
     </w:lvl>
     <w:lvl w:ilvl="6">
       <w:start w:val="1"/>
@@ -8676,7 +8320,6 @@
         </w:tabs>
         <w:ind w:left="2880" w:hanging="360"/>
       </w:pPr>
-      <w:rPr/>
     </w:lvl>
     <w:lvl w:ilvl="7">
       <w:start w:val="1"/>
@@ -8689,7 +8332,6 @@
         </w:tabs>
         <w:ind w:left="3240" w:hanging="360"/>
       </w:pPr>
-      <w:rPr/>
     </w:lvl>
     <w:lvl w:ilvl="8">
       <w:start w:val="1"/>
@@ -8702,7 +8344,6 @@
         </w:tabs>
         <w:ind w:left="3600" w:hanging="360"/>
       </w:pPr>
-      <w:rPr/>
     </w:lvl>
   </w:abstractNum>
   <w:abstractNum w:abstractNumId="7">
@@ -8717,7 +8358,6 @@
         </w:tabs>
         <w:ind w:left="720" w:hanging="360"/>
       </w:pPr>
-      <w:rPr/>
     </w:lvl>
     <w:lvl w:ilvl="1">
       <w:start w:val="1"/>
@@ -8730,7 +8370,6 @@
         </w:tabs>
         <w:ind w:left="1080" w:hanging="360"/>
       </w:pPr>
-      <w:rPr/>
     </w:lvl>
     <w:lvl w:ilvl="2">
       <w:start w:val="1"/>
@@ -8743,7 +8382,6 @@
         </w:tabs>
         <w:ind w:left="1440" w:hanging="360"/>
       </w:pPr>
-      <w:rPr/>
     </w:lvl>
     <w:lvl w:ilvl="3">
       <w:start w:val="1"/>
@@ -8756,7 +8394,6 @@
         </w:tabs>
         <w:ind w:left="1800" w:hanging="360"/>
       </w:pPr>
-      <w:rPr/>
     </w:lvl>
     <w:lvl w:ilvl="4">
       <w:start w:val="1"/>
@@ -8769,7 +8406,6 @@
         </w:tabs>
         <w:ind w:left="2160" w:hanging="360"/>
       </w:pPr>
-      <w:rPr/>
     </w:lvl>
     <w:lvl w:ilvl="5">
       <w:start w:val="1"/>
@@ -8782,7 +8418,6 @@
         </w:tabs>
         <w:ind w:left="2520" w:hanging="360"/>
       </w:pPr>
-      <w:rPr/>
     </w:lvl>
     <w:lvl w:ilvl="6">
       <w:start w:val="1"/>
@@ -8795,7 +8430,6 @@
         </w:tabs>
         <w:ind w:left="2880" w:hanging="360"/>
       </w:pPr>
-      <w:rPr/>
     </w:lvl>
     <w:lvl w:ilvl="7">
       <w:start w:val="1"/>
@@ -8808,7 +8442,6 @@
         </w:tabs>
         <w:ind w:left="3240" w:hanging="360"/>
       </w:pPr>
-      <w:rPr/>
     </w:lvl>
     <w:lvl w:ilvl="8">
       <w:start w:val="1"/>
@@ -8821,7 +8454,6 @@
         </w:tabs>
         <w:ind w:left="3600" w:hanging="360"/>
       </w:pPr>
-      <w:rPr/>
     </w:lvl>
   </w:abstractNum>
   <w:abstractNum w:abstractNumId="8">
@@ -8836,7 +8468,6 @@
         </w:tabs>
         <w:ind w:left="720" w:hanging="360"/>
       </w:pPr>
-      <w:rPr/>
     </w:lvl>
     <w:lvl w:ilvl="1">
       <w:start w:val="1"/>
@@ -8849,7 +8480,6 @@
         </w:tabs>
         <w:ind w:left="1080" w:hanging="360"/>
       </w:pPr>
-      <w:rPr/>
     </w:lvl>
     <w:lvl w:ilvl="2">
       <w:start w:val="1"/>
@@ -8862,7 +8492,6 @@
         </w:tabs>
         <w:ind w:left="1440" w:hanging="360"/>
       </w:pPr>
-      <w:rPr/>
     </w:lvl>
     <w:lvl w:ilvl="3">
       <w:start w:val="1"/>
@@ -8875,7 +8504,6 @@
         </w:tabs>
         <w:ind w:left="1800" w:hanging="360"/>
       </w:pPr>
-      <w:rPr/>
     </w:lvl>
     <w:lvl w:ilvl="4">
       <w:start w:val="1"/>
@@ -8888,7 +8516,6 @@
         </w:tabs>
         <w:ind w:left="2160" w:hanging="360"/>
       </w:pPr>
-      <w:rPr/>
     </w:lvl>
     <w:lvl w:ilvl="5">
       <w:start w:val="1"/>
@@ -8901,7 +8528,6 @@
         </w:tabs>
         <w:ind w:left="2520" w:hanging="360"/>
       </w:pPr>
-      <w:rPr/>
     </w:lvl>
     <w:lvl w:ilvl="6">
       <w:start w:val="1"/>
@@ -8914,7 +8540,6 @@
         </w:tabs>
         <w:ind w:left="2880" w:hanging="360"/>
       </w:pPr>
-      <w:rPr/>
     </w:lvl>
     <w:lvl w:ilvl="7">
       <w:start w:val="1"/>
@@ -8927,7 +8552,6 @@
         </w:tabs>
         <w:ind w:left="3240" w:hanging="360"/>
       </w:pPr>
-      <w:rPr/>
     </w:lvl>
     <w:lvl w:ilvl="8">
       <w:start w:val="1"/>
@@ -8940,7 +8564,6 @@
         </w:tabs>
         <w:ind w:left="3600" w:hanging="360"/>
       </w:pPr>
-      <w:rPr/>
     </w:lvl>
   </w:abstractNum>
   <w:abstractNum w:abstractNumId="9">
@@ -8955,7 +8578,6 @@
         </w:tabs>
         <w:ind w:left="720" w:hanging="360"/>
       </w:pPr>
-      <w:rPr/>
     </w:lvl>
     <w:lvl w:ilvl="1">
       <w:start w:val="1"/>
@@ -8968,7 +8590,6 @@
         </w:tabs>
         <w:ind w:left="1080" w:hanging="360"/>
       </w:pPr>
-      <w:rPr/>
     </w:lvl>
     <w:lvl w:ilvl="2">
       <w:start w:val="1"/>
@@ -8981,7 +8602,6 @@
         </w:tabs>
         <w:ind w:left="1440" w:hanging="360"/>
       </w:pPr>
-      <w:rPr/>
     </w:lvl>
     <w:lvl w:ilvl="3">
       <w:start w:val="1"/>
@@ -8994,7 +8614,6 @@
         </w:tabs>
         <w:ind w:left="1800" w:hanging="360"/>
       </w:pPr>
-      <w:rPr/>
     </w:lvl>
     <w:lvl w:ilvl="4">
       <w:start w:val="1"/>
@@ -9007,7 +8626,6 @@
         </w:tabs>
         <w:ind w:left="2160" w:hanging="360"/>
       </w:pPr>
-      <w:rPr/>
     </w:lvl>
     <w:lvl w:ilvl="5">
       <w:start w:val="1"/>
@@ -9020,7 +8638,6 @@
         </w:tabs>
         <w:ind w:left="2520" w:hanging="360"/>
       </w:pPr>
-      <w:rPr/>
     </w:lvl>
     <w:lvl w:ilvl="6">
       <w:start w:val="1"/>
@@ -9033,7 +8650,6 @@
         </w:tabs>
         <w:ind w:left="2880" w:hanging="360"/>
       </w:pPr>
-      <w:rPr/>
     </w:lvl>
     <w:lvl w:ilvl="7">
       <w:start w:val="1"/>
@@ -9046,7 +8662,6 @@
         </w:tabs>
         <w:ind w:left="3240" w:hanging="360"/>
       </w:pPr>
-      <w:rPr/>
     </w:lvl>
     <w:lvl w:ilvl="8">
       <w:start w:val="1"/>
@@ -9059,7 +8674,6 @@
         </w:tabs>
         <w:ind w:left="3600" w:hanging="360"/>
       </w:pPr>
-      <w:rPr/>
     </w:lvl>
   </w:abstractNum>
   <w:abstractNum w:abstractNumId="10">
@@ -9074,7 +8688,6 @@
         </w:tabs>
         <w:ind w:left="720" w:hanging="360"/>
       </w:pPr>
-      <w:rPr/>
     </w:lvl>
     <w:lvl w:ilvl="1">
       <w:start w:val="1"/>
@@ -9087,7 +8700,6 @@
         </w:tabs>
         <w:ind w:left="1080" w:hanging="360"/>
       </w:pPr>
-      <w:rPr/>
     </w:lvl>
     <w:lvl w:ilvl="2">
       <w:start w:val="1"/>
@@ -9100,7 +8712,6 @@
         </w:tabs>
         <w:ind w:left="1440" w:hanging="360"/>
       </w:pPr>
-      <w:rPr/>
     </w:lvl>
     <w:lvl w:ilvl="3">
       <w:start w:val="1"/>
@@ -9113,7 +8724,6 @@
         </w:tabs>
         <w:ind w:left="1800" w:hanging="360"/>
       </w:pPr>
-      <w:rPr/>
     </w:lvl>
     <w:lvl w:ilvl="4">
       <w:start w:val="1"/>
@@ -9126,7 +8736,6 @@
         </w:tabs>
         <w:ind w:left="2160" w:hanging="360"/>
       </w:pPr>
-      <w:rPr/>
     </w:lvl>
     <w:lvl w:ilvl="5">
       <w:start w:val="1"/>
@@ -9139,7 +8748,6 @@
         </w:tabs>
         <w:ind w:left="2520" w:hanging="360"/>
       </w:pPr>
-      <w:rPr/>
     </w:lvl>
     <w:lvl w:ilvl="6">
       <w:start w:val="1"/>
@@ -9152,7 +8760,6 @@
         </w:tabs>
         <w:ind w:left="2880" w:hanging="360"/>
       </w:pPr>
-      <w:rPr/>
     </w:lvl>
     <w:lvl w:ilvl="7">
       <w:start w:val="1"/>
@@ -9165,7 +8772,6 @@
         </w:tabs>
         <w:ind w:left="3240" w:hanging="360"/>
       </w:pPr>
-      <w:rPr/>
     </w:lvl>
     <w:lvl w:ilvl="8">
       <w:start w:val="1"/>
@@ -9178,7 +8784,6 @@
         </w:tabs>
         <w:ind w:left="3600" w:hanging="360"/>
       </w:pPr>
-      <w:rPr/>
     </w:lvl>
   </w:abstractNum>
   <w:abstractNum w:abstractNumId="11">
@@ -9193,7 +8798,6 @@
         </w:tabs>
         <w:ind w:left="720" w:hanging="360"/>
       </w:pPr>
-      <w:rPr/>
     </w:lvl>
     <w:lvl w:ilvl="1">
       <w:start w:val="1"/>
@@ -9206,7 +8810,6 @@
         </w:tabs>
         <w:ind w:left="1080" w:hanging="360"/>
       </w:pPr>
-      <w:rPr/>
     </w:lvl>
     <w:lvl w:ilvl="2">
       <w:start w:val="1"/>
@@ -9219,7 +8822,6 @@
         </w:tabs>
         <w:ind w:left="1440" w:hanging="360"/>
       </w:pPr>
-      <w:rPr/>
     </w:lvl>
     <w:lvl w:ilvl="3">
       <w:start w:val="1"/>
@@ -9232,7 +8834,6 @@
         </w:tabs>
         <w:ind w:left="1800" w:hanging="360"/>
       </w:pPr>
-      <w:rPr/>
     </w:lvl>
     <w:lvl w:ilvl="4">
       <w:start w:val="1"/>
@@ -9245,7 +8846,6 @@
         </w:tabs>
         <w:ind w:left="2160" w:hanging="360"/>
       </w:pPr>
-      <w:rPr/>
     </w:lvl>
     <w:lvl w:ilvl="5">
       <w:start w:val="1"/>
@@ -9258,7 +8858,6 @@
         </w:tabs>
         <w:ind w:left="2520" w:hanging="360"/>
       </w:pPr>
-      <w:rPr/>
     </w:lvl>
     <w:lvl w:ilvl="6">
       <w:start w:val="1"/>
@@ -9271,7 +8870,6 @@
         </w:tabs>
         <w:ind w:left="2880" w:hanging="360"/>
       </w:pPr>
-      <w:rPr/>
     </w:lvl>
     <w:lvl w:ilvl="7">
       <w:start w:val="1"/>
@@ -9284,7 +8882,6 @@
         </w:tabs>
         <w:ind w:left="3240" w:hanging="360"/>
       </w:pPr>
-      <w:rPr/>
     </w:lvl>
     <w:lvl w:ilvl="8">
       <w:start w:val="1"/>
@@ -9297,7 +8894,6 @@
         </w:tabs>
         <w:ind w:left="3600" w:hanging="360"/>
       </w:pPr>
-      <w:rPr/>
     </w:lvl>
   </w:abstractNum>
   <w:abstractNum w:abstractNumId="12">
@@ -9312,7 +8908,6 @@
         </w:tabs>
         <w:ind w:left="720" w:hanging="360"/>
       </w:pPr>
-      <w:rPr/>
     </w:lvl>
     <w:lvl w:ilvl="1">
       <w:start w:val="1"/>
@@ -9325,7 +8920,6 @@
         </w:tabs>
         <w:ind w:left="1080" w:hanging="360"/>
       </w:pPr>
-      <w:rPr/>
     </w:lvl>
     <w:lvl w:ilvl="2">
       <w:start w:val="1"/>
@@ -9338,7 +8932,6 @@
         </w:tabs>
         <w:ind w:left="1440" w:hanging="360"/>
       </w:pPr>
-      <w:rPr/>
     </w:lvl>
     <w:lvl w:ilvl="3">
       <w:start w:val="1"/>
@@ -9351,7 +8944,6 @@
         </w:tabs>
         <w:ind w:left="1800" w:hanging="360"/>
       </w:pPr>
-      <w:rPr/>
     </w:lvl>
     <w:lvl w:ilvl="4">
       <w:start w:val="1"/>
@@ -9364,7 +8956,6 @@
         </w:tabs>
         <w:ind w:left="2160" w:hanging="360"/>
       </w:pPr>
-      <w:rPr/>
     </w:lvl>
     <w:lvl w:ilvl="5">
       <w:start w:val="1"/>
@@ -9377,7 +8968,6 @@
         </w:tabs>
         <w:ind w:left="2520" w:hanging="360"/>
       </w:pPr>
-      <w:rPr/>
     </w:lvl>
     <w:lvl w:ilvl="6">
       <w:start w:val="1"/>
@@ -9390,7 +8980,6 @@
         </w:tabs>
         <w:ind w:left="2880" w:hanging="360"/>
       </w:pPr>
-      <w:rPr/>
     </w:lvl>
     <w:lvl w:ilvl="7">
       <w:start w:val="1"/>
@@ -9403,7 +8992,6 @@
         </w:tabs>
         <w:ind w:left="3240" w:hanging="360"/>
       </w:pPr>
-      <w:rPr/>
     </w:lvl>
     <w:lvl w:ilvl="8">
       <w:start w:val="1"/>
@@ -9416,7 +9004,6 @@
         </w:tabs>
         <w:ind w:left="3600" w:hanging="360"/>
       </w:pPr>
-      <w:rPr/>
     </w:lvl>
   </w:abstractNum>
   <w:abstractNum w:abstractNumId="13">
@@ -9431,7 +9018,6 @@
         </w:tabs>
         <w:ind w:left="720" w:hanging="360"/>
       </w:pPr>
-      <w:rPr/>
     </w:lvl>
     <w:lvl w:ilvl="1">
       <w:start w:val="1"/>
@@ -9444,7 +9030,6 @@
         </w:tabs>
         <w:ind w:left="1080" w:hanging="360"/>
       </w:pPr>
-      <w:rPr/>
     </w:lvl>
     <w:lvl w:ilvl="2">
       <w:start w:val="1"/>
@@ -9457,7 +9042,6 @@
         </w:tabs>
         <w:ind w:left="1440" w:hanging="360"/>
       </w:pPr>
-      <w:rPr/>
     </w:lvl>
     <w:lvl w:ilvl="3">
       <w:start w:val="1"/>
@@ -9470,7 +9054,6 @@
         </w:tabs>
         <w:ind w:left="1800" w:hanging="360"/>
       </w:pPr>
-      <w:rPr/>
     </w:lvl>
     <w:lvl w:ilvl="4">
       <w:start w:val="1"/>
@@ -9483,7 +9066,6 @@
         </w:tabs>
         <w:ind w:left="2160" w:hanging="360"/>
       </w:pPr>
-      <w:rPr/>
     </w:lvl>
     <w:lvl w:ilvl="5">
       <w:start w:val="1"/>
@@ -9496,7 +9078,6 @@
         </w:tabs>
         <w:ind w:left="2520" w:hanging="360"/>
       </w:pPr>
-      <w:rPr/>
     </w:lvl>
     <w:lvl w:ilvl="6">
       <w:start w:val="1"/>
@@ -9509,7 +9090,6 @@
         </w:tabs>
         <w:ind w:left="2880" w:hanging="360"/>
       </w:pPr>
-      <w:rPr/>
     </w:lvl>
     <w:lvl w:ilvl="7">
       <w:start w:val="1"/>
@@ -9522,7 +9102,6 @@
         </w:tabs>
         <w:ind w:left="3240" w:hanging="360"/>
       </w:pPr>
-      <w:rPr/>
     </w:lvl>
     <w:lvl w:ilvl="8">
       <w:start w:val="1"/>
@@ -9535,7 +9114,6 @@
         </w:tabs>
         <w:ind w:left="3600" w:hanging="360"/>
       </w:pPr>
-      <w:rPr/>
     </w:lvl>
   </w:abstractNum>
   <w:abstractNum w:abstractNumId="14">
@@ -9722,6 +9300,9 @@
     <w:pPr>
       <w:widowControl w:val="false"/>
       <w:suppressAutoHyphens w:val="true"/>
+      <w:kinsoku w:val="true"/>
+      <w:overflowPunct w:val="true"/>
+      <w:autoSpaceDE w:val="true"/>
       <w:bidi w:val="0"/>
       <w:jc w:val="left"/>
     </w:pPr>
@@ -9732,6 +9313,24 @@
       <w:szCs w:val="24"/>
       <w:lang w:val="en-US" w:eastAsia="zh-CN" w:bidi="hi-IN"/>
     </w:rPr>
+  </w:style>
+  <w:style w:type="paragraph" w:styleId="Heading1">
+    <w:name w:val="Heading 1"/>
+    <w:basedOn w:val="Heading"/>
+    <w:pPr/>
+    <w:rPr/>
+  </w:style>
+  <w:style w:type="paragraph" w:styleId="Heading2">
+    <w:name w:val="Heading 2"/>
+    <w:basedOn w:val="Heading"/>
+    <w:pPr/>
+    <w:rPr/>
+  </w:style>
+  <w:style w:type="paragraph" w:styleId="Heading3">
+    <w:name w:val="Heading 3"/>
+    <w:basedOn w:val="Heading"/>
+    <w:pPr/>
+    <w:rPr/>
   </w:style>
   <w:style w:type="character" w:styleId="Bullets">
     <w:name w:val="Bullets"/>
@@ -9763,9 +9362,17 @@
       <w:rFonts w:cs="OpenSymbol"/>
     </w:rPr>
   </w:style>
-  <w:style w:type="character" w:styleId="NumberingSymbols">
-    <w:name w:val="Numbering Symbols"/>
-    <w:rPr/>
+  <w:style w:type="character" w:styleId="ListLabel5">
+    <w:name w:val="ListLabel 5"/>
+    <w:rPr>
+      <w:rFonts w:cs="Symbol"/>
+    </w:rPr>
+  </w:style>
+  <w:style w:type="character" w:styleId="ListLabel6">
+    <w:name w:val="ListLabel 6"/>
+    <w:rPr>
+      <w:rFonts w:cs="OpenSymbol"/>
+    </w:rPr>
   </w:style>
   <w:style w:type="paragraph" w:styleId="Heading">
     <w:name w:val="Heading"/>
@@ -9828,11 +9435,35 @@
     <w:pPr/>
     <w:rPr/>
   </w:style>
-  <w:style w:type="paragraph" w:styleId="Style14">
+  <w:style w:type="paragraph" w:styleId="Style11">
     <w:name w:val="Слика"/>
     <w:basedOn w:val="Caption"/>
     <w:pPr/>
     <w:rPr/>
   </w:style>
+  <w:style w:type="paragraph" w:styleId="FrameContents">
+    <w:name w:val="Frame Contents"/>
+    <w:basedOn w:val="Normal"/>
+    <w:pPr/>
+    <w:rPr/>
+  </w:style>
+  <w:style w:type="paragraph" w:styleId="Quotations">
+    <w:name w:val="Quotations"/>
+    <w:basedOn w:val="Normal"/>
+    <w:pPr/>
+    <w:rPr/>
+  </w:style>
+  <w:style w:type="paragraph" w:styleId="Title">
+    <w:name w:val="Title"/>
+    <w:basedOn w:val="Heading"/>
+    <w:pPr/>
+    <w:rPr/>
+  </w:style>
+  <w:style w:type="paragraph" w:styleId="Subtitle">
+    <w:name w:val="Subtitle"/>
+    <w:basedOn w:val="Heading"/>
+    <w:pPr/>
+    <w:rPr/>
+  </w:style>
 </w:styles>
 </file>
</xml_diff>

<commit_message>
Minor changes in text previously written.
</commit_message>
<xml_diff>
--- a/Bioskop.docx
+++ b/Bioskop.docx
@@ -2785,6 +2785,7 @@
           <w:szCs w:val="24"/>
           <w:lang w:val="sr-RS"/>
         </w:rPr>
+        <w:t xml:space="preserve">Кратак опис задужења сваког од учесника : </w:t>
       </w:r>
     </w:p>
     <w:p>
@@ -3120,27 +3121,37 @@
           <w:szCs w:val="32"/>
           <w:lang w:val="sr-RS"/>
         </w:rPr>
-        <w:t>1.2 Методологија рада</w:t>
-      </w:r>
-    </w:p>
-    <w:p>
-      <w:pPr>
-        <w:pStyle w:val="Normal"/>
-        <w:jc w:val="left"/>
+        <w:t xml:space="preserve">1.2 Методологија рада </w:t>
+      </w:r>
+      <w:r>
         <w:rPr>
           <w:b/>
           <w:bCs/>
           <w:sz w:val="32"/>
           <w:szCs w:val="32"/>
-        </w:rPr>
-      </w:pPr>
-      <w:r>
+          <w:lang w:val="sr-RS"/>
+        </w:rPr>
+        <w:t>и алати</w:t>
+      </w:r>
+    </w:p>
+    <w:p>
+      <w:pPr>
+        <w:pStyle w:val="Normal"/>
+        <w:jc w:val="left"/>
         <w:rPr>
           <w:b/>
           <w:bCs/>
           <w:sz w:val="32"/>
           <w:szCs w:val="32"/>
         </w:rPr>
+      </w:pPr>
+      <w:r>
+        <w:rPr>
+          <w:b/>
+          <w:bCs/>
+          <w:sz w:val="32"/>
+          <w:szCs w:val="32"/>
+        </w:rPr>
       </w:r>
     </w:p>
     <w:p>
@@ -3206,7 +3217,156 @@
           <w:szCs w:val="24"/>
           <w:lang w:val="sr-RS"/>
         </w:rPr>
-        <w:t>Након тога, када су уочене неке оквирне целине посла, прешло се на анализу сваког учесника у систему и његових задужења. Уз то, извршено је и додавање учесника који се из угла посетиоца не виде, али свакако су ту и чине врло битан фактор у правилном руковођењу биоскопом. Препознате су онда и просторије које чине биоскоп, као и учесници који би требало у њима да се налазе. Потом су препознати основни случајеви употребе, који су у наставку детаљно описани и рашчлањени на мање, где је то било препознато као могуће и потребно.</w:t>
+        <w:t xml:space="preserve">Након тога, када су уочене неке оквирне целине посла, прешло се на анализу сваког учесника у систему и његових задужења. Уз то, извршено је и додавање учесника који се из угла посетиоца не виде, али свакако су ту и чине врло битан фактор у правилном руковођењу биоскопом. Препознате су </w:t>
+      </w:r>
+      <w:r>
+        <w:rPr>
+          <w:b w:val="false"/>
+          <w:bCs w:val="false"/>
+          <w:sz w:val="24"/>
+          <w:szCs w:val="24"/>
+          <w:lang w:val="sr-RS"/>
+        </w:rPr>
+        <w:t>затим</w:t>
+      </w:r>
+      <w:r>
+        <w:rPr>
+          <w:b w:val="false"/>
+          <w:bCs w:val="false"/>
+          <w:sz w:val="24"/>
+          <w:szCs w:val="24"/>
+          <w:lang w:val="sr-RS"/>
+        </w:rPr>
+        <w:t xml:space="preserve"> и просторије које чине биоскоп, као и учесници који би требало у њима да се налазе. Потом су препознати основни случајеви употребе, који су у наставку детаљно описани и рашчлањени на мање, где је то било препознато као могуће и потребно.</w:t>
+      </w:r>
+    </w:p>
+    <w:p>
+      <w:pPr>
+        <w:pStyle w:val="Normal"/>
+        <w:jc w:val="left"/>
+        <w:rPr>
+          <w:b w:val="false"/>
+          <w:bCs w:val="false"/>
+          <w:sz w:val="24"/>
+          <w:szCs w:val="24"/>
+          <w:lang w:val="sr-RS"/>
+        </w:rPr>
+      </w:pPr>
+      <w:r>
+        <w:rPr>
+          <w:b w:val="false"/>
+          <w:bCs w:val="false"/>
+          <w:sz w:val="24"/>
+          <w:szCs w:val="24"/>
+          <w:lang w:val="sr-RS"/>
+        </w:rPr>
+      </w:r>
+    </w:p>
+    <w:p>
+      <w:pPr>
+        <w:pStyle w:val="Normal"/>
+        <w:jc w:val="left"/>
+        <w:rPr>
+          <w:b w:val="false"/>
+          <w:bCs w:val="false"/>
+          <w:sz w:val="24"/>
+          <w:szCs w:val="24"/>
+          <w:lang w:val="sr-RS"/>
+        </w:rPr>
+      </w:pPr>
+      <w:r>
+        <w:rPr>
+          <w:b w:val="false"/>
+          <w:bCs w:val="false"/>
+          <w:sz w:val="24"/>
+          <w:szCs w:val="24"/>
+          <w:lang w:val="sr-RS"/>
+        </w:rPr>
+        <w:t xml:space="preserve">Алати коришћени за креирање : </w:t>
+      </w:r>
+    </w:p>
+    <w:p>
+      <w:pPr>
+        <w:pStyle w:val="Normal"/>
+        <w:numPr>
+          <w:ilvl w:val="0"/>
+          <w:numId w:val="14"/>
+        </w:numPr>
+        <w:jc w:val="left"/>
+        <w:rPr>
+          <w:b w:val="false"/>
+          <w:bCs w:val="false"/>
+          <w:sz w:val="24"/>
+          <w:szCs w:val="24"/>
+          <w:lang w:val="sr-Latn-RS"/>
+        </w:rPr>
+      </w:pPr>
+      <w:r>
+        <w:rPr>
+          <w:b w:val="false"/>
+          <w:bCs w:val="false"/>
+          <w:sz w:val="24"/>
+          <w:szCs w:val="24"/>
+          <w:lang w:val="sr-RS"/>
+        </w:rPr>
+        <w:t xml:space="preserve">дијаграма : </w:t>
+      </w:r>
+      <w:r>
+        <w:rPr>
+          <w:b w:val="false"/>
+          <w:bCs w:val="false"/>
+          <w:sz w:val="24"/>
+          <w:szCs w:val="24"/>
+          <w:lang w:val="en-US"/>
+        </w:rPr>
+        <w:t>Visual Paradigm Comm</w:t>
+      </w:r>
+      <w:r>
+        <w:rPr>
+          <w:b w:val="false"/>
+          <w:bCs w:val="false"/>
+          <w:sz w:val="24"/>
+          <w:szCs w:val="24"/>
+          <w:lang w:val="sr-Latn-RS"/>
+        </w:rPr>
+        <w:t>unity Edition</w:t>
+      </w:r>
+    </w:p>
+    <w:p>
+      <w:pPr>
+        <w:pStyle w:val="Normal"/>
+        <w:numPr>
+          <w:ilvl w:val="0"/>
+          <w:numId w:val="14"/>
+        </w:numPr>
+        <w:jc w:val="left"/>
+        <w:rPr>
+          <w:b w:val="false"/>
+          <w:bCs w:val="false"/>
+          <w:sz w:val="24"/>
+          <w:szCs w:val="24"/>
+          <w:lang w:val="en-US"/>
+        </w:rPr>
+      </w:pPr>
+      <w:r>
+        <w:rPr>
+          <w:b w:val="false"/>
+          <w:bCs w:val="false"/>
+          <w:sz w:val="24"/>
+          <w:szCs w:val="24"/>
+          <w:lang w:val="sr-RS"/>
+        </w:rPr>
+        <w:t xml:space="preserve">шеме базе података : </w:t>
+      </w:r>
+      <w:r>
+        <w:rPr>
+          <w:b w:val="false"/>
+          <w:bCs w:val="false"/>
+          <w:sz w:val="24"/>
+          <w:szCs w:val="24"/>
+          <w:lang w:val="en-US"/>
+        </w:rPr>
+        <w:t>MySQL Workbench</w:t>
       </w:r>
     </w:p>
     <w:p>
@@ -3337,13 +3497,13 @@
                     <w:fldChar w:fldCharType="begin"/>
                   </w:r>
                   <w:r>
-                    <w:instrText> SEQ ""Слика"" \*Arabic </w:instrText>
+                    <w:instrText> SEQ """Слика""" \*Arabic </w:instrText>
                   </w:r>
                   <w:r>
                     <w:fldChar w:fldCharType="separate"/>
                   </w:r>
                   <w:r>
-                    <w:t>1</w:t>
+                    <w:t>0</w:t>
                   </w:r>
                   <w:r>
                     <w:fldChar w:fldCharType="end"/>
@@ -3478,7 +3638,27 @@
           <w:szCs w:val="24"/>
           <w:lang w:val="sr-RS"/>
         </w:rPr>
-        <w:t>Сваки од наведених случајева употребе биће посебно разматран и по потреби рашчлањен на мање случајеве употребе. За сваки од њих ће бити представљен дијаграм случајева употребе како би се јасно приказали актери, случајеви употребе и њихова повезаност.</w:t>
+        <w:t xml:space="preserve">Сваки од наведених случајева употребе биће посебно разматран и по потреби рашчлањен на мање случајеве употребе. За сваки од њих ће бити представљен дијаграм случајева употребе како би се јасно приказали актери, случајеви употребе и њихова повезаност. </w:t>
+      </w:r>
+      <w:r>
+        <w:rPr>
+          <w:b w:val="false"/>
+          <w:bCs w:val="false"/>
+          <w:sz w:val="24"/>
+          <w:szCs w:val="24"/>
+          <w:lang w:val="sr-RS"/>
+        </w:rPr>
+        <w:t>За неке случајеве употребе биће представљени и дијаграми секвенци и дијаграми стања, како би се на правилан начин допринело бољем разумевању система.</w:t>
+      </w:r>
+    </w:p>
+    <w:p>
+      <w:pPr>
+        <w:pStyle w:val="Normal"/>
+        <w:jc w:val="left"/>
+        <w:rPr/>
+      </w:pPr>
+      <w:r>
+        <w:rPr/>
       </w:r>
     </w:p>
     <w:p>
@@ -3737,13 +3917,13 @@
                     <w:fldChar w:fldCharType="begin"/>
                   </w:r>
                   <w:r>
-                    <w:instrText> SEQ ""Слика"" \*Arabic </w:instrText>
+                    <w:instrText> SEQ """Слика""" \*Arabic </w:instrText>
                   </w:r>
                   <w:r>
                     <w:fldChar w:fldCharType="separate"/>
                   </w:r>
                   <w:r>
-                    <w:t>1</w:t>
+                    <w:t>0</w:t>
                   </w:r>
                   <w:r>
                     <w:fldChar w:fldCharType="end"/>
@@ -4228,17 +4408,7 @@
           <w:szCs w:val="24"/>
           <w:lang w:val="sr-RS"/>
         </w:rPr>
-        <w:t xml:space="preserve">Свака продаја, било да су то биоскопске карте, храна и пиће или филмови, заводи се у информациони систем. Карте се заводе у систем ручним уносом, за унос хране и пића користи се скенер производа. Информациони систем сакупља подаке, касније те податке одговарајући радници користе за формирање извештаја. Извештаји се креирају интеракцијом са информационим системом и њиме се шаљу рачуновођи (овај случај употребе биће посебно обрађен). Приликом продаје, систем обрачунава цену производа и </w:t>
-      </w:r>
-      <w:r>
-        <w:rPr>
-          <w:b w:val="false"/>
-          <w:bCs w:val="false"/>
-          <w:sz w:val="24"/>
-          <w:szCs w:val="24"/>
-          <w:lang w:val="sr-RS"/>
-        </w:rPr>
-        <w:t>уписује ту продају у базу.</w:t>
+        <w:t>Свака продаја, било да су то биоскопске карте, храна и пиће или филмови, заводи се у информациони систем. Карте се заводе у систем ручним уносом, за унос хране и пића користи се скенер производа. Информациони систем сакупља подаке, касније те податке одговарајући радници користе за формирање извештаја. Извештаји се креирају интеракцијом са информационим системом и њиме се шаљу рачуновођи (овај случај употребе биће посебно обрађен). Приликом продаје, систем обрачунава цену производа и уписује ту продају у базу.</w:t>
       </w:r>
     </w:p>
     <w:p>
@@ -4953,8 +5123,8 @@
           <w:lang w:val="sr-RS"/>
         </w:rPr>
       </w:pPr>
-      <w:bookmarkStart w:id="1" w:name="__DdeLink__143_1389277773"/>
-      <w:bookmarkStart w:id="2" w:name="__DdeLink__159_1389277773"/>
+      <w:bookmarkStart w:id="1" w:name="__DdeLink__159_1389277773"/>
+      <w:bookmarkStart w:id="2" w:name="__DdeLink__143_1389277773"/>
       <w:bookmarkEnd w:id="1"/>
       <w:bookmarkEnd w:id="2"/>
       <w:r>
@@ -9117,6 +9287,143 @@
     </w:lvl>
   </w:abstractNum>
   <w:abstractNum w:abstractNumId="14">
+    <w:lvl w:ilvl="0">
+      <w:start w:val="1"/>
+      <w:numFmt w:val="bullet"/>
+      <w:lvlText w:val=""/>
+      <w:lvlJc w:val="left"/>
+      <w:pPr>
+        <w:tabs>
+          <w:tab w:val="num" w:pos="720"/>
+        </w:tabs>
+        <w:ind w:left="720" w:hanging="360"/>
+      </w:pPr>
+      <w:rPr>
+        <w:rFonts w:ascii="Symbol" w:hAnsi="Symbol" w:cs="Symbol" w:hint="default"/>
+      </w:rPr>
+    </w:lvl>
+    <w:lvl w:ilvl="1">
+      <w:start w:val="1"/>
+      <w:numFmt w:val="bullet"/>
+      <w:lvlText w:val="◦"/>
+      <w:lvlJc w:val="left"/>
+      <w:pPr>
+        <w:tabs>
+          <w:tab w:val="num" w:pos="1080"/>
+        </w:tabs>
+        <w:ind w:left="1080" w:hanging="360"/>
+      </w:pPr>
+      <w:rPr>
+        <w:rFonts w:ascii="OpenSymbol" w:hAnsi="OpenSymbol" w:cs="OpenSymbol" w:hint="default"/>
+      </w:rPr>
+    </w:lvl>
+    <w:lvl w:ilvl="2">
+      <w:start w:val="1"/>
+      <w:numFmt w:val="bullet"/>
+      <w:lvlText w:val="▪"/>
+      <w:lvlJc w:val="left"/>
+      <w:pPr>
+        <w:tabs>
+          <w:tab w:val="num" w:pos="1440"/>
+        </w:tabs>
+        <w:ind w:left="1440" w:hanging="360"/>
+      </w:pPr>
+      <w:rPr>
+        <w:rFonts w:ascii="OpenSymbol" w:hAnsi="OpenSymbol" w:cs="OpenSymbol" w:hint="default"/>
+      </w:rPr>
+    </w:lvl>
+    <w:lvl w:ilvl="3">
+      <w:start w:val="1"/>
+      <w:numFmt w:val="bullet"/>
+      <w:lvlText w:val=""/>
+      <w:lvlJc w:val="left"/>
+      <w:pPr>
+        <w:tabs>
+          <w:tab w:val="num" w:pos="1800"/>
+        </w:tabs>
+        <w:ind w:left="1800" w:hanging="360"/>
+      </w:pPr>
+      <w:rPr>
+        <w:rFonts w:ascii="Symbol" w:hAnsi="Symbol" w:cs="Symbol" w:hint="default"/>
+      </w:rPr>
+    </w:lvl>
+    <w:lvl w:ilvl="4">
+      <w:start w:val="1"/>
+      <w:numFmt w:val="bullet"/>
+      <w:lvlText w:val="◦"/>
+      <w:lvlJc w:val="left"/>
+      <w:pPr>
+        <w:tabs>
+          <w:tab w:val="num" w:pos="2160"/>
+        </w:tabs>
+        <w:ind w:left="2160" w:hanging="360"/>
+      </w:pPr>
+      <w:rPr>
+        <w:rFonts w:ascii="OpenSymbol" w:hAnsi="OpenSymbol" w:cs="OpenSymbol" w:hint="default"/>
+      </w:rPr>
+    </w:lvl>
+    <w:lvl w:ilvl="5">
+      <w:start w:val="1"/>
+      <w:numFmt w:val="bullet"/>
+      <w:lvlText w:val="▪"/>
+      <w:lvlJc w:val="left"/>
+      <w:pPr>
+        <w:tabs>
+          <w:tab w:val="num" w:pos="2520"/>
+        </w:tabs>
+        <w:ind w:left="2520" w:hanging="360"/>
+      </w:pPr>
+      <w:rPr>
+        <w:rFonts w:ascii="OpenSymbol" w:hAnsi="OpenSymbol" w:cs="OpenSymbol" w:hint="default"/>
+      </w:rPr>
+    </w:lvl>
+    <w:lvl w:ilvl="6">
+      <w:start w:val="1"/>
+      <w:numFmt w:val="bullet"/>
+      <w:lvlText w:val=""/>
+      <w:lvlJc w:val="left"/>
+      <w:pPr>
+        <w:tabs>
+          <w:tab w:val="num" w:pos="2880"/>
+        </w:tabs>
+        <w:ind w:left="2880" w:hanging="360"/>
+      </w:pPr>
+      <w:rPr>
+        <w:rFonts w:ascii="Symbol" w:hAnsi="Symbol" w:cs="Symbol" w:hint="default"/>
+      </w:rPr>
+    </w:lvl>
+    <w:lvl w:ilvl="7">
+      <w:start w:val="1"/>
+      <w:numFmt w:val="bullet"/>
+      <w:lvlText w:val="◦"/>
+      <w:lvlJc w:val="left"/>
+      <w:pPr>
+        <w:tabs>
+          <w:tab w:val="num" w:pos="3240"/>
+        </w:tabs>
+        <w:ind w:left="3240" w:hanging="360"/>
+      </w:pPr>
+      <w:rPr>
+        <w:rFonts w:ascii="OpenSymbol" w:hAnsi="OpenSymbol" w:cs="OpenSymbol" w:hint="default"/>
+      </w:rPr>
+    </w:lvl>
+    <w:lvl w:ilvl="8">
+      <w:start w:val="1"/>
+      <w:numFmt w:val="bullet"/>
+      <w:lvlText w:val="▪"/>
+      <w:lvlJc w:val="left"/>
+      <w:pPr>
+        <w:tabs>
+          <w:tab w:val="num" w:pos="3600"/>
+        </w:tabs>
+        <w:ind w:left="3600" w:hanging="360"/>
+      </w:pPr>
+      <w:rPr>
+        <w:rFonts w:ascii="OpenSymbol" w:hAnsi="OpenSymbol" w:cs="OpenSymbol" w:hint="default"/>
+      </w:rPr>
+    </w:lvl>
+  </w:abstractNum>
+  <w:abstractNum w:abstractNumId="15">
     <w:lvl w:ilvl="0">
       <w:start w:val="1"/>
       <w:numFmt w:val="none"/>
@@ -9277,6 +9584,9 @@
   <w:num w:numId="14">
     <w:abstractNumId w:val="14"/>
   </w:num>
+  <w:num w:numId="15">
+    <w:abstractNumId w:val="15"/>
+  </w:num>
 </w:numbering>
 </file>
 
@@ -9300,9 +9610,7 @@
     <w:pPr>
       <w:widowControl w:val="false"/>
       <w:suppressAutoHyphens w:val="true"/>
-      <w:kinsoku w:val="true"/>
-      <w:overflowPunct w:val="true"/>
-      <w:autoSpaceDE w:val="true"/>
+      <w:overflowPunct w:val="false"/>
       <w:bidi w:val="0"/>
       <w:jc w:val="left"/>
     </w:pPr>
@@ -9370,6 +9678,18 @@
   </w:style>
   <w:style w:type="character" w:styleId="ListLabel6">
     <w:name w:val="ListLabel 6"/>
+    <w:rPr>
+      <w:rFonts w:cs="OpenSymbol"/>
+    </w:rPr>
+  </w:style>
+  <w:style w:type="character" w:styleId="ListLabel7">
+    <w:name w:val="ListLabel 7"/>
+    <w:rPr>
+      <w:rFonts w:cs="Symbol"/>
+    </w:rPr>
+  </w:style>
+  <w:style w:type="character" w:styleId="ListLabel8">
+    <w:name w:val="ListLabel 8"/>
     <w:rPr>
       <w:rFonts w:cs="OpenSymbol"/>
     </w:rPr>
@@ -9456,13 +9776,17 @@
   <w:style w:type="paragraph" w:styleId="Title">
     <w:name w:val="Title"/>
     <w:basedOn w:val="Heading"/>
-    <w:pPr/>
+    <w:pPr>
+      <w:jc w:val="left"/>
+    </w:pPr>
     <w:rPr/>
   </w:style>
   <w:style w:type="paragraph" w:styleId="Subtitle">
     <w:name w:val="Subtitle"/>
     <w:basedOn w:val="Heading"/>
-    <w:pPr/>
+    <w:pPr>
+      <w:jc w:val="left"/>
+    </w:pPr>
     <w:rPr/>
   </w:style>
 </w:styles>

</xml_diff>

<commit_message>
Probably all use cases added in a list.
</commit_message>
<xml_diff>
--- a/Bioskop.docx
+++ b/Bioskop.docx
@@ -3077,7 +3077,13 @@
           <w:lang w:val="sr-RS"/>
         </w:rPr>
         <w:tab/>
-        <w:t>Посетиоци осим посете филму могу изнајмити филм или га купити у филмотеци. Они у сврху изнајмљивања филма поседују чланске карте чиме постају „чланови клуба“. Члановима клуба је омогућено да изнајмљују филмове, резервишу карте онлајн или купе карте са попустом. Комуникацију са посетиоцима који су, или желе да постану, чланови клуба, као и са онима који желе да купе филм врше филмотекари.</w:t>
+        <w:t xml:space="preserve">Посетиоци осим посете филму могу изнајмити филм или га купити у филмотеци. Они у сврху изнајмљивања филма поседују чланске карте чиме постају „чланови клуба“. Члановима клуба је омогућено да изнајмљују филмове, резервишу карте онлајн или купе карте са попустом. Комуникацију са посетиоцима који су, или желе да постану, чланови клуба, као и са онима који желе да купе филм врше филмотекари. </w:t>
+      </w:r>
+      <w:r>
+        <w:rPr>
+          <w:lang w:val="sr-RS"/>
+        </w:rPr>
+        <w:t>Филмотекари се, уз то, брину и о томе да је стање филмова у филмотеци такво да увек имају нове филмове и да су филмови сортирани. Они се баве набавком нових филмова.</w:t>
       </w:r>
     </w:p>
     <w:p>
@@ -3666,6 +3672,591 @@
         <w:pStyle w:val="Normal"/>
         <w:jc w:val="left"/>
         <w:rPr>
+          <w:lang w:val="sr-RS"/>
+        </w:rPr>
+      </w:pPr>
+      <w:r>
+        <w:rPr>
+          <w:lang w:val="sr-RS"/>
+        </w:rPr>
+        <w:t>Случајеви употребе који су описани детаљно, укључујући и њихове подслучајеве, су:</w:t>
+      </w:r>
+    </w:p>
+    <w:p>
+      <w:pPr>
+        <w:pStyle w:val="Normal"/>
+        <w:jc w:val="left"/>
+        <w:rPr>
+          <w:lang w:val="sr-RS"/>
+        </w:rPr>
+      </w:pPr>
+      <w:r>
+        <w:rPr>
+          <w:lang w:val="sr-RS"/>
+        </w:rPr>
+      </w:r>
+    </w:p>
+    <w:p>
+      <w:pPr>
+        <w:pStyle w:val="Normal"/>
+        <w:jc w:val="left"/>
+        <w:rPr>
+          <w:i/>
+          <w:iCs/>
+          <w:u w:val="single"/>
+          <w:lang w:val="sr-RS"/>
+        </w:rPr>
+      </w:pPr>
+      <w:r>
+        <w:rPr>
+          <w:i/>
+          <w:iCs/>
+          <w:u w:val="single"/>
+          <w:lang w:val="sr-Latn-RS"/>
+        </w:rPr>
+        <w:t xml:space="preserve">I </w:t>
+      </w:r>
+      <w:r>
+        <w:rPr>
+          <w:i/>
+          <w:iCs/>
+          <w:u w:val="single"/>
+          <w:lang w:val="sr-RS"/>
+        </w:rPr>
+        <w:t>Купопродаја:</w:t>
+      </w:r>
+    </w:p>
+    <w:p>
+      <w:pPr>
+        <w:pStyle w:val="Normal"/>
+        <w:numPr>
+          <w:ilvl w:val="0"/>
+          <w:numId w:val="15"/>
+        </w:numPr>
+        <w:jc w:val="left"/>
+        <w:rPr>
+          <w:lang w:val="sr-RS"/>
+        </w:rPr>
+      </w:pPr>
+      <w:r>
+        <w:rPr>
+          <w:lang w:val="sr-RS"/>
+        </w:rPr>
+        <w:t>Купопродаја карата</w:t>
+      </w:r>
+    </w:p>
+    <w:p>
+      <w:pPr>
+        <w:pStyle w:val="Normal"/>
+        <w:numPr>
+          <w:ilvl w:val="0"/>
+          <w:numId w:val="15"/>
+        </w:numPr>
+        <w:jc w:val="left"/>
+        <w:rPr>
+          <w:lang w:val="sr-RS"/>
+        </w:rPr>
+      </w:pPr>
+      <w:r>
+        <w:rPr>
+          <w:lang w:val="sr-RS"/>
+        </w:rPr>
+        <w:t xml:space="preserve">Купопродаја хране и пића </w:t>
+      </w:r>
+    </w:p>
+    <w:p>
+      <w:pPr>
+        <w:pStyle w:val="Normal"/>
+        <w:numPr>
+          <w:ilvl w:val="0"/>
+          <w:numId w:val="15"/>
+        </w:numPr>
+        <w:jc w:val="left"/>
+        <w:rPr>
+          <w:lang w:val="sr-RS"/>
+        </w:rPr>
+      </w:pPr>
+      <w:r>
+        <w:rPr>
+          <w:lang w:val="sr-RS"/>
+        </w:rPr>
+        <w:t>Купопродаја филмова</w:t>
+      </w:r>
+    </w:p>
+    <w:p>
+      <w:pPr>
+        <w:pStyle w:val="Normal"/>
+        <w:jc w:val="left"/>
+        <w:rPr>
+          <w:i/>
+          <w:iCs/>
+          <w:u w:val="single"/>
+          <w:lang w:val="sr-RS"/>
+        </w:rPr>
+      </w:pPr>
+      <w:r>
+        <w:rPr>
+          <w:i/>
+          <w:iCs/>
+          <w:u w:val="single"/>
+          <w:lang w:val="sr-Latn-RS"/>
+        </w:rPr>
+        <w:t xml:space="preserve">II </w:t>
+      </w:r>
+      <w:r>
+        <w:rPr>
+          <w:i/>
+          <w:iCs/>
+          <w:u w:val="single"/>
+          <w:lang w:val="sr-RS"/>
+        </w:rPr>
+        <w:t>Издавање филмова</w:t>
+      </w:r>
+    </w:p>
+    <w:p>
+      <w:pPr>
+        <w:pStyle w:val="Normal"/>
+        <w:jc w:val="left"/>
+        <w:rPr>
+          <w:i/>
+          <w:iCs/>
+          <w:u w:val="single"/>
+          <w:lang w:val="sr-RS"/>
+        </w:rPr>
+      </w:pPr>
+      <w:r>
+        <w:rPr>
+          <w:i/>
+          <w:iCs/>
+          <w:u w:val="single"/>
+          <w:lang w:val="sr-Latn-RS"/>
+        </w:rPr>
+        <w:t xml:space="preserve">III </w:t>
+      </w:r>
+      <w:r>
+        <w:rPr>
+          <w:i/>
+          <w:iCs/>
+          <w:u w:val="single"/>
+          <w:lang w:val="sr-RS"/>
+        </w:rPr>
+        <w:t>Формирање репертоара:</w:t>
+      </w:r>
+    </w:p>
+    <w:p>
+      <w:pPr>
+        <w:pStyle w:val="Normal"/>
+        <w:numPr>
+          <w:ilvl w:val="0"/>
+          <w:numId w:val="16"/>
+        </w:numPr>
+        <w:jc w:val="left"/>
+        <w:rPr>
+          <w:lang w:val="sr-RS"/>
+        </w:rPr>
+      </w:pPr>
+      <w:r>
+        <w:rPr>
+          <w:lang w:val="sr-RS"/>
+        </w:rPr>
+        <w:t>Уговарање уговора</w:t>
+      </w:r>
+    </w:p>
+    <w:p>
+      <w:pPr>
+        <w:pStyle w:val="Normal"/>
+        <w:numPr>
+          <w:ilvl w:val="0"/>
+          <w:numId w:val="16"/>
+        </w:numPr>
+        <w:jc w:val="left"/>
+        <w:rPr>
+          <w:lang w:val="sr-RS"/>
+        </w:rPr>
+      </w:pPr>
+      <w:r>
+        <w:rPr>
+          <w:lang w:val="sr-RS"/>
+        </w:rPr>
+        <w:t>Праћење светских токова</w:t>
+      </w:r>
+    </w:p>
+    <w:p>
+      <w:pPr>
+        <w:pStyle w:val="Normal"/>
+        <w:numPr>
+          <w:ilvl w:val="0"/>
+          <w:numId w:val="16"/>
+        </w:numPr>
+        <w:jc w:val="left"/>
+        <w:rPr>
+          <w:lang w:val="sr-RS"/>
+        </w:rPr>
+      </w:pPr>
+      <w:r>
+        <w:rPr>
+          <w:lang w:val="sr-RS"/>
+        </w:rPr>
+        <w:t>Креирање репертоара</w:t>
+      </w:r>
+    </w:p>
+    <w:p>
+      <w:pPr>
+        <w:pStyle w:val="Normal"/>
+        <w:jc w:val="left"/>
+        <w:rPr>
+          <w:i/>
+          <w:iCs/>
+          <w:u w:val="single"/>
+          <w:lang w:val="sr-RS"/>
+        </w:rPr>
+      </w:pPr>
+      <w:r>
+        <w:rPr>
+          <w:i/>
+          <w:iCs/>
+          <w:u w:val="single"/>
+          <w:lang w:val="sr-Latn-RS"/>
+        </w:rPr>
+        <w:t xml:space="preserve">IV </w:t>
+      </w:r>
+      <w:r>
+        <w:rPr>
+          <w:i/>
+          <w:iCs/>
+          <w:u w:val="single"/>
+          <w:lang w:val="sr-RS"/>
+        </w:rPr>
+        <w:t>Праћење стања и управљање биоскопом:</w:t>
+      </w:r>
+    </w:p>
+    <w:p>
+      <w:pPr>
+        <w:pStyle w:val="Normal"/>
+        <w:numPr>
+          <w:ilvl w:val="0"/>
+          <w:numId w:val="17"/>
+        </w:numPr>
+        <w:jc w:val="left"/>
+        <w:rPr>
+          <w:lang w:val="sr-RS"/>
+        </w:rPr>
+      </w:pPr>
+      <w:r>
+        <w:rPr>
+          <w:lang w:val="sr-RS"/>
+        </w:rPr>
+        <w:t>Формирање извештаја</w:t>
+      </w:r>
+    </w:p>
+    <w:p>
+      <w:pPr>
+        <w:pStyle w:val="Normal"/>
+        <w:numPr>
+          <w:ilvl w:val="0"/>
+          <w:numId w:val="17"/>
+        </w:numPr>
+        <w:jc w:val="left"/>
+        <w:rPr>
+          <w:lang w:val="sr-RS"/>
+        </w:rPr>
+      </w:pPr>
+      <w:r>
+        <w:rPr>
+          <w:lang w:val="sr-RS"/>
+        </w:rPr>
+        <w:t>Анализа извештаја</w:t>
+      </w:r>
+    </w:p>
+    <w:p>
+      <w:pPr>
+        <w:pStyle w:val="Normal"/>
+        <w:numPr>
+          <w:ilvl w:val="0"/>
+          <w:numId w:val="17"/>
+        </w:numPr>
+        <w:jc w:val="left"/>
+        <w:rPr>
+          <w:lang w:val="sr-RS"/>
+        </w:rPr>
+      </w:pPr>
+      <w:r>
+        <w:rPr>
+          <w:lang w:val="sr-RS"/>
+        </w:rPr>
+        <w:t>Прикупљање података</w:t>
+      </w:r>
+    </w:p>
+    <w:p>
+      <w:pPr>
+        <w:pStyle w:val="Normal"/>
+        <w:jc w:val="left"/>
+        <w:rPr>
+          <w:i/>
+          <w:iCs/>
+          <w:u w:val="single"/>
+          <w:lang w:val="sr-RS"/>
+        </w:rPr>
+      </w:pPr>
+      <w:r>
+        <w:rPr>
+          <w:i/>
+          <w:iCs/>
+          <w:u w:val="single"/>
+          <w:lang w:val="sr-Latn-RS"/>
+        </w:rPr>
+        <w:t xml:space="preserve">V </w:t>
+      </w:r>
+      <w:r>
+        <w:rPr>
+          <w:i/>
+          <w:iCs/>
+          <w:u w:val="single"/>
+          <w:lang w:val="sr-RS"/>
+        </w:rPr>
+        <w:t>Пуштање филма и брига о опреми:</w:t>
+      </w:r>
+    </w:p>
+    <w:p>
+      <w:pPr>
+        <w:pStyle w:val="Normal"/>
+        <w:numPr>
+          <w:ilvl w:val="0"/>
+          <w:numId w:val="18"/>
+        </w:numPr>
+        <w:jc w:val="left"/>
+        <w:rPr>
+          <w:lang w:val="sr-RS"/>
+        </w:rPr>
+      </w:pPr>
+      <w:r>
+        <w:rPr>
+          <w:lang w:val="sr-RS"/>
+        </w:rPr>
+        <w:t>Репродуковање филма</w:t>
+      </w:r>
+    </w:p>
+    <w:p>
+      <w:pPr>
+        <w:pStyle w:val="Normal"/>
+        <w:numPr>
+          <w:ilvl w:val="0"/>
+          <w:numId w:val="18"/>
+        </w:numPr>
+        <w:jc w:val="left"/>
+        <w:rPr>
+          <w:lang w:val="sr-RS"/>
+        </w:rPr>
+      </w:pPr>
+      <w:r>
+        <w:rPr>
+          <w:lang w:val="sr-RS"/>
+        </w:rPr>
+        <w:t>Одржавање опреме</w:t>
+      </w:r>
+    </w:p>
+    <w:p>
+      <w:pPr>
+        <w:pStyle w:val="Normal"/>
+        <w:jc w:val="left"/>
+        <w:rPr>
+          <w:i/>
+          <w:iCs/>
+          <w:u w:val="single"/>
+          <w:lang w:val="sr-RS"/>
+        </w:rPr>
+      </w:pPr>
+      <w:r>
+        <w:rPr>
+          <w:i/>
+          <w:iCs/>
+          <w:u w:val="single"/>
+          <w:lang w:val="sr-Latn-RS"/>
+        </w:rPr>
+        <w:t xml:space="preserve">VI </w:t>
+      </w:r>
+      <w:r>
+        <w:rPr>
+          <w:i/>
+          <w:iCs/>
+          <w:u w:val="single"/>
+          <w:lang w:val="sr-RS"/>
+        </w:rPr>
+        <w:t>Организовање набавки</w:t>
+      </w:r>
+    </w:p>
+    <w:p>
+      <w:pPr>
+        <w:pStyle w:val="Normal"/>
+        <w:numPr>
+          <w:ilvl w:val="0"/>
+          <w:numId w:val="20"/>
+        </w:numPr>
+        <w:jc w:val="left"/>
+        <w:rPr>
+          <w:i w:val="false"/>
+          <w:iCs w:val="false"/>
+          <w:u w:val="none"/>
+          <w:lang w:val="sr-RS"/>
+        </w:rPr>
+      </w:pPr>
+      <w:r>
+        <w:rPr>
+          <w:i w:val="false"/>
+          <w:iCs w:val="false"/>
+          <w:u w:val="none"/>
+          <w:lang w:val="sr-RS"/>
+        </w:rPr>
+        <w:t>Набавка филмова</w:t>
+      </w:r>
+    </w:p>
+    <w:p>
+      <w:pPr>
+        <w:pStyle w:val="Normal"/>
+        <w:numPr>
+          <w:ilvl w:val="0"/>
+          <w:numId w:val="20"/>
+        </w:numPr>
+        <w:jc w:val="left"/>
+        <w:rPr>
+          <w:i w:val="false"/>
+          <w:iCs w:val="false"/>
+          <w:u w:val="none"/>
+          <w:lang w:val="sr-RS"/>
+        </w:rPr>
+      </w:pPr>
+      <w:r>
+        <w:rPr>
+          <w:i w:val="false"/>
+          <w:iCs w:val="false"/>
+          <w:u w:val="none"/>
+          <w:lang w:val="sr-RS"/>
+        </w:rPr>
+        <w:t>Кетеринг</w:t>
+      </w:r>
+    </w:p>
+    <w:p>
+      <w:pPr>
+        <w:pStyle w:val="Normal"/>
+        <w:numPr>
+          <w:ilvl w:val="0"/>
+          <w:numId w:val="20"/>
+        </w:numPr>
+        <w:jc w:val="left"/>
+        <w:rPr>
+          <w:i w:val="false"/>
+          <w:iCs w:val="false"/>
+          <w:u w:val="none"/>
+          <w:lang w:val="sr-RS"/>
+        </w:rPr>
+      </w:pPr>
+      <w:r>
+        <w:rPr>
+          <w:i w:val="false"/>
+          <w:iCs w:val="false"/>
+          <w:u w:val="none"/>
+          <w:lang w:val="sr-RS"/>
+        </w:rPr>
+        <w:t>Набавка осталих потрепштина</w:t>
+      </w:r>
+    </w:p>
+    <w:p>
+      <w:pPr>
+        <w:pStyle w:val="Normal"/>
+        <w:jc w:val="left"/>
+        <w:rPr>
+          <w:i/>
+          <w:iCs/>
+          <w:u w:val="single"/>
+          <w:lang w:val="sr-RS"/>
+        </w:rPr>
+      </w:pPr>
+      <w:r>
+        <w:rPr>
+          <w:i/>
+          <w:iCs/>
+          <w:u w:val="single"/>
+          <w:lang w:val="sr-Latn-RS"/>
+        </w:rPr>
+        <w:t xml:space="preserve">VII </w:t>
+      </w:r>
+      <w:r>
+        <w:rPr>
+          <w:i/>
+          <w:iCs/>
+          <w:u w:val="single"/>
+          <w:lang w:val="sr-RS"/>
+        </w:rPr>
+        <w:t>Одржавање биоскопа:</w:t>
+      </w:r>
+    </w:p>
+    <w:p>
+      <w:pPr>
+        <w:pStyle w:val="Normal"/>
+        <w:numPr>
+          <w:ilvl w:val="0"/>
+          <w:numId w:val="19"/>
+        </w:numPr>
+        <w:jc w:val="left"/>
+        <w:rPr>
+          <w:lang w:val="sr-RS"/>
+        </w:rPr>
+      </w:pPr>
+      <w:r>
+        <w:rPr>
+          <w:lang w:val="sr-RS"/>
+        </w:rPr>
+        <w:t>Одржавање сала</w:t>
+      </w:r>
+    </w:p>
+    <w:p>
+      <w:pPr>
+        <w:pStyle w:val="Normal"/>
+        <w:numPr>
+          <w:ilvl w:val="0"/>
+          <w:numId w:val="19"/>
+        </w:numPr>
+        <w:jc w:val="left"/>
+        <w:rPr>
+          <w:lang w:val="sr-RS"/>
+        </w:rPr>
+      </w:pPr>
+      <w:r>
+        <w:rPr>
+          <w:lang w:val="sr-RS"/>
+        </w:rPr>
+        <w:t>Одржавање осталих просторија</w:t>
+      </w:r>
+    </w:p>
+    <w:p>
+      <w:pPr>
+        <w:pStyle w:val="Normal"/>
+        <w:jc w:val="left"/>
+        <w:rPr>
+          <w:lang w:val="sr-RS"/>
+        </w:rPr>
+      </w:pPr>
+      <w:r>
+        <w:rPr>
+          <w:lang w:val="sr-RS"/>
+        </w:rPr>
+      </w:r>
+    </w:p>
+    <w:p>
+      <w:pPr>
+        <w:pStyle w:val="Normal"/>
+        <w:jc w:val="left"/>
+        <w:rPr/>
+      </w:pPr>
+      <w:r>
+        <w:rPr/>
+      </w:r>
+    </w:p>
+    <w:p>
+      <w:pPr>
+        <w:pStyle w:val="Normal"/>
+        <w:jc w:val="left"/>
+        <w:rPr>
           <w:b/>
           <w:bCs/>
           <w:sz w:val="40"/>
@@ -3703,7 +4294,69 @@
           <w:szCs w:val="36"/>
           <w:lang w:val="sr-RS"/>
         </w:rPr>
-        <w:t>2.1 Купопродаја</w:t>
+        <w:t xml:space="preserve">2.1 </w:t>
+      </w:r>
+      <w:r>
+        <w:rPr>
+          <w:b/>
+          <w:bCs/>
+          <w:sz w:val="36"/>
+          <w:szCs w:val="36"/>
+          <w:lang w:val="sr-RS"/>
+        </w:rPr>
+        <w:t>Опис случајева употребе</w:t>
+      </w:r>
+    </w:p>
+    <w:p>
+      <w:pPr>
+        <w:pStyle w:val="Normal"/>
+        <w:jc w:val="left"/>
+        <w:rPr/>
+      </w:pPr>
+      <w:r>
+        <w:rPr/>
+      </w:r>
+    </w:p>
+    <w:p>
+      <w:pPr>
+        <w:pStyle w:val="Normal"/>
+        <w:jc w:val="left"/>
+        <w:rPr>
+          <w:b/>
+          <w:bCs/>
+          <w:i/>
+          <w:iCs/>
+          <w:sz w:val="36"/>
+          <w:szCs w:val="36"/>
+          <w:u w:val="none"/>
+          <w:lang w:val="sr-RS"/>
+        </w:rPr>
+      </w:pPr>
+      <w:r>
+        <w:rPr>
+          <w:b/>
+          <w:bCs/>
+          <w:i/>
+          <w:iCs/>
+          <w:sz w:val="36"/>
+          <w:szCs w:val="36"/>
+          <w:u w:val="none"/>
+          <w:lang w:val="sr-Latn-RS"/>
+        </w:rPr>
+        <w:t xml:space="preserve">I </w:t>
+      </w:r>
+      <w:r>
+        <w:rPr>
+          <w:b/>
+          <w:bCs/>
+          <w:i/>
+          <w:iCs/>
+          <w:sz w:val="36"/>
+          <w:szCs w:val="36"/>
+          <w:u w:val="none"/>
+          <w:lang w:val="sr-RS"/>
+        </w:rPr>
+        <w:t>Купопродаја</w:t>
       </w:r>
     </w:p>
     <w:p>
@@ -9426,6 +10079,720 @@
   <w:abstractNum w:abstractNumId="15">
     <w:lvl w:ilvl="0">
       <w:start w:val="1"/>
+      <w:numFmt w:val="decimal"/>
+      <w:lvlText w:val="%1."/>
+      <w:lvlJc w:val="left"/>
+      <w:pPr>
+        <w:tabs>
+          <w:tab w:val="num" w:pos="1429"/>
+        </w:tabs>
+        <w:ind w:left="1429" w:hanging="360"/>
+      </w:pPr>
+      <w:rPr/>
+    </w:lvl>
+    <w:lvl w:ilvl="1">
+      <w:start w:val="1"/>
+      <w:numFmt w:val="decimal"/>
+      <w:lvlText w:val="%2."/>
+      <w:lvlJc w:val="left"/>
+      <w:pPr>
+        <w:tabs>
+          <w:tab w:val="num" w:pos="1789"/>
+        </w:tabs>
+        <w:ind w:left="1789" w:hanging="360"/>
+      </w:pPr>
+      <w:rPr/>
+    </w:lvl>
+    <w:lvl w:ilvl="2">
+      <w:start w:val="1"/>
+      <w:numFmt w:val="decimal"/>
+      <w:lvlText w:val="%3."/>
+      <w:lvlJc w:val="left"/>
+      <w:pPr>
+        <w:tabs>
+          <w:tab w:val="num" w:pos="2149"/>
+        </w:tabs>
+        <w:ind w:left="2149" w:hanging="360"/>
+      </w:pPr>
+      <w:rPr/>
+    </w:lvl>
+    <w:lvl w:ilvl="3">
+      <w:start w:val="1"/>
+      <w:numFmt w:val="decimal"/>
+      <w:lvlText w:val="%4."/>
+      <w:lvlJc w:val="left"/>
+      <w:pPr>
+        <w:tabs>
+          <w:tab w:val="num" w:pos="2509"/>
+        </w:tabs>
+        <w:ind w:left="2509" w:hanging="360"/>
+      </w:pPr>
+      <w:rPr/>
+    </w:lvl>
+    <w:lvl w:ilvl="4">
+      <w:start w:val="1"/>
+      <w:numFmt w:val="decimal"/>
+      <w:lvlText w:val="%5."/>
+      <w:lvlJc w:val="left"/>
+      <w:pPr>
+        <w:tabs>
+          <w:tab w:val="num" w:pos="2869"/>
+        </w:tabs>
+        <w:ind w:left="2869" w:hanging="360"/>
+      </w:pPr>
+      <w:rPr/>
+    </w:lvl>
+    <w:lvl w:ilvl="5">
+      <w:start w:val="1"/>
+      <w:numFmt w:val="decimal"/>
+      <w:lvlText w:val="%6."/>
+      <w:lvlJc w:val="left"/>
+      <w:pPr>
+        <w:tabs>
+          <w:tab w:val="num" w:pos="3229"/>
+        </w:tabs>
+        <w:ind w:left="3229" w:hanging="360"/>
+      </w:pPr>
+      <w:rPr/>
+    </w:lvl>
+    <w:lvl w:ilvl="6">
+      <w:start w:val="1"/>
+      <w:numFmt w:val="decimal"/>
+      <w:lvlText w:val="%7."/>
+      <w:lvlJc w:val="left"/>
+      <w:pPr>
+        <w:tabs>
+          <w:tab w:val="num" w:pos="3589"/>
+        </w:tabs>
+        <w:ind w:left="3589" w:hanging="360"/>
+      </w:pPr>
+      <w:rPr/>
+    </w:lvl>
+    <w:lvl w:ilvl="7">
+      <w:start w:val="1"/>
+      <w:numFmt w:val="decimal"/>
+      <w:lvlText w:val="%8."/>
+      <w:lvlJc w:val="left"/>
+      <w:pPr>
+        <w:tabs>
+          <w:tab w:val="num" w:pos="3949"/>
+        </w:tabs>
+        <w:ind w:left="3949" w:hanging="360"/>
+      </w:pPr>
+      <w:rPr/>
+    </w:lvl>
+    <w:lvl w:ilvl="8">
+      <w:start w:val="1"/>
+      <w:numFmt w:val="decimal"/>
+      <w:lvlText w:val="%9."/>
+      <w:lvlJc w:val="left"/>
+      <w:pPr>
+        <w:tabs>
+          <w:tab w:val="num" w:pos="4309"/>
+        </w:tabs>
+        <w:ind w:left="4309" w:hanging="360"/>
+      </w:pPr>
+      <w:rPr/>
+    </w:lvl>
+  </w:abstractNum>
+  <w:abstractNum w:abstractNumId="16">
+    <w:lvl w:ilvl="0">
+      <w:start w:val="1"/>
+      <w:numFmt w:val="decimal"/>
+      <w:lvlText w:val="%1."/>
+      <w:lvlJc w:val="left"/>
+      <w:pPr>
+        <w:tabs>
+          <w:tab w:val="num" w:pos="1429"/>
+        </w:tabs>
+        <w:ind w:left="1429" w:hanging="360"/>
+      </w:pPr>
+      <w:rPr/>
+    </w:lvl>
+    <w:lvl w:ilvl="1">
+      <w:start w:val="1"/>
+      <w:numFmt w:val="decimal"/>
+      <w:lvlText w:val="%2."/>
+      <w:lvlJc w:val="left"/>
+      <w:pPr>
+        <w:tabs>
+          <w:tab w:val="num" w:pos="1789"/>
+        </w:tabs>
+        <w:ind w:left="1789" w:hanging="360"/>
+      </w:pPr>
+      <w:rPr/>
+    </w:lvl>
+    <w:lvl w:ilvl="2">
+      <w:start w:val="1"/>
+      <w:numFmt w:val="decimal"/>
+      <w:lvlText w:val="%3."/>
+      <w:lvlJc w:val="left"/>
+      <w:pPr>
+        <w:tabs>
+          <w:tab w:val="num" w:pos="2149"/>
+        </w:tabs>
+        <w:ind w:left="2149" w:hanging="360"/>
+      </w:pPr>
+      <w:rPr/>
+    </w:lvl>
+    <w:lvl w:ilvl="3">
+      <w:start w:val="1"/>
+      <w:numFmt w:val="decimal"/>
+      <w:lvlText w:val="%4."/>
+      <w:lvlJc w:val="left"/>
+      <w:pPr>
+        <w:tabs>
+          <w:tab w:val="num" w:pos="2509"/>
+        </w:tabs>
+        <w:ind w:left="2509" w:hanging="360"/>
+      </w:pPr>
+      <w:rPr/>
+    </w:lvl>
+    <w:lvl w:ilvl="4">
+      <w:start w:val="1"/>
+      <w:numFmt w:val="decimal"/>
+      <w:lvlText w:val="%5."/>
+      <w:lvlJc w:val="left"/>
+      <w:pPr>
+        <w:tabs>
+          <w:tab w:val="num" w:pos="2869"/>
+        </w:tabs>
+        <w:ind w:left="2869" w:hanging="360"/>
+      </w:pPr>
+      <w:rPr/>
+    </w:lvl>
+    <w:lvl w:ilvl="5">
+      <w:start w:val="1"/>
+      <w:numFmt w:val="decimal"/>
+      <w:lvlText w:val="%6."/>
+      <w:lvlJc w:val="left"/>
+      <w:pPr>
+        <w:tabs>
+          <w:tab w:val="num" w:pos="3229"/>
+        </w:tabs>
+        <w:ind w:left="3229" w:hanging="360"/>
+      </w:pPr>
+      <w:rPr/>
+    </w:lvl>
+    <w:lvl w:ilvl="6">
+      <w:start w:val="1"/>
+      <w:numFmt w:val="decimal"/>
+      <w:lvlText w:val="%7."/>
+      <w:lvlJc w:val="left"/>
+      <w:pPr>
+        <w:tabs>
+          <w:tab w:val="num" w:pos="3589"/>
+        </w:tabs>
+        <w:ind w:left="3589" w:hanging="360"/>
+      </w:pPr>
+      <w:rPr/>
+    </w:lvl>
+    <w:lvl w:ilvl="7">
+      <w:start w:val="1"/>
+      <w:numFmt w:val="decimal"/>
+      <w:lvlText w:val="%8."/>
+      <w:lvlJc w:val="left"/>
+      <w:pPr>
+        <w:tabs>
+          <w:tab w:val="num" w:pos="3949"/>
+        </w:tabs>
+        <w:ind w:left="3949" w:hanging="360"/>
+      </w:pPr>
+      <w:rPr/>
+    </w:lvl>
+    <w:lvl w:ilvl="8">
+      <w:start w:val="1"/>
+      <w:numFmt w:val="decimal"/>
+      <w:lvlText w:val="%9."/>
+      <w:lvlJc w:val="left"/>
+      <w:pPr>
+        <w:tabs>
+          <w:tab w:val="num" w:pos="4309"/>
+        </w:tabs>
+        <w:ind w:left="4309" w:hanging="360"/>
+      </w:pPr>
+      <w:rPr/>
+    </w:lvl>
+  </w:abstractNum>
+  <w:abstractNum w:abstractNumId="17">
+    <w:lvl w:ilvl="0">
+      <w:start w:val="1"/>
+      <w:numFmt w:val="decimal"/>
+      <w:lvlText w:val="%1."/>
+      <w:lvlJc w:val="left"/>
+      <w:pPr>
+        <w:tabs>
+          <w:tab w:val="num" w:pos="1429"/>
+        </w:tabs>
+        <w:ind w:left="1429" w:hanging="360"/>
+      </w:pPr>
+      <w:rPr/>
+    </w:lvl>
+    <w:lvl w:ilvl="1">
+      <w:start w:val="1"/>
+      <w:numFmt w:val="decimal"/>
+      <w:lvlText w:val="%2."/>
+      <w:lvlJc w:val="left"/>
+      <w:pPr>
+        <w:tabs>
+          <w:tab w:val="num" w:pos="1789"/>
+        </w:tabs>
+        <w:ind w:left="1789" w:hanging="360"/>
+      </w:pPr>
+      <w:rPr/>
+    </w:lvl>
+    <w:lvl w:ilvl="2">
+      <w:start w:val="1"/>
+      <w:numFmt w:val="decimal"/>
+      <w:lvlText w:val="%3."/>
+      <w:lvlJc w:val="left"/>
+      <w:pPr>
+        <w:tabs>
+          <w:tab w:val="num" w:pos="2149"/>
+        </w:tabs>
+        <w:ind w:left="2149" w:hanging="360"/>
+      </w:pPr>
+      <w:rPr/>
+    </w:lvl>
+    <w:lvl w:ilvl="3">
+      <w:start w:val="1"/>
+      <w:numFmt w:val="decimal"/>
+      <w:lvlText w:val="%4."/>
+      <w:lvlJc w:val="left"/>
+      <w:pPr>
+        <w:tabs>
+          <w:tab w:val="num" w:pos="2509"/>
+        </w:tabs>
+        <w:ind w:left="2509" w:hanging="360"/>
+      </w:pPr>
+      <w:rPr/>
+    </w:lvl>
+    <w:lvl w:ilvl="4">
+      <w:start w:val="1"/>
+      <w:numFmt w:val="decimal"/>
+      <w:lvlText w:val="%5."/>
+      <w:lvlJc w:val="left"/>
+      <w:pPr>
+        <w:tabs>
+          <w:tab w:val="num" w:pos="2869"/>
+        </w:tabs>
+        <w:ind w:left="2869" w:hanging="360"/>
+      </w:pPr>
+      <w:rPr/>
+    </w:lvl>
+    <w:lvl w:ilvl="5">
+      <w:start w:val="1"/>
+      <w:numFmt w:val="decimal"/>
+      <w:lvlText w:val="%6."/>
+      <w:lvlJc w:val="left"/>
+      <w:pPr>
+        <w:tabs>
+          <w:tab w:val="num" w:pos="3229"/>
+        </w:tabs>
+        <w:ind w:left="3229" w:hanging="360"/>
+      </w:pPr>
+      <w:rPr/>
+    </w:lvl>
+    <w:lvl w:ilvl="6">
+      <w:start w:val="1"/>
+      <w:numFmt w:val="decimal"/>
+      <w:lvlText w:val="%7."/>
+      <w:lvlJc w:val="left"/>
+      <w:pPr>
+        <w:tabs>
+          <w:tab w:val="num" w:pos="3589"/>
+        </w:tabs>
+        <w:ind w:left="3589" w:hanging="360"/>
+      </w:pPr>
+      <w:rPr/>
+    </w:lvl>
+    <w:lvl w:ilvl="7">
+      <w:start w:val="1"/>
+      <w:numFmt w:val="decimal"/>
+      <w:lvlText w:val="%8."/>
+      <w:lvlJc w:val="left"/>
+      <w:pPr>
+        <w:tabs>
+          <w:tab w:val="num" w:pos="3949"/>
+        </w:tabs>
+        <w:ind w:left="3949" w:hanging="360"/>
+      </w:pPr>
+      <w:rPr/>
+    </w:lvl>
+    <w:lvl w:ilvl="8">
+      <w:start w:val="1"/>
+      <w:numFmt w:val="decimal"/>
+      <w:lvlText w:val="%9."/>
+      <w:lvlJc w:val="left"/>
+      <w:pPr>
+        <w:tabs>
+          <w:tab w:val="num" w:pos="4309"/>
+        </w:tabs>
+        <w:ind w:left="4309" w:hanging="360"/>
+      </w:pPr>
+      <w:rPr/>
+    </w:lvl>
+  </w:abstractNum>
+  <w:abstractNum w:abstractNumId="18">
+    <w:lvl w:ilvl="0">
+      <w:start w:val="1"/>
+      <w:numFmt w:val="decimal"/>
+      <w:lvlText w:val="%1."/>
+      <w:lvlJc w:val="left"/>
+      <w:pPr>
+        <w:tabs>
+          <w:tab w:val="num" w:pos="1429"/>
+        </w:tabs>
+        <w:ind w:left="1429" w:hanging="360"/>
+      </w:pPr>
+      <w:rPr/>
+    </w:lvl>
+    <w:lvl w:ilvl="1">
+      <w:start w:val="1"/>
+      <w:numFmt w:val="decimal"/>
+      <w:lvlText w:val="%2."/>
+      <w:lvlJc w:val="left"/>
+      <w:pPr>
+        <w:tabs>
+          <w:tab w:val="num" w:pos="1789"/>
+        </w:tabs>
+        <w:ind w:left="1789" w:hanging="360"/>
+      </w:pPr>
+      <w:rPr/>
+    </w:lvl>
+    <w:lvl w:ilvl="2">
+      <w:start w:val="1"/>
+      <w:numFmt w:val="decimal"/>
+      <w:lvlText w:val="%3."/>
+      <w:lvlJc w:val="left"/>
+      <w:pPr>
+        <w:tabs>
+          <w:tab w:val="num" w:pos="2149"/>
+        </w:tabs>
+        <w:ind w:left="2149" w:hanging="360"/>
+      </w:pPr>
+      <w:rPr/>
+    </w:lvl>
+    <w:lvl w:ilvl="3">
+      <w:start w:val="1"/>
+      <w:numFmt w:val="decimal"/>
+      <w:lvlText w:val="%4."/>
+      <w:lvlJc w:val="left"/>
+      <w:pPr>
+        <w:tabs>
+          <w:tab w:val="num" w:pos="2509"/>
+        </w:tabs>
+        <w:ind w:left="2509" w:hanging="360"/>
+      </w:pPr>
+      <w:rPr/>
+    </w:lvl>
+    <w:lvl w:ilvl="4">
+      <w:start w:val="1"/>
+      <w:numFmt w:val="decimal"/>
+      <w:lvlText w:val="%5."/>
+      <w:lvlJc w:val="left"/>
+      <w:pPr>
+        <w:tabs>
+          <w:tab w:val="num" w:pos="2869"/>
+        </w:tabs>
+        <w:ind w:left="2869" w:hanging="360"/>
+      </w:pPr>
+      <w:rPr/>
+    </w:lvl>
+    <w:lvl w:ilvl="5">
+      <w:start w:val="1"/>
+      <w:numFmt w:val="decimal"/>
+      <w:lvlText w:val="%6."/>
+      <w:lvlJc w:val="left"/>
+      <w:pPr>
+        <w:tabs>
+          <w:tab w:val="num" w:pos="3229"/>
+        </w:tabs>
+        <w:ind w:left="3229" w:hanging="360"/>
+      </w:pPr>
+      <w:rPr/>
+    </w:lvl>
+    <w:lvl w:ilvl="6">
+      <w:start w:val="1"/>
+      <w:numFmt w:val="decimal"/>
+      <w:lvlText w:val="%7."/>
+      <w:lvlJc w:val="left"/>
+      <w:pPr>
+        <w:tabs>
+          <w:tab w:val="num" w:pos="3589"/>
+        </w:tabs>
+        <w:ind w:left="3589" w:hanging="360"/>
+      </w:pPr>
+      <w:rPr/>
+    </w:lvl>
+    <w:lvl w:ilvl="7">
+      <w:start w:val="1"/>
+      <w:numFmt w:val="decimal"/>
+      <w:lvlText w:val="%8."/>
+      <w:lvlJc w:val="left"/>
+      <w:pPr>
+        <w:tabs>
+          <w:tab w:val="num" w:pos="3949"/>
+        </w:tabs>
+        <w:ind w:left="3949" w:hanging="360"/>
+      </w:pPr>
+      <w:rPr/>
+    </w:lvl>
+    <w:lvl w:ilvl="8">
+      <w:start w:val="1"/>
+      <w:numFmt w:val="decimal"/>
+      <w:lvlText w:val="%9."/>
+      <w:lvlJc w:val="left"/>
+      <w:pPr>
+        <w:tabs>
+          <w:tab w:val="num" w:pos="4309"/>
+        </w:tabs>
+        <w:ind w:left="4309" w:hanging="360"/>
+      </w:pPr>
+      <w:rPr/>
+    </w:lvl>
+  </w:abstractNum>
+  <w:abstractNum w:abstractNumId="19">
+    <w:lvl w:ilvl="0">
+      <w:start w:val="1"/>
+      <w:numFmt w:val="decimal"/>
+      <w:lvlText w:val="%1."/>
+      <w:lvlJc w:val="left"/>
+      <w:pPr>
+        <w:tabs>
+          <w:tab w:val="num" w:pos="1440"/>
+        </w:tabs>
+        <w:ind w:left="1440" w:hanging="360"/>
+      </w:pPr>
+      <w:rPr/>
+    </w:lvl>
+    <w:lvl w:ilvl="1">
+      <w:start w:val="1"/>
+      <w:numFmt w:val="decimal"/>
+      <w:lvlText w:val="%2."/>
+      <w:lvlJc w:val="left"/>
+      <w:pPr>
+        <w:tabs>
+          <w:tab w:val="num" w:pos="1800"/>
+        </w:tabs>
+        <w:ind w:left="1800" w:hanging="360"/>
+      </w:pPr>
+      <w:rPr/>
+    </w:lvl>
+    <w:lvl w:ilvl="2">
+      <w:start w:val="1"/>
+      <w:numFmt w:val="decimal"/>
+      <w:lvlText w:val="%3."/>
+      <w:lvlJc w:val="left"/>
+      <w:pPr>
+        <w:tabs>
+          <w:tab w:val="num" w:pos="2160"/>
+        </w:tabs>
+        <w:ind w:left="2160" w:hanging="360"/>
+      </w:pPr>
+      <w:rPr/>
+    </w:lvl>
+    <w:lvl w:ilvl="3">
+      <w:start w:val="1"/>
+      <w:numFmt w:val="decimal"/>
+      <w:lvlText w:val="%4."/>
+      <w:lvlJc w:val="left"/>
+      <w:pPr>
+        <w:tabs>
+          <w:tab w:val="num" w:pos="2520"/>
+        </w:tabs>
+        <w:ind w:left="2520" w:hanging="360"/>
+      </w:pPr>
+      <w:rPr/>
+    </w:lvl>
+    <w:lvl w:ilvl="4">
+      <w:start w:val="1"/>
+      <w:numFmt w:val="decimal"/>
+      <w:lvlText w:val="%5."/>
+      <w:lvlJc w:val="left"/>
+      <w:pPr>
+        <w:tabs>
+          <w:tab w:val="num" w:pos="2880"/>
+        </w:tabs>
+        <w:ind w:left="2880" w:hanging="360"/>
+      </w:pPr>
+      <w:rPr/>
+    </w:lvl>
+    <w:lvl w:ilvl="5">
+      <w:start w:val="1"/>
+      <w:numFmt w:val="decimal"/>
+      <w:lvlText w:val="%6."/>
+      <w:lvlJc w:val="left"/>
+      <w:pPr>
+        <w:tabs>
+          <w:tab w:val="num" w:pos="3240"/>
+        </w:tabs>
+        <w:ind w:left="3240" w:hanging="360"/>
+      </w:pPr>
+      <w:rPr/>
+    </w:lvl>
+    <w:lvl w:ilvl="6">
+      <w:start w:val="1"/>
+      <w:numFmt w:val="decimal"/>
+      <w:lvlText w:val="%7."/>
+      <w:lvlJc w:val="left"/>
+      <w:pPr>
+        <w:tabs>
+          <w:tab w:val="num" w:pos="3600"/>
+        </w:tabs>
+        <w:ind w:left="3600" w:hanging="360"/>
+      </w:pPr>
+      <w:rPr/>
+    </w:lvl>
+    <w:lvl w:ilvl="7">
+      <w:start w:val="1"/>
+      <w:numFmt w:val="decimal"/>
+      <w:lvlText w:val="%8."/>
+      <w:lvlJc w:val="left"/>
+      <w:pPr>
+        <w:tabs>
+          <w:tab w:val="num" w:pos="3960"/>
+        </w:tabs>
+        <w:ind w:left="3960" w:hanging="360"/>
+      </w:pPr>
+      <w:rPr/>
+    </w:lvl>
+    <w:lvl w:ilvl="8">
+      <w:start w:val="1"/>
+      <w:numFmt w:val="decimal"/>
+      <w:lvlText w:val="%9."/>
+      <w:lvlJc w:val="left"/>
+      <w:pPr>
+        <w:tabs>
+          <w:tab w:val="num" w:pos="4320"/>
+        </w:tabs>
+        <w:ind w:left="4320" w:hanging="360"/>
+      </w:pPr>
+      <w:rPr/>
+    </w:lvl>
+  </w:abstractNum>
+  <w:abstractNum w:abstractNumId="20">
+    <w:lvl w:ilvl="0">
+      <w:start w:val="1"/>
+      <w:numFmt w:val="decimal"/>
+      <w:lvlText w:val="%1."/>
+      <w:lvlJc w:val="left"/>
+      <w:pPr>
+        <w:tabs>
+          <w:tab w:val="num" w:pos="1429"/>
+        </w:tabs>
+        <w:ind w:left="1429" w:hanging="360"/>
+      </w:pPr>
+      <w:rPr/>
+    </w:lvl>
+    <w:lvl w:ilvl="1">
+      <w:start w:val="1"/>
+      <w:numFmt w:val="decimal"/>
+      <w:lvlText w:val="%2."/>
+      <w:lvlJc w:val="left"/>
+      <w:pPr>
+        <w:tabs>
+          <w:tab w:val="num" w:pos="1789"/>
+        </w:tabs>
+        <w:ind w:left="1789" w:hanging="360"/>
+      </w:pPr>
+      <w:rPr/>
+    </w:lvl>
+    <w:lvl w:ilvl="2">
+      <w:start w:val="1"/>
+      <w:numFmt w:val="decimal"/>
+      <w:lvlText w:val="%3."/>
+      <w:lvlJc w:val="left"/>
+      <w:pPr>
+        <w:tabs>
+          <w:tab w:val="num" w:pos="2149"/>
+        </w:tabs>
+        <w:ind w:left="2149" w:hanging="360"/>
+      </w:pPr>
+      <w:rPr/>
+    </w:lvl>
+    <w:lvl w:ilvl="3">
+      <w:start w:val="1"/>
+      <w:numFmt w:val="decimal"/>
+      <w:lvlText w:val="%4."/>
+      <w:lvlJc w:val="left"/>
+      <w:pPr>
+        <w:tabs>
+          <w:tab w:val="num" w:pos="2509"/>
+        </w:tabs>
+        <w:ind w:left="2509" w:hanging="360"/>
+      </w:pPr>
+      <w:rPr/>
+    </w:lvl>
+    <w:lvl w:ilvl="4">
+      <w:start w:val="1"/>
+      <w:numFmt w:val="decimal"/>
+      <w:lvlText w:val="%5."/>
+      <w:lvlJc w:val="left"/>
+      <w:pPr>
+        <w:tabs>
+          <w:tab w:val="num" w:pos="2869"/>
+        </w:tabs>
+        <w:ind w:left="2869" w:hanging="360"/>
+      </w:pPr>
+      <w:rPr/>
+    </w:lvl>
+    <w:lvl w:ilvl="5">
+      <w:start w:val="1"/>
+      <w:numFmt w:val="decimal"/>
+      <w:lvlText w:val="%6."/>
+      <w:lvlJc w:val="left"/>
+      <w:pPr>
+        <w:tabs>
+          <w:tab w:val="num" w:pos="3229"/>
+        </w:tabs>
+        <w:ind w:left="3229" w:hanging="360"/>
+      </w:pPr>
+      <w:rPr/>
+    </w:lvl>
+    <w:lvl w:ilvl="6">
+      <w:start w:val="1"/>
+      <w:numFmt w:val="decimal"/>
+      <w:lvlText w:val="%7."/>
+      <w:lvlJc w:val="left"/>
+      <w:pPr>
+        <w:tabs>
+          <w:tab w:val="num" w:pos="3589"/>
+        </w:tabs>
+        <w:ind w:left="3589" w:hanging="360"/>
+      </w:pPr>
+      <w:rPr/>
+    </w:lvl>
+    <w:lvl w:ilvl="7">
+      <w:start w:val="1"/>
+      <w:numFmt w:val="decimal"/>
+      <w:lvlText w:val="%8."/>
+      <w:lvlJc w:val="left"/>
+      <w:pPr>
+        <w:tabs>
+          <w:tab w:val="num" w:pos="3949"/>
+        </w:tabs>
+        <w:ind w:left="3949" w:hanging="360"/>
+      </w:pPr>
+      <w:rPr/>
+    </w:lvl>
+    <w:lvl w:ilvl="8">
+      <w:start w:val="1"/>
+      <w:numFmt w:val="decimal"/>
+      <w:lvlText w:val="%9."/>
+      <w:lvlJc w:val="left"/>
+      <w:pPr>
+        <w:tabs>
+          <w:tab w:val="num" w:pos="4309"/>
+        </w:tabs>
+        <w:ind w:left="4309" w:hanging="360"/>
+      </w:pPr>
+      <w:rPr/>
+    </w:lvl>
+  </w:abstractNum>
+  <w:abstractNum w:abstractNumId="21">
+    <w:lvl w:ilvl="0">
+      <w:start w:val="1"/>
       <w:numFmt w:val="none"/>
       <w:suff w:val="nothing"/>
       <w:lvlText w:val=""/>
@@ -9586,6 +10953,24 @@
   </w:num>
   <w:num w:numId="15">
     <w:abstractNumId w:val="15"/>
+  </w:num>
+  <w:num w:numId="16">
+    <w:abstractNumId w:val="16"/>
+  </w:num>
+  <w:num w:numId="17">
+    <w:abstractNumId w:val="17"/>
+  </w:num>
+  <w:num w:numId="18">
+    <w:abstractNumId w:val="18"/>
+  </w:num>
+  <w:num w:numId="19">
+    <w:abstractNumId w:val="19"/>
+  </w:num>
+  <w:num w:numId="20">
+    <w:abstractNumId w:val="20"/>
+  </w:num>
+  <w:num w:numId="21">
+    <w:abstractNumId w:val="21"/>
   </w:num>
 </w:numbering>
 </file>
@@ -9694,6 +11079,10 @@
       <w:rFonts w:cs="OpenSymbol"/>
     </w:rPr>
   </w:style>
+  <w:style w:type="character" w:styleId="NumberingSymbols">
+    <w:name w:val="Numbering Symbols"/>
+    <w:rPr/>
+  </w:style>
   <w:style w:type="paragraph" w:styleId="Heading">
     <w:name w:val="Heading"/>
     <w:basedOn w:val="Normal"/>

</xml_diff>

<commit_message>
Changed use case diagram. Added manager.
</commit_message>
<xml_diff>
--- a/Bioskop.docx
+++ b/Bioskop.docx
@@ -2453,6 +2453,52 @@
     <w:p>
       <w:pPr>
         <w:pStyle w:val="Normal"/>
+        <w:jc w:val="left"/>
+        <w:rPr>
+          <w:b w:val="false"/>
+          <w:bCs w:val="false"/>
+          <w:sz w:val="24"/>
+          <w:szCs w:val="24"/>
+          <w:lang w:val="sr-RS"/>
+        </w:rPr>
+      </w:pPr>
+      <w:r>
+        <w:rPr>
+          <w:b w:val="false"/>
+          <w:bCs w:val="false"/>
+          <w:sz w:val="24"/>
+          <w:szCs w:val="24"/>
+          <w:lang w:val="sr-RS"/>
+        </w:rPr>
+        <w:tab/>
+        <w:tab/>
+      </w:r>
+      <w:bookmarkStart w:id="0" w:name="__DdeLink__340_1861615480"/>
+      <w:r>
+        <w:rPr>
+          <w:b w:val="false"/>
+          <w:bCs w:val="false"/>
+          <w:sz w:val="24"/>
+          <w:szCs w:val="24"/>
+          <w:lang w:val="sr-Latn-RS"/>
+        </w:rPr>
+        <w:t>Me</w:t>
+      </w:r>
+      <w:bookmarkEnd w:id="0"/>
+      <w:r>
+        <w:rPr>
+          <w:b w:val="false"/>
+          <w:bCs w:val="false"/>
+          <w:sz w:val="24"/>
+          <w:szCs w:val="24"/>
+          <w:lang w:val="sr-RS"/>
+        </w:rPr>
+        <w:t>наџер набавки</w:t>
+      </w:r>
+    </w:p>
+    <w:p>
+      <w:pPr>
+        <w:pStyle w:val="Normal"/>
         <w:numPr>
           <w:ilvl w:val="0"/>
           <w:numId w:val="4"/>
@@ -2823,7 +2869,7 @@
           <w:lang w:val="sr-RS"/>
         </w:rPr>
         <w:tab/>
-        <w:t>Директор се бави управљањем биоскопом. Његово основно задужење је да се побрине да се пословање биоскопа врши на легалан начин и да контролише да сви радници у биоскопу раде свој посао на савесан и правилан начин. Прати стање у биоскопу, набавку нових филмова, уговара нове уговоре, ...</w:t>
+        <w:t>Директор се бави управљањем биоскопом. Његово основно задужење је да се побрине да се пословање биоскопа врши на легалан начин и да контролише да сви радници у биоскопу раде свој посао на савесан и правилан начин. Прати стање у биоскопу, уговара нове уговоре, ...</w:t>
       </w:r>
     </w:p>
     <w:p>
@@ -2872,6 +2918,39 @@
         <w:pStyle w:val="Normal"/>
         <w:jc w:val="left"/>
         <w:rPr>
+          <w:b w:val="false"/>
+          <w:bCs w:val="false"/>
+          <w:sz w:val="24"/>
+          <w:szCs w:val="24"/>
+          <w:lang w:val="sr-RS"/>
+        </w:rPr>
+      </w:pPr>
+      <w:r>
+        <w:rPr>
+          <w:b w:val="false"/>
+          <w:bCs w:val="false"/>
+          <w:sz w:val="24"/>
+          <w:szCs w:val="24"/>
+          <w:lang w:val="sr-Latn-RS"/>
+        </w:rPr>
+        <w:t>Me</w:t>
+      </w:r>
+      <w:r>
+        <w:rPr>
+          <w:b w:val="false"/>
+          <w:bCs w:val="false"/>
+          <w:sz w:val="24"/>
+          <w:szCs w:val="24"/>
+          <w:lang w:val="sr-RS"/>
+        </w:rPr>
+        <w:t>наџер набавки се бави бригом о томе да је стање биоскопа увек такво да има нових филмова у филмотеци, да има довољно хране и пића у кафе-бару, да су обезбеђене остале основне потрепштине као што су, на пример, оне за одржавање хигијене.</w:t>
+      </w:r>
+    </w:p>
+    <w:p>
+      <w:pPr>
+        <w:pStyle w:val="Normal"/>
+        <w:jc w:val="left"/>
+        <w:rPr>
           <w:lang w:val="sr-RS"/>
         </w:rPr>
       </w:pPr>
@@ -2880,7 +2959,13 @@
           <w:lang w:val="sr-RS"/>
         </w:rPr>
         <w:tab/>
-        <w:t>Посетилац биоскопа је особа која у биоскоп долази ради гледања филма или ради изнајмљивања, куповине или враћања филма уколико постоји таква могућност.  Посетилац биоскопа може резервисати карту телефоном  или преко сајта, али је не мора резервисати уопште. Када дође у биоскоп, најпре иде на благајну где купује карту (било да ју је резервисао или је купује на лицу места)  за жељени филм и врши плаћање.</w:t>
+        <w:t xml:space="preserve">Посетилац биоскопа је особа која у биоскоп долази ради гледања филма или ради изнајмљивања, куповине или враћања филма уколико постоји таква могућност.  Посетилац биоскопа може резервисати карту телефоном  или преко сајта, али је не мора резервисати уопште. Када дође у биоскоп, најпре иде на благајну где купује карту (било да ју је резервисао или је купује на лицу места)  за жељени филм и врши плаћање. </w:t>
+      </w:r>
+      <w:r>
+        <w:rPr>
+          <w:lang w:val="sr-RS"/>
+        </w:rPr>
+        <w:t>Посетилац може бити члан клуба, али не мора. Чланство у клубу му може обезбедити одређене погодности.</w:t>
       </w:r>
     </w:p>
     <w:p>
@@ -2932,22 +3017,40 @@
           <w:lang w:val="sr-RS"/>
         </w:rPr>
         <w:tab/>
-        <w:t xml:space="preserve">Радници на продаји хране врше продају различитих врста хране и пића уколико посетилац жели да купи нешто. Они, такође, опслужују госте кафе-бара уколико исти постоји. </w:t>
-      </w:r>
-    </w:p>
-    <w:p>
-      <w:pPr>
-        <w:pStyle w:val="Normal"/>
-        <w:jc w:val="left"/>
-        <w:rPr>
-          <w:lang w:val="sr-RS"/>
-        </w:rPr>
-      </w:pPr>
-      <w:r>
-        <w:rPr>
-          <w:lang w:val="sr-RS"/>
-        </w:rPr>
-        <w:t>Они испостављају извештај о промету рачуновођи.</w:t>
+        <w:t xml:space="preserve">Радници на продаји хране </w:t>
+      </w:r>
+      <w:r>
+        <w:rPr>
+          <w:lang w:val="sr-RS"/>
+        </w:rPr>
+        <w:t xml:space="preserve">и пића </w:t>
+      </w:r>
+      <w:r>
+        <w:rPr>
+          <w:lang w:val="sr-RS"/>
+        </w:rPr>
+        <w:t xml:space="preserve">врше продају различитих врста хране и пића уколико посетилац жели да купи нешто. Они, такође, опслужују госте кафе-бара уколико исти постоји. </w:t>
+      </w:r>
+    </w:p>
+    <w:p>
+      <w:pPr>
+        <w:pStyle w:val="Normal"/>
+        <w:jc w:val="left"/>
+        <w:rPr>
+          <w:lang w:val="sr-RS"/>
+        </w:rPr>
+      </w:pPr>
+      <w:r>
+        <w:rPr>
+          <w:lang w:val="sr-RS"/>
+        </w:rPr>
+        <w:t xml:space="preserve">Они испостављају извештај о промету рачуновођи. </w:t>
+      </w:r>
+      <w:r>
+        <w:rPr>
+          <w:lang w:val="sr-RS"/>
+        </w:rPr>
+        <w:t>Осим свих наведених задужења они, такође, прате стање робе, преузимају и сортирају нову робу.</w:t>
       </w:r>
     </w:p>
     <w:p>
@@ -2973,7 +3076,19 @@
           <w:lang w:val="sr-RS"/>
         </w:rPr>
         <w:tab/>
-        <w:t>Помоћни радници отварају и затварају врата сале по потреби, и помажу да се посетиоци сместе на места уколико су она нумерисана. Они у случају 3Д пројекција врше и поделу и сакупљање 3Д наочара. Помоћни радници имају додатно задужење, они током репродуковања филма прате стање у сали и имају овлашћење да из сале избаце сваког посетиоца који се понаша недолично, омета или снима филм камером или мобилним телефоном.</w:t>
+        <w:t xml:space="preserve">Помоћни радници отварају и затварају врата сале по потреби, и помажу да се посетиоци </w:t>
+      </w:r>
+      <w:r>
+        <w:rPr>
+          <w:lang w:val="sr-RS"/>
+        </w:rPr>
+        <w:t>усмере и</w:t>
+      </w:r>
+      <w:r>
+        <w:rPr>
+          <w:lang w:val="sr-RS"/>
+        </w:rPr>
+        <w:t xml:space="preserve"> сместе на места уколико су она нумерисана. Они у случају 3Д пројекција врше и поделу и сакупљање 3Д наочара. Помоћни радници имају додатно задужење, они током репродуковања филма прате стање у сали и имају овлашћење да из сале избаце сваког посетиоца који се понаша недолично, омета или снима филм камером или мобилним телефоном.</w:t>
       </w:r>
     </w:p>
     <w:p>
@@ -3083,7 +3198,19 @@
         <w:rPr>
           <w:lang w:val="sr-RS"/>
         </w:rPr>
-        <w:t>Филмотекари се, уз то, брину и о томе да је стање филмова у филмотеци такво да увек имају нове филмове и да су филмови сортирани. Они се баве набавком нових филмова.</w:t>
+        <w:t xml:space="preserve">Филмотекари се, уз то, брину и о томе да је стање филмова у филмотеци такво да увек имају нове филмове и да су филмови сортирани. Они се баве </w:t>
+      </w:r>
+      <w:r>
+        <w:rPr>
+          <w:lang w:val="sr-RS"/>
+        </w:rPr>
+        <w:t xml:space="preserve">преузимањем и сортирањем </w:t>
+      </w:r>
+      <w:r>
+        <w:rPr>
+          <w:lang w:val="sr-RS"/>
+        </w:rPr>
+        <w:t>нових филмова.</w:t>
       </w:r>
     </w:p>
     <w:p>
@@ -3497,38 +3624,18 @@
                   <w:r>
                     <w:rPr/>
                     <w:t xml:space="preserve">Слика </w:t>
-                  </w:r>
-                  <w:r>
-                    <w:rPr/>
-                    <w:fldChar w:fldCharType="begin"/>
-                  </w:r>
-                  <w:r>
-                    <w:instrText> SEQ """Слика""" \*Arabic </w:instrText>
-                  </w:r>
-                  <w:r>
-                    <w:fldChar w:fldCharType="separate"/>
-                  </w:r>
-                  <w:r>
-                    <w:t>0</w:t>
-                  </w:r>
-                  <w:r>
-                    <w:fldChar w:fldCharType="end"/>
-                  </w:r>
-                  <w:r>
-                    <w:rPr/>
-                    <w:t xml:space="preserve">: Дијаграм случајева употребе </w:t>
                     <w:drawing>
-                      <wp:anchor behindDoc="0" distT="0" distB="0" distL="0" distR="0" simplePos="0" locked="0" layoutInCell="1" allowOverlap="1" relativeHeight="1">
+                      <wp:anchor behindDoc="0" distT="0" distB="0" distL="0" distR="0" simplePos="0" locked="0" layoutInCell="1" allowOverlap="1" relativeHeight="3">
                         <wp:simplePos x="0" y="0"/>
                         <wp:positionH relativeFrom="column">
                           <wp:align>center</wp:align>
                         </wp:positionH>
-                        <wp:positionV relativeFrom="line">
+                        <wp:positionV relativeFrom="paragraph">
                           <wp:align>top</wp:align>
                         </wp:positionV>
-                        <wp:extent cx="4535805" cy="8173085"/>
+                        <wp:extent cx="4463415" cy="8220710"/>
                         <wp:effectExtent l="0" t="0" r="0" b="0"/>
-                        <wp:wrapTopAndBottom/>
+                        <wp:wrapSquare wrapText="largest"/>
                         <wp:docPr id="0" name="Picture" descr=""/>
                         <wp:cNvGraphicFramePr>
                           <a:graphicFrameLocks xmlns:a="http://schemas.openxmlformats.org/drawingml/2006/main" noChangeAspect="1"/>
@@ -3551,7 +3658,7 @@
                               <pic:spPr bwMode="auto">
                                 <a:xfrm>
                                   <a:off x="0" y="0"/>
-                                  <a:ext cx="4535805" cy="8173085"/>
+                                  <a:ext cx="4463415" cy="8220710"/>
                                 </a:xfrm>
                                 <a:prstGeom prst="rect">
                                   <a:avLst/>
@@ -3569,6 +3676,26 @@
                         </a:graphic>
                       </wp:anchor>
                     </w:drawing>
+                  </w:r>
+                  <w:r>
+                    <w:rPr/>
+                    <w:fldChar w:fldCharType="begin"/>
+                  </w:r>
+                  <w:r>
+                    <w:instrText> SEQ """Слика""" \*Arabic </w:instrText>
+                  </w:r>
+                  <w:r>
+                    <w:fldChar w:fldCharType="separate"/>
+                  </w:r>
+                  <w:r>
+                    <w:t>0</w:t>
+                  </w:r>
+                  <w:r>
+                    <w:fldChar w:fldCharType="end"/>
+                  </w:r>
+                  <w:r>
+                    <w:rPr/>
+                    <w:t xml:space="preserve">: Дијаграм случајева употребе </w:t>
                   </w:r>
                 </w:p>
               </w:txbxContent>
@@ -4585,7 +4712,7 @@
                     <w:rPr/>
                     <w:t>: Дијаграм случајева употребе купопродаја</w:t>
                     <w:drawing>
-                      <wp:anchor behindDoc="0" distT="0" distB="0" distL="0" distR="0" simplePos="0" locked="0" layoutInCell="1" allowOverlap="1" relativeHeight="3">
+                      <wp:anchor behindDoc="0" distT="0" distB="0" distL="0" distR="0" simplePos="0" locked="0" layoutInCell="1" allowOverlap="1" relativeHeight="2">
                         <wp:simplePos x="0" y="0"/>
                         <wp:positionH relativeFrom="column">
                           <wp:align>center</wp:align>
@@ -5077,8 +5204,8 @@
           <w:lang w:val="sr-RS"/>
         </w:rPr>
       </w:pPr>
-      <w:bookmarkStart w:id="0" w:name="__DdeLink__157_1389277773"/>
-      <w:bookmarkEnd w:id="0"/>
+      <w:bookmarkStart w:id="1" w:name="__DdeLink__157_1389277773"/>
+      <w:bookmarkEnd w:id="1"/>
       <w:r>
         <w:rPr>
           <w:b/>
@@ -5776,10 +5903,10 @@
           <w:lang w:val="sr-RS"/>
         </w:rPr>
       </w:pPr>
-      <w:bookmarkStart w:id="1" w:name="__DdeLink__159_1389277773"/>
-      <w:bookmarkStart w:id="2" w:name="__DdeLink__143_1389277773"/>
-      <w:bookmarkEnd w:id="1"/>
+      <w:bookmarkStart w:id="2" w:name="__DdeLink__159_1389277773"/>
+      <w:bookmarkStart w:id="3" w:name="__DdeLink__143_1389277773"/>
       <w:bookmarkEnd w:id="2"/>
+      <w:bookmarkEnd w:id="3"/>
       <w:r>
         <w:rPr>
           <w:b w:val="false"/>
@@ -6150,8 +6277,8 @@
         </w:rPr>
         <w:t xml:space="preserve">Уколико </w:t>
       </w:r>
-      <w:bookmarkStart w:id="3" w:name="__DdeLink__145_1389277773"/>
-      <w:bookmarkEnd w:id="3"/>
+      <w:bookmarkStart w:id="4" w:name="__DdeLink__145_1389277773"/>
+      <w:bookmarkEnd w:id="4"/>
       <w:r>
         <w:rPr>
           <w:lang w:val="sr-RS"/>
@@ -6292,7 +6419,7 @@
         </w:rPr>
         <w:t xml:space="preserve">Пад система : </w:t>
       </w:r>
-      <w:bookmarkStart w:id="4" w:name="__DdeLink__153_1389277773"/>
+      <w:bookmarkStart w:id="5" w:name="__DdeLink__153_1389277773"/>
       <w:r>
         <w:rPr>
           <w:b w:val="false"/>
@@ -6303,7 +6430,7 @@
         </w:rPr>
         <w:t xml:space="preserve">У било ком тренутку, систем може да падне, тада благајник саопштава посетиоцу да је систем пао и да би требало да позове касније. </w:t>
       </w:r>
-      <w:bookmarkEnd w:id="4"/>
+      <w:bookmarkEnd w:id="5"/>
       <w:r>
         <w:rPr>
           <w:b w:val="false"/>
@@ -6513,7 +6640,7 @@
           <w:lang w:val="sr-RS"/>
         </w:rPr>
       </w:pPr>
-      <w:bookmarkStart w:id="5" w:name="__DdeLink__141_1389277773"/>
+      <w:bookmarkStart w:id="6" w:name="__DdeLink__141_1389277773"/>
       <w:r>
         <w:rPr>
           <w:b w:val="false"/>
@@ -6524,7 +6651,7 @@
         </w:rPr>
         <w:t xml:space="preserve">Предуслови: </w:t>
       </w:r>
-      <w:bookmarkEnd w:id="5"/>
+      <w:bookmarkEnd w:id="6"/>
       <w:r>
         <w:rPr>
           <w:b w:val="false"/>
@@ -6662,8 +6789,8 @@
         </w:rPr>
         <w:t>Иначе, п</w:t>
       </w:r>
-      <w:bookmarkStart w:id="6" w:name="__DdeLink__151_1389277773"/>
-      <w:bookmarkEnd w:id="6"/>
+      <w:bookmarkStart w:id="7" w:name="__DdeLink__151_1389277773"/>
+      <w:bookmarkEnd w:id="7"/>
       <w:r>
         <w:rPr>
           <w:b w:val="false"/>
@@ -7118,7 +7245,7 @@
         </w:rPr>
         <w:t xml:space="preserve">2. Пад система : </w:t>
       </w:r>
-      <w:bookmarkStart w:id="7" w:name="__DdeLink__155_1389277773"/>
+      <w:bookmarkStart w:id="8" w:name="__DdeLink__155_1389277773"/>
       <w:r>
         <w:rPr>
           <w:b w:val="false"/>
@@ -7129,7 +7256,7 @@
         </w:rPr>
         <w:t xml:space="preserve">У било ком тренутку, систем може да падне, тада благајник саопштава посетиоцу да је систем пао и карту му издаје ручно писану на папиру за карте, а ту продају записује на евиденциони лист. </w:t>
       </w:r>
-      <w:bookmarkEnd w:id="7"/>
+      <w:bookmarkEnd w:id="8"/>
       <w:r>
         <w:rPr>
           <w:b w:val="false"/>
@@ -7176,8 +7303,8 @@
           <w:lang w:val="sr-RS"/>
         </w:rPr>
       </w:pPr>
-      <w:bookmarkStart w:id="8" w:name="__DdeLink__161_1389277773"/>
-      <w:bookmarkEnd w:id="8"/>
+      <w:bookmarkStart w:id="9" w:name="__DdeLink__161_1389277773"/>
+      <w:bookmarkEnd w:id="9"/>
       <w:r>
         <w:rPr>
           <w:b/>
@@ -8369,8 +8496,8 @@
           <w:lang w:val="sr-RS"/>
         </w:rPr>
       </w:pPr>
-      <w:bookmarkStart w:id="9" w:name="__DdeLink__161_13892777731"/>
-      <w:bookmarkEnd w:id="9"/>
+      <w:bookmarkStart w:id="10" w:name="__DdeLink__161_13892777731"/>
+      <w:bookmarkEnd w:id="10"/>
       <w:r>
         <w:rPr>
           <w:b w:val="false"/>

</xml_diff>

<commit_message>
Minor changes. Some use cases added.
</commit_message>
<xml_diff>
--- a/Bioskop.docx
+++ b/Bioskop.docx
@@ -2943,7 +2943,37 @@
           <w:szCs w:val="24"/>
           <w:lang w:val="sr-RS"/>
         </w:rPr>
-        <w:t>наџер набавки се бави бригом о томе да је стање биоскопа увек такво да има нових филмова у филмотеци, да има довољно хране и пића у кафе-бару, да су обезбеђене остале основне потрепштине као што су, на пример, оне за одржавање хигијене.</w:t>
+        <w:t xml:space="preserve">наџер набавки се бави бригом о томе да је стање биоскопа увек такво да има нових филмова у филмотеци, да има довољно хране и пића у кафе-бару, да су обезбеђене остале основне потрепштине као што су, на пример, оне за одржавање хигијене. </w:t>
+      </w:r>
+      <w:r>
+        <w:rPr>
+          <w:b w:val="false"/>
+          <w:bCs w:val="false"/>
+          <w:sz w:val="24"/>
+          <w:szCs w:val="24"/>
+          <w:lang w:val="en-US"/>
+        </w:rPr>
+        <w:t>O</w:t>
+      </w:r>
+      <w:r>
+        <w:rPr>
+          <w:b w:val="false"/>
+          <w:bCs w:val="false"/>
+          <w:sz w:val="24"/>
+          <w:szCs w:val="24"/>
+          <w:lang w:val="sr-RS"/>
+        </w:rPr>
+        <w:t>н сазнаје о производима које треба набавити на више начина : анализом извештаја које достављају филмотекари и радници при продаји хране и пића и усменим путем, када приликом обилазака које врши са времена на време тражи од радника да му дају усмени извештај. Сваку набавку бележи у систем, а ти подаци се потом шаљу рачуновођи.</w:t>
+      </w:r>
+    </w:p>
+    <w:p>
+      <w:pPr>
+        <w:pStyle w:val="Normal"/>
+        <w:jc w:val="left"/>
+        <w:rPr/>
+      </w:pPr>
+      <w:r>
+        <w:rPr/>
       </w:r>
     </w:p>
     <w:p>
@@ -3915,6 +3945,20 @@
         <w:pStyle w:val="Normal"/>
         <w:jc w:val="left"/>
         <w:rPr>
+          <w:lang w:val="sr-RS"/>
+        </w:rPr>
+      </w:pPr>
+      <w:r>
+        <w:rPr>
+          <w:lang w:val="sr-RS"/>
+        </w:rPr>
+      </w:r>
+    </w:p>
+    <w:p>
+      <w:pPr>
+        <w:pStyle w:val="Normal"/>
+        <w:jc w:val="left"/>
+        <w:rPr>
           <w:i/>
           <w:iCs/>
           <w:u w:val="single"/>
@@ -3943,6 +3987,101 @@
     <w:p>
       <w:pPr>
         <w:pStyle w:val="Normal"/>
+        <w:numPr>
+          <w:ilvl w:val="0"/>
+          <w:numId w:val="21"/>
+        </w:numPr>
+        <w:jc w:val="left"/>
+        <w:rPr>
+          <w:i w:val="false"/>
+          <w:iCs w:val="false"/>
+          <w:u w:val="none"/>
+          <w:lang w:val="sr-RS"/>
+        </w:rPr>
+      </w:pPr>
+      <w:r>
+        <w:rPr>
+          <w:i w:val="false"/>
+          <w:iCs w:val="false"/>
+          <w:u w:val="none"/>
+          <w:lang w:val="sr-RS"/>
+        </w:rPr>
+        <w:t>Регистрација корисника</w:t>
+      </w:r>
+    </w:p>
+    <w:p>
+      <w:pPr>
+        <w:pStyle w:val="Normal"/>
+        <w:numPr>
+          <w:ilvl w:val="0"/>
+          <w:numId w:val="21"/>
+        </w:numPr>
+        <w:jc w:val="left"/>
+        <w:rPr>
+          <w:i w:val="false"/>
+          <w:iCs w:val="false"/>
+          <w:u w:val="none"/>
+          <w:lang w:val="sr-RS"/>
+        </w:rPr>
+      </w:pPr>
+      <w:r>
+        <w:rPr>
+          <w:i w:val="false"/>
+          <w:iCs w:val="false"/>
+          <w:u w:val="none"/>
+          <w:lang w:val="sr-RS"/>
+        </w:rPr>
+        <w:t>Издавање филма</w:t>
+      </w:r>
+    </w:p>
+    <w:p>
+      <w:pPr>
+        <w:pStyle w:val="Normal"/>
+        <w:numPr>
+          <w:ilvl w:val="0"/>
+          <w:numId w:val="21"/>
+        </w:numPr>
+        <w:jc w:val="left"/>
+        <w:rPr>
+          <w:i w:val="false"/>
+          <w:iCs w:val="false"/>
+          <w:u w:val="none"/>
+          <w:lang w:val="sr-RS"/>
+        </w:rPr>
+      </w:pPr>
+      <w:r>
+        <w:rPr>
+          <w:i w:val="false"/>
+          <w:iCs w:val="false"/>
+          <w:u w:val="none"/>
+          <w:lang w:val="sr-RS"/>
+        </w:rPr>
+        <w:t>Враћање филма</w:t>
+      </w:r>
+    </w:p>
+    <w:p>
+      <w:pPr>
+        <w:pStyle w:val="Normal"/>
+        <w:jc w:val="left"/>
+        <w:rPr>
+          <w:i/>
+          <w:iCs/>
+          <w:u w:val="single"/>
+          <w:lang w:val="sr-RS"/>
+        </w:rPr>
+      </w:pPr>
+      <w:r>
+        <w:rPr>
+          <w:i/>
+          <w:iCs/>
+          <w:u w:val="single"/>
+          <w:lang w:val="sr-RS"/>
+        </w:rPr>
+      </w:r>
+    </w:p>
+    <w:p>
+      <w:pPr>
+        <w:pStyle w:val="Normal"/>
         <w:jc w:val="left"/>
         <w:rPr>
           <w:i/>
@@ -4032,6 +4171,20 @@
         <w:pStyle w:val="Normal"/>
         <w:jc w:val="left"/>
         <w:rPr>
+          <w:lang w:val="sr-RS"/>
+        </w:rPr>
+      </w:pPr>
+      <w:r>
+        <w:rPr>
+          <w:lang w:val="sr-RS"/>
+        </w:rPr>
+      </w:r>
+    </w:p>
+    <w:p>
+      <w:pPr>
+        <w:pStyle w:val="Normal"/>
+        <w:jc w:val="left"/>
+        <w:rPr>
           <w:i/>
           <w:iCs/>
           <w:u w:val="single"/>
@@ -4119,6 +4272,20 @@
         <w:pStyle w:val="Normal"/>
         <w:jc w:val="left"/>
         <w:rPr>
+          <w:lang w:val="sr-RS"/>
+        </w:rPr>
+      </w:pPr>
+      <w:r>
+        <w:rPr>
+          <w:lang w:val="sr-RS"/>
+        </w:rPr>
+      </w:r>
+    </w:p>
+    <w:p>
+      <w:pPr>
+        <w:pStyle w:val="Normal"/>
+        <w:jc w:val="left"/>
+        <w:rPr>
           <w:i/>
           <w:iCs/>
           <w:u w:val="single"/>
@@ -4187,6 +4354,20 @@
         <w:pStyle w:val="Normal"/>
         <w:jc w:val="left"/>
         <w:rPr>
+          <w:lang w:val="sr-RS"/>
+        </w:rPr>
+      </w:pPr>
+      <w:r>
+        <w:rPr>
+          <w:lang w:val="sr-RS"/>
+        </w:rPr>
+      </w:r>
+    </w:p>
+    <w:p>
+      <w:pPr>
+        <w:pStyle w:val="Normal"/>
+        <w:jc w:val="left"/>
+        <w:rPr>
           <w:i/>
           <w:iCs/>
           <w:u w:val="single"/>
@@ -4292,6 +4473,26 @@
         <w:pStyle w:val="Normal"/>
         <w:jc w:val="left"/>
         <w:rPr>
+          <w:i w:val="false"/>
+          <w:iCs w:val="false"/>
+          <w:u w:val="none"/>
+          <w:lang w:val="sr-RS"/>
+        </w:rPr>
+      </w:pPr>
+      <w:r>
+        <w:rPr>
+          <w:i w:val="false"/>
+          <w:iCs w:val="false"/>
+          <w:u w:val="none"/>
+          <w:lang w:val="sr-RS"/>
+        </w:rPr>
+      </w:r>
+    </w:p>
+    <w:p>
+      <w:pPr>
+        <w:pStyle w:val="Normal"/>
+        <w:jc w:val="left"/>
+        <w:rPr>
           <w:i/>
           <w:iCs/>
           <w:u w:val="single"/>
@@ -4408,51 +4609,31 @@
         <w:rPr>
           <w:b/>
           <w:bCs/>
-          <w:sz w:val="36"/>
-          <w:szCs w:val="36"/>
-          <w:lang w:val="sr-RS"/>
-        </w:rPr>
-      </w:pPr>
-      <w:r>
-        <w:rPr>
-          <w:b/>
-          <w:bCs/>
-          <w:sz w:val="36"/>
-          <w:szCs w:val="36"/>
-          <w:lang w:val="sr-RS"/>
-        </w:rPr>
-        <w:t xml:space="preserve">2.1 </w:t>
-      </w:r>
-      <w:r>
-        <w:rPr>
-          <w:b/>
-          <w:bCs/>
-          <w:sz w:val="36"/>
-          <w:szCs w:val="36"/>
-          <w:lang w:val="sr-RS"/>
-        </w:rPr>
-        <w:t>Опис случајева употребе</w:t>
-      </w:r>
-    </w:p>
-    <w:p>
-      <w:pPr>
-        <w:pStyle w:val="Normal"/>
-        <w:jc w:val="left"/>
-        <w:rPr/>
-      </w:pPr>
-      <w:r>
-        <w:rPr/>
-      </w:r>
-    </w:p>
-    <w:p>
-      <w:pPr>
-        <w:pStyle w:val="Normal"/>
-        <w:jc w:val="left"/>
-        <w:rPr>
-          <w:b/>
-          <w:bCs/>
-          <w:i/>
-          <w:iCs/>
+          <w:sz w:val="40"/>
+          <w:szCs w:val="40"/>
+          <w:lang w:val="sr-RS"/>
+        </w:rPr>
+      </w:pPr>
+      <w:r>
+        <w:rPr>
+          <w:b/>
+          <w:bCs/>
+          <w:sz w:val="40"/>
+          <w:szCs w:val="40"/>
+          <w:lang w:val="sr-RS"/>
+        </w:rPr>
+      </w:r>
+    </w:p>
+    <w:p>
+      <w:pPr>
+        <w:pStyle w:val="Normal"/>
+        <w:pageBreakBefore/>
+        <w:jc w:val="left"/>
+        <w:rPr>
+          <w:b/>
+          <w:bCs/>
+          <w:i w:val="false"/>
+          <w:iCs w:val="false"/>
           <w:sz w:val="36"/>
           <w:szCs w:val="36"/>
           <w:u w:val="none"/>
@@ -4463,21 +4644,18 @@
         <w:rPr>
           <w:b/>
           <w:bCs/>
-          <w:i/>
-          <w:iCs/>
           <w:sz w:val="36"/>
           <w:szCs w:val="36"/>
-          <w:u w:val="none"/>
-          <w:lang w:val="sr-Latn-RS"/>
-        </w:rPr>
-        <w:t xml:space="preserve">I </w:t>
-      </w:r>
-      <w:r>
-        <w:rPr>
-          <w:b/>
-          <w:bCs/>
-          <w:i/>
-          <w:iCs/>
+          <w:lang w:val="sr-RS"/>
+        </w:rPr>
+        <w:t xml:space="preserve">2.1 </w:t>
+      </w:r>
+      <w:r>
+        <w:rPr>
+          <w:b/>
+          <w:bCs/>
+          <w:i w:val="false"/>
+          <w:iCs w:val="false"/>
           <w:sz w:val="36"/>
           <w:szCs w:val="36"/>
           <w:u w:val="none"/>
@@ -10920,6 +11098,125 @@
   <w:abstractNum w:abstractNumId="21">
     <w:lvl w:ilvl="0">
       <w:start w:val="1"/>
+      <w:numFmt w:val="decimal"/>
+      <w:lvlText w:val="%1."/>
+      <w:lvlJc w:val="left"/>
+      <w:pPr>
+        <w:tabs>
+          <w:tab w:val="num" w:pos="1429"/>
+        </w:tabs>
+        <w:ind w:left="1429" w:hanging="360"/>
+      </w:pPr>
+      <w:rPr/>
+    </w:lvl>
+    <w:lvl w:ilvl="1">
+      <w:start w:val="1"/>
+      <w:numFmt w:val="decimal"/>
+      <w:lvlText w:val="%2."/>
+      <w:lvlJc w:val="left"/>
+      <w:pPr>
+        <w:tabs>
+          <w:tab w:val="num" w:pos="1789"/>
+        </w:tabs>
+        <w:ind w:left="1789" w:hanging="360"/>
+      </w:pPr>
+      <w:rPr/>
+    </w:lvl>
+    <w:lvl w:ilvl="2">
+      <w:start w:val="1"/>
+      <w:numFmt w:val="decimal"/>
+      <w:lvlText w:val="%3."/>
+      <w:lvlJc w:val="left"/>
+      <w:pPr>
+        <w:tabs>
+          <w:tab w:val="num" w:pos="2149"/>
+        </w:tabs>
+        <w:ind w:left="2149" w:hanging="360"/>
+      </w:pPr>
+      <w:rPr/>
+    </w:lvl>
+    <w:lvl w:ilvl="3">
+      <w:start w:val="1"/>
+      <w:numFmt w:val="decimal"/>
+      <w:lvlText w:val="%4."/>
+      <w:lvlJc w:val="left"/>
+      <w:pPr>
+        <w:tabs>
+          <w:tab w:val="num" w:pos="2509"/>
+        </w:tabs>
+        <w:ind w:left="2509" w:hanging="360"/>
+      </w:pPr>
+      <w:rPr/>
+    </w:lvl>
+    <w:lvl w:ilvl="4">
+      <w:start w:val="1"/>
+      <w:numFmt w:val="decimal"/>
+      <w:lvlText w:val="%5."/>
+      <w:lvlJc w:val="left"/>
+      <w:pPr>
+        <w:tabs>
+          <w:tab w:val="num" w:pos="2869"/>
+        </w:tabs>
+        <w:ind w:left="2869" w:hanging="360"/>
+      </w:pPr>
+      <w:rPr/>
+    </w:lvl>
+    <w:lvl w:ilvl="5">
+      <w:start w:val="1"/>
+      <w:numFmt w:val="decimal"/>
+      <w:lvlText w:val="%6."/>
+      <w:lvlJc w:val="left"/>
+      <w:pPr>
+        <w:tabs>
+          <w:tab w:val="num" w:pos="3229"/>
+        </w:tabs>
+        <w:ind w:left="3229" w:hanging="360"/>
+      </w:pPr>
+      <w:rPr/>
+    </w:lvl>
+    <w:lvl w:ilvl="6">
+      <w:start w:val="1"/>
+      <w:numFmt w:val="decimal"/>
+      <w:lvlText w:val="%7."/>
+      <w:lvlJc w:val="left"/>
+      <w:pPr>
+        <w:tabs>
+          <w:tab w:val="num" w:pos="3589"/>
+        </w:tabs>
+        <w:ind w:left="3589" w:hanging="360"/>
+      </w:pPr>
+      <w:rPr/>
+    </w:lvl>
+    <w:lvl w:ilvl="7">
+      <w:start w:val="1"/>
+      <w:numFmt w:val="decimal"/>
+      <w:lvlText w:val="%8."/>
+      <w:lvlJc w:val="left"/>
+      <w:pPr>
+        <w:tabs>
+          <w:tab w:val="num" w:pos="3949"/>
+        </w:tabs>
+        <w:ind w:left="3949" w:hanging="360"/>
+      </w:pPr>
+      <w:rPr/>
+    </w:lvl>
+    <w:lvl w:ilvl="8">
+      <w:start w:val="1"/>
+      <w:numFmt w:val="decimal"/>
+      <w:lvlText w:val="%9."/>
+      <w:lvlJc w:val="left"/>
+      <w:pPr>
+        <w:tabs>
+          <w:tab w:val="num" w:pos="4309"/>
+        </w:tabs>
+        <w:ind w:left="4309" w:hanging="360"/>
+      </w:pPr>
+      <w:rPr/>
+    </w:lvl>
+  </w:abstractNum>
+  <w:abstractNum w:abstractNumId="22">
+    <w:lvl w:ilvl="0">
+      <w:start w:val="1"/>
       <w:numFmt w:val="none"/>
       <w:suff w:val="nothing"/>
       <w:lvlText w:val=""/>
@@ -11098,6 +11395,9 @@
   </w:num>
   <w:num w:numId="21">
     <w:abstractNumId w:val="21"/>
+  </w:num>
+  <w:num w:numId="22">
+    <w:abstractNumId w:val="22"/>
   </w:num>
 </w:numbering>
 </file>

</xml_diff>